<commit_message>
MAJ fonction recherche + Supp Tag
</commit_message>
<xml_diff>
--- a/Fiche d'investigation fonctionnalité.docx
+++ b/Fiche d'investigation fonctionnalité.docx
@@ -53,7 +53,6 @@
         <w:t>Afin d'offrir une expérience utilisateur optimale, nous cherchons à implémenter une fonctionnalité de recherche efficace et performante pour le site "Les Petits Plats".</w:t>
       </w:r>
     </w:p>
-    <w:p/>
     <w:p>
       <w:pPr>
         <w:rPr>
@@ -87,13 +86,19 @@
       </w:r>
       <w:bookmarkEnd w:id="0"/>
     </w:p>
-    <w:p/>
-    <w:p>
-      <w:r>
-        <w:t>Dans cette option, nous utilisons des boucles JavaScript (for, while) pour parcourir le tableau de recettes et effectuer la recherche.</w:t>
-      </w:r>
-    </w:p>
-    <w:p/>
+    <w:p>
+      <w:r>
+        <w:t xml:space="preserve">Dans cette option, nous utilisons des boucles JavaScript (for, </w:t>
+      </w:r>
+      <w:proofErr w:type="spellStart"/>
+      <w:r>
+        <w:t>while</w:t>
+      </w:r>
+      <w:proofErr w:type="spellEnd"/>
+      <w:r>
+        <w:t>) pour parcourir le tableau de recettes et effectuer la recherche.</w:t>
+      </w:r>
+    </w:p>
     <w:p>
       <w:r>
         <w:t xml:space="preserve"> </w:t>
@@ -203,7 +208,15 @@
         <w:t>é</w:t>
       </w:r>
       <w:r>
-        <w:t>e (potentiellement plus rapide pour de petits ensembles de donn</w:t>
+        <w:t xml:space="preserve">e (potentiellement plus rapide pour de petits </w:t>
+      </w:r>
+      <w:proofErr w:type="gramStart"/>
+      <w:r>
+        <w:t>ensembles</w:t>
+      </w:r>
+      <w:proofErr w:type="gramEnd"/>
+      <w:r>
+        <w:t xml:space="preserve"> de donn</w:t>
       </w:r>
       <w:r>
         <w:rPr>
@@ -373,7 +386,6 @@
         <w:t>es</w:t>
       </w:r>
     </w:p>
-    <w:p/>
     <w:p>
       <w:r>
         <w:t xml:space="preserve"> </w:t>
@@ -383,194 +395,638 @@
           <w:b/>
           <w:bCs/>
         </w:rPr>
-        <w:t>Algorithme</w:t>
-      </w:r>
-    </w:p>
-    <w:p>
-      <w:pPr>
-        <w:rPr>
-          <w:color w:val="FFC000" w:themeColor="accent4"/>
-          <w:sz w:val="20"/>
-          <w:szCs w:val="20"/>
-          <w:highlight w:val="black"/>
-        </w:rPr>
-      </w:pPr>
-      <w:r>
-        <w:rPr>
-          <w:color w:val="FFC000" w:themeColor="accent4"/>
-          <w:sz w:val="20"/>
-          <w:szCs w:val="20"/>
-          <w:highlight w:val="black"/>
-        </w:rPr>
-        <w:t>```javascript</w:t>
-      </w:r>
-    </w:p>
-    <w:p>
-      <w:pPr>
-        <w:rPr>
-          <w:color w:val="FFC000" w:themeColor="accent4"/>
-          <w:sz w:val="20"/>
-          <w:szCs w:val="20"/>
-          <w:highlight w:val="black"/>
-        </w:rPr>
-      </w:pPr>
-      <w:r>
-        <w:rPr>
-          <w:color w:val="FFC000" w:themeColor="accent4"/>
-          <w:sz w:val="20"/>
-          <w:szCs w:val="20"/>
-          <w:highlight w:val="black"/>
-        </w:rPr>
-        <w:t>function searchRecipes(query, recipes) {</w:t>
-      </w:r>
-    </w:p>
-    <w:p>
-      <w:pPr>
-        <w:rPr>
-          <w:color w:val="FFC000" w:themeColor="accent4"/>
-          <w:sz w:val="20"/>
-          <w:szCs w:val="20"/>
-          <w:highlight w:val="black"/>
-        </w:rPr>
-      </w:pPr>
-      <w:r>
-        <w:rPr>
-          <w:color w:val="FFC000" w:themeColor="accent4"/>
-          <w:sz w:val="20"/>
-          <w:szCs w:val="20"/>
-          <w:highlight w:val="black"/>
-        </w:rPr>
-        <w:t xml:space="preserve">  const results = [];</w:t>
-      </w:r>
-    </w:p>
-    <w:p>
-      <w:pPr>
-        <w:rPr>
-          <w:color w:val="FFC000" w:themeColor="accent4"/>
-          <w:sz w:val="20"/>
-          <w:szCs w:val="20"/>
-          <w:highlight w:val="black"/>
-        </w:rPr>
-      </w:pPr>
-      <w:r>
-        <w:rPr>
-          <w:color w:val="FFC000" w:themeColor="accent4"/>
-          <w:sz w:val="20"/>
-          <w:szCs w:val="20"/>
-          <w:highlight w:val="black"/>
-        </w:rPr>
-        <w:t xml:space="preserve">  for (let i = 0; i &lt; recipes.length; i++) {</w:t>
-      </w:r>
-    </w:p>
-    <w:p>
-      <w:pPr>
-        <w:rPr>
-          <w:color w:val="FFC000" w:themeColor="accent4"/>
-          <w:sz w:val="20"/>
-          <w:szCs w:val="20"/>
-          <w:highlight w:val="black"/>
-        </w:rPr>
-      </w:pPr>
-      <w:r>
-        <w:rPr>
-          <w:color w:val="FFC000" w:themeColor="accent4"/>
-          <w:sz w:val="20"/>
-          <w:szCs w:val="20"/>
-          <w:highlight w:val="black"/>
-        </w:rPr>
-        <w:t xml:space="preserve">    const recipe = recipes[i];</w:t>
-      </w:r>
-    </w:p>
-    <w:p>
-      <w:pPr>
-        <w:rPr>
-          <w:color w:val="FFC000" w:themeColor="accent4"/>
-          <w:sz w:val="20"/>
-          <w:szCs w:val="20"/>
-          <w:highlight w:val="black"/>
-        </w:rPr>
-      </w:pPr>
-      <w:r>
-        <w:rPr>
-          <w:color w:val="FFC000" w:themeColor="accent4"/>
-          <w:sz w:val="20"/>
-          <w:szCs w:val="20"/>
-          <w:highlight w:val="black"/>
-        </w:rPr>
-        <w:t xml:space="preserve">    if (</w:t>
-      </w:r>
-    </w:p>
-    <w:p>
-      <w:pPr>
-        <w:rPr>
-          <w:color w:val="FFC000" w:themeColor="accent4"/>
-          <w:sz w:val="20"/>
-          <w:szCs w:val="20"/>
-          <w:highlight w:val="black"/>
-        </w:rPr>
-      </w:pPr>
-      <w:r>
-        <w:rPr>
-          <w:color w:val="FFC000" w:themeColor="accent4"/>
-          <w:sz w:val="20"/>
-          <w:szCs w:val="20"/>
-          <w:highlight w:val="black"/>
-        </w:rPr>
-        <w:t xml:space="preserve">      recipe.name.toLowerCase().includes(query.toLowerCase()) ||</w:t>
-      </w:r>
-    </w:p>
-    <w:p>
-      <w:pPr>
-        <w:rPr>
-          <w:color w:val="FFC000" w:themeColor="accent4"/>
-          <w:sz w:val="20"/>
-          <w:szCs w:val="20"/>
-          <w:highlight w:val="black"/>
-        </w:rPr>
-      </w:pPr>
-      <w:r>
-        <w:rPr>
-          <w:color w:val="FFC000" w:themeColor="accent4"/>
-          <w:sz w:val="20"/>
-          <w:szCs w:val="20"/>
-          <w:highlight w:val="black"/>
-        </w:rPr>
-        <w:t xml:space="preserve">      recipe.description.toLowerCase().</w:t>
-      </w:r>
-      <w:r>
-        <w:rPr>
-          <w:color w:val="FFC000" w:themeColor="accent4"/>
+        <w:t>JAVASCRIPT</w:t>
+      </w:r>
+    </w:p>
+    <w:p>
+      <w:pPr>
+        <w:rPr>
+          <w:color w:val="FFC000" w:themeColor="accent4"/>
+          <w:sz w:val="20"/>
+          <w:szCs w:val="20"/>
+          <w:highlight w:val="black"/>
+        </w:rPr>
+      </w:pPr>
+      <w:proofErr w:type="spellStart"/>
+      <w:proofErr w:type="gramStart"/>
+      <w:r>
+        <w:rPr>
+          <w:color w:val="FFC000" w:themeColor="accent4"/>
+          <w:sz w:val="20"/>
+          <w:szCs w:val="20"/>
+          <w:highlight w:val="black"/>
+        </w:rPr>
+        <w:t>function</w:t>
+      </w:r>
+      <w:proofErr w:type="spellEnd"/>
+      <w:proofErr w:type="gramEnd"/>
+      <w:r>
+        <w:rPr>
+          <w:color w:val="FFC000" w:themeColor="accent4"/>
+          <w:sz w:val="20"/>
+          <w:szCs w:val="20"/>
+          <w:highlight w:val="black"/>
+        </w:rPr>
+        <w:t xml:space="preserve"> </w:t>
+      </w:r>
+      <w:proofErr w:type="spellStart"/>
+      <w:r>
+        <w:rPr>
+          <w:color w:val="FFC000" w:themeColor="accent4"/>
+          <w:sz w:val="20"/>
+          <w:szCs w:val="20"/>
+          <w:highlight w:val="black"/>
+        </w:rPr>
+        <w:t>searchRecipes</w:t>
+      </w:r>
+      <w:proofErr w:type="spellEnd"/>
+      <w:r>
+        <w:rPr>
+          <w:color w:val="FFC000" w:themeColor="accent4"/>
+          <w:sz w:val="20"/>
+          <w:szCs w:val="20"/>
+          <w:highlight w:val="black"/>
+        </w:rPr>
+        <w:t>(</w:t>
+      </w:r>
+      <w:proofErr w:type="spellStart"/>
+      <w:r>
+        <w:rPr>
+          <w:color w:val="FFC000" w:themeColor="accent4"/>
+          <w:sz w:val="20"/>
+          <w:szCs w:val="20"/>
+          <w:highlight w:val="black"/>
+        </w:rPr>
+        <w:t>query</w:t>
+      </w:r>
+      <w:proofErr w:type="spellEnd"/>
+      <w:r>
+        <w:rPr>
+          <w:color w:val="FFC000" w:themeColor="accent4"/>
+          <w:sz w:val="20"/>
+          <w:szCs w:val="20"/>
+          <w:highlight w:val="black"/>
+        </w:rPr>
+        <w:t xml:space="preserve">, </w:t>
+      </w:r>
+      <w:proofErr w:type="spellStart"/>
+      <w:r>
+        <w:rPr>
+          <w:color w:val="FFC000" w:themeColor="accent4"/>
+          <w:sz w:val="20"/>
+          <w:szCs w:val="20"/>
+          <w:highlight w:val="black"/>
+        </w:rPr>
+        <w:t>recipes</w:t>
+      </w:r>
+      <w:proofErr w:type="spellEnd"/>
+      <w:r>
+        <w:rPr>
+          <w:color w:val="FFC000" w:themeColor="accent4"/>
+          <w:sz w:val="20"/>
+          <w:szCs w:val="20"/>
+          <w:highlight w:val="black"/>
+        </w:rPr>
+        <w:t>) {</w:t>
+      </w:r>
+    </w:p>
+    <w:p>
+      <w:pPr>
+        <w:rPr>
+          <w:color w:val="FFC000" w:themeColor="accent4"/>
+          <w:sz w:val="20"/>
+          <w:szCs w:val="20"/>
+          <w:highlight w:val="black"/>
+        </w:rPr>
+      </w:pPr>
+      <w:r>
+        <w:rPr>
+          <w:color w:val="FFC000" w:themeColor="accent4"/>
+          <w:sz w:val="20"/>
+          <w:szCs w:val="20"/>
+          <w:highlight w:val="black"/>
+        </w:rPr>
+        <w:t xml:space="preserve">  </w:t>
+      </w:r>
+      <w:proofErr w:type="spellStart"/>
+      <w:proofErr w:type="gramStart"/>
+      <w:r>
+        <w:rPr>
+          <w:color w:val="FFC000" w:themeColor="accent4"/>
+          <w:sz w:val="20"/>
+          <w:szCs w:val="20"/>
+          <w:highlight w:val="black"/>
+        </w:rPr>
+        <w:t>const</w:t>
+      </w:r>
+      <w:proofErr w:type="spellEnd"/>
+      <w:proofErr w:type="gramEnd"/>
+      <w:r>
+        <w:rPr>
+          <w:color w:val="FFC000" w:themeColor="accent4"/>
+          <w:sz w:val="20"/>
+          <w:szCs w:val="20"/>
+          <w:highlight w:val="black"/>
+        </w:rPr>
+        <w:t xml:space="preserve"> </w:t>
+      </w:r>
+      <w:proofErr w:type="spellStart"/>
+      <w:r>
+        <w:rPr>
+          <w:color w:val="FFC000" w:themeColor="accent4"/>
+          <w:sz w:val="20"/>
+          <w:szCs w:val="20"/>
+          <w:highlight w:val="black"/>
+        </w:rPr>
+        <w:t>results</w:t>
+      </w:r>
+      <w:proofErr w:type="spellEnd"/>
+      <w:r>
+        <w:rPr>
+          <w:color w:val="FFC000" w:themeColor="accent4"/>
+          <w:sz w:val="20"/>
+          <w:szCs w:val="20"/>
+          <w:highlight w:val="black"/>
+        </w:rPr>
+        <w:t xml:space="preserve"> = [];</w:t>
+      </w:r>
+    </w:p>
+    <w:p>
+      <w:pPr>
+        <w:rPr>
+          <w:color w:val="FFC000" w:themeColor="accent4"/>
+          <w:sz w:val="20"/>
+          <w:szCs w:val="20"/>
+          <w:highlight w:val="black"/>
+        </w:rPr>
+      </w:pPr>
+      <w:r>
+        <w:rPr>
+          <w:color w:val="FFC000" w:themeColor="accent4"/>
+          <w:sz w:val="20"/>
+          <w:szCs w:val="20"/>
+          <w:highlight w:val="black"/>
+        </w:rPr>
+        <w:t xml:space="preserve">  </w:t>
+      </w:r>
+      <w:proofErr w:type="gramStart"/>
+      <w:r>
+        <w:rPr>
+          <w:color w:val="FFC000" w:themeColor="accent4"/>
+          <w:sz w:val="20"/>
+          <w:szCs w:val="20"/>
+          <w:highlight w:val="black"/>
+        </w:rPr>
+        <w:t>for</w:t>
+      </w:r>
+      <w:proofErr w:type="gramEnd"/>
+      <w:r>
+        <w:rPr>
+          <w:color w:val="FFC000" w:themeColor="accent4"/>
+          <w:sz w:val="20"/>
+          <w:szCs w:val="20"/>
+          <w:highlight w:val="black"/>
+        </w:rPr>
+        <w:t xml:space="preserve"> (let i = 0; i &lt; </w:t>
+      </w:r>
+      <w:proofErr w:type="spellStart"/>
+      <w:r>
+        <w:rPr>
+          <w:color w:val="FFC000" w:themeColor="accent4"/>
+          <w:sz w:val="20"/>
+          <w:szCs w:val="20"/>
+          <w:highlight w:val="black"/>
+        </w:rPr>
+        <w:t>recipes.length</w:t>
+      </w:r>
+      <w:proofErr w:type="spellEnd"/>
+      <w:r>
+        <w:rPr>
+          <w:color w:val="FFC000" w:themeColor="accent4"/>
+          <w:sz w:val="20"/>
+          <w:szCs w:val="20"/>
+          <w:highlight w:val="black"/>
+        </w:rPr>
+        <w:t>; i++) {</w:t>
+      </w:r>
+    </w:p>
+    <w:p>
+      <w:pPr>
+        <w:rPr>
+          <w:color w:val="FFC000" w:themeColor="accent4"/>
+          <w:sz w:val="20"/>
+          <w:szCs w:val="20"/>
+          <w:highlight w:val="black"/>
+        </w:rPr>
+      </w:pPr>
+      <w:r>
+        <w:rPr>
+          <w:color w:val="FFC000" w:themeColor="accent4"/>
+          <w:sz w:val="20"/>
+          <w:szCs w:val="20"/>
+          <w:highlight w:val="black"/>
+        </w:rPr>
+        <w:t xml:space="preserve">    </w:t>
+      </w:r>
+      <w:proofErr w:type="spellStart"/>
+      <w:proofErr w:type="gramStart"/>
+      <w:r>
+        <w:rPr>
+          <w:color w:val="FFC000" w:themeColor="accent4"/>
+          <w:sz w:val="20"/>
+          <w:szCs w:val="20"/>
+          <w:highlight w:val="black"/>
+        </w:rPr>
+        <w:t>const</w:t>
+      </w:r>
+      <w:proofErr w:type="spellEnd"/>
+      <w:proofErr w:type="gramEnd"/>
+      <w:r>
+        <w:rPr>
+          <w:color w:val="FFC000" w:themeColor="accent4"/>
+          <w:sz w:val="20"/>
+          <w:szCs w:val="20"/>
+          <w:highlight w:val="black"/>
+        </w:rPr>
+        <w:t xml:space="preserve"> </w:t>
+      </w:r>
+      <w:proofErr w:type="spellStart"/>
+      <w:r>
+        <w:rPr>
+          <w:color w:val="FFC000" w:themeColor="accent4"/>
+          <w:sz w:val="20"/>
+          <w:szCs w:val="20"/>
+          <w:highlight w:val="black"/>
+        </w:rPr>
+        <w:t>recipe</w:t>
+      </w:r>
+      <w:proofErr w:type="spellEnd"/>
+      <w:r>
+        <w:rPr>
+          <w:color w:val="FFC000" w:themeColor="accent4"/>
+          <w:sz w:val="20"/>
+          <w:szCs w:val="20"/>
+          <w:highlight w:val="black"/>
+        </w:rPr>
+        <w:t xml:space="preserve"> = </w:t>
+      </w:r>
+      <w:proofErr w:type="spellStart"/>
+      <w:r>
+        <w:rPr>
+          <w:color w:val="FFC000" w:themeColor="accent4"/>
+          <w:sz w:val="20"/>
+          <w:szCs w:val="20"/>
+          <w:highlight w:val="black"/>
+        </w:rPr>
+        <w:t>recipes</w:t>
+      </w:r>
+      <w:proofErr w:type="spellEnd"/>
+      <w:r>
+        <w:rPr>
+          <w:color w:val="FFC000" w:themeColor="accent4"/>
+          <w:sz w:val="20"/>
+          <w:szCs w:val="20"/>
+          <w:highlight w:val="black"/>
+        </w:rPr>
+        <w:t>[i];</w:t>
+      </w:r>
+    </w:p>
+    <w:p>
+      <w:pPr>
+        <w:rPr>
+          <w:color w:val="FFC000" w:themeColor="accent4"/>
+          <w:sz w:val="20"/>
+          <w:szCs w:val="20"/>
+          <w:highlight w:val="black"/>
+        </w:rPr>
+      </w:pPr>
+      <w:r>
+        <w:rPr>
+          <w:color w:val="FFC000" w:themeColor="accent4"/>
+          <w:sz w:val="20"/>
+          <w:szCs w:val="20"/>
+          <w:highlight w:val="black"/>
+        </w:rPr>
+        <w:t xml:space="preserve">    </w:t>
+      </w:r>
+      <w:proofErr w:type="gramStart"/>
+      <w:r>
+        <w:rPr>
+          <w:color w:val="FFC000" w:themeColor="accent4"/>
+          <w:sz w:val="20"/>
+          <w:szCs w:val="20"/>
+          <w:highlight w:val="black"/>
+        </w:rPr>
+        <w:t>if</w:t>
+      </w:r>
+      <w:proofErr w:type="gramEnd"/>
+      <w:r>
+        <w:rPr>
+          <w:color w:val="FFC000" w:themeColor="accent4"/>
+          <w:sz w:val="20"/>
+          <w:szCs w:val="20"/>
+          <w:highlight w:val="black"/>
+        </w:rPr>
+        <w:t xml:space="preserve"> (</w:t>
+      </w:r>
+    </w:p>
+    <w:p>
+      <w:pPr>
+        <w:rPr>
+          <w:color w:val="FFC000" w:themeColor="accent4"/>
+          <w:sz w:val="20"/>
+          <w:szCs w:val="20"/>
+          <w:highlight w:val="black"/>
+        </w:rPr>
+      </w:pPr>
+      <w:r>
+        <w:rPr>
+          <w:color w:val="FFC000" w:themeColor="accent4"/>
+          <w:sz w:val="20"/>
+          <w:szCs w:val="20"/>
+          <w:highlight w:val="black"/>
+        </w:rPr>
+        <w:t xml:space="preserve">      </w:t>
+      </w:r>
+      <w:proofErr w:type="spellStart"/>
+      <w:proofErr w:type="gramStart"/>
+      <w:r>
+        <w:rPr>
+          <w:color w:val="FFC000" w:themeColor="accent4"/>
+          <w:sz w:val="20"/>
+          <w:szCs w:val="20"/>
+          <w:highlight w:val="black"/>
+        </w:rPr>
+        <w:t>recipe.name.toLowerCase</w:t>
+      </w:r>
+      <w:proofErr w:type="spellEnd"/>
+      <w:proofErr w:type="gramEnd"/>
+      <w:r>
+        <w:rPr>
+          <w:color w:val="FFC000" w:themeColor="accent4"/>
+          <w:sz w:val="20"/>
+          <w:szCs w:val="20"/>
+          <w:highlight w:val="black"/>
+        </w:rPr>
+        <w:t>().</w:t>
+      </w:r>
+      <w:proofErr w:type="spellStart"/>
+      <w:r>
+        <w:rPr>
+          <w:color w:val="FFC000" w:themeColor="accent4"/>
+          <w:sz w:val="20"/>
+          <w:szCs w:val="20"/>
           <w:highlight w:val="black"/>
         </w:rPr>
         <w:t>includes</w:t>
       </w:r>
-      <w:r>
-        <w:rPr>
-          <w:color w:val="FFC000" w:themeColor="accent4"/>
-          <w:sz w:val="20"/>
-          <w:szCs w:val="20"/>
-          <w:highlight w:val="black"/>
-        </w:rPr>
-        <w:t>(query.toLowerCase()) ||</w:t>
-      </w:r>
-    </w:p>
-    <w:p>
-      <w:pPr>
-        <w:rPr>
-          <w:color w:val="FFC000" w:themeColor="accent4"/>
-          <w:sz w:val="20"/>
-          <w:szCs w:val="20"/>
-          <w:highlight w:val="black"/>
-        </w:rPr>
-      </w:pPr>
-      <w:r>
-        <w:rPr>
-          <w:color w:val="FFC000" w:themeColor="accent4"/>
-          <w:sz w:val="20"/>
-          <w:szCs w:val="20"/>
-          <w:highlight w:val="black"/>
-        </w:rPr>
-        <w:t xml:space="preserve">      recipe.ingredients.some(ing =&gt; ing.ingredient.toLowerCase().includes(query.toLowerCase()))</w:t>
+      <w:proofErr w:type="spellEnd"/>
+      <w:r>
+        <w:rPr>
+          <w:color w:val="FFC000" w:themeColor="accent4"/>
+          <w:sz w:val="20"/>
+          <w:szCs w:val="20"/>
+          <w:highlight w:val="black"/>
+        </w:rPr>
+        <w:t>(</w:t>
+      </w:r>
+      <w:proofErr w:type="spellStart"/>
+      <w:r>
+        <w:rPr>
+          <w:color w:val="FFC000" w:themeColor="accent4"/>
+          <w:sz w:val="20"/>
+          <w:szCs w:val="20"/>
+          <w:highlight w:val="black"/>
+        </w:rPr>
+        <w:t>query.toLowerCase</w:t>
+      </w:r>
+      <w:proofErr w:type="spellEnd"/>
+      <w:r>
+        <w:rPr>
+          <w:color w:val="FFC000" w:themeColor="accent4"/>
+          <w:sz w:val="20"/>
+          <w:szCs w:val="20"/>
+          <w:highlight w:val="black"/>
+        </w:rPr>
+        <w:t>()) ||</w:t>
+      </w:r>
+    </w:p>
+    <w:p>
+      <w:pPr>
+        <w:rPr>
+          <w:color w:val="FFC000" w:themeColor="accent4"/>
+          <w:sz w:val="20"/>
+          <w:szCs w:val="20"/>
+          <w:highlight w:val="black"/>
+        </w:rPr>
+      </w:pPr>
+      <w:r>
+        <w:rPr>
+          <w:color w:val="FFC000" w:themeColor="accent4"/>
+          <w:sz w:val="20"/>
+          <w:szCs w:val="20"/>
+          <w:highlight w:val="black"/>
+        </w:rPr>
+        <w:t xml:space="preserve">      </w:t>
+      </w:r>
+      <w:proofErr w:type="spellStart"/>
+      <w:proofErr w:type="gramStart"/>
+      <w:r>
+        <w:rPr>
+          <w:color w:val="FFC000" w:themeColor="accent4"/>
+          <w:sz w:val="20"/>
+          <w:szCs w:val="20"/>
+          <w:highlight w:val="black"/>
+        </w:rPr>
+        <w:t>recipe.description</w:t>
+      </w:r>
+      <w:proofErr w:type="gramEnd"/>
+      <w:r>
+        <w:rPr>
+          <w:color w:val="FFC000" w:themeColor="accent4"/>
+          <w:sz w:val="20"/>
+          <w:szCs w:val="20"/>
+          <w:highlight w:val="black"/>
+        </w:rPr>
+        <w:t>.toLowerCase</w:t>
+      </w:r>
+      <w:proofErr w:type="spellEnd"/>
+      <w:r>
+        <w:rPr>
+          <w:color w:val="FFC000" w:themeColor="accent4"/>
+          <w:sz w:val="20"/>
+          <w:szCs w:val="20"/>
+          <w:highlight w:val="black"/>
+        </w:rPr>
+        <w:t>().</w:t>
+      </w:r>
+      <w:proofErr w:type="spellStart"/>
+      <w:r>
+        <w:rPr>
+          <w:color w:val="FFC000" w:themeColor="accent4"/>
+          <w:highlight w:val="black"/>
+        </w:rPr>
+        <w:t>includes</w:t>
+      </w:r>
+      <w:proofErr w:type="spellEnd"/>
+      <w:r>
+        <w:rPr>
+          <w:color w:val="FFC000" w:themeColor="accent4"/>
+          <w:sz w:val="20"/>
+          <w:szCs w:val="20"/>
+          <w:highlight w:val="black"/>
+        </w:rPr>
+        <w:t>(</w:t>
+      </w:r>
+      <w:proofErr w:type="spellStart"/>
+      <w:r>
+        <w:rPr>
+          <w:color w:val="FFC000" w:themeColor="accent4"/>
+          <w:sz w:val="20"/>
+          <w:szCs w:val="20"/>
+          <w:highlight w:val="black"/>
+        </w:rPr>
+        <w:t>query.toLowerCase</w:t>
+      </w:r>
+      <w:proofErr w:type="spellEnd"/>
+      <w:r>
+        <w:rPr>
+          <w:color w:val="FFC000" w:themeColor="accent4"/>
+          <w:sz w:val="20"/>
+          <w:szCs w:val="20"/>
+          <w:highlight w:val="black"/>
+        </w:rPr>
+        <w:t>()) ||</w:t>
+      </w:r>
+    </w:p>
+    <w:p>
+      <w:pPr>
+        <w:rPr>
+          <w:color w:val="FFC000" w:themeColor="accent4"/>
+          <w:sz w:val="20"/>
+          <w:szCs w:val="20"/>
+          <w:highlight w:val="black"/>
+        </w:rPr>
+      </w:pPr>
+      <w:r>
+        <w:rPr>
+          <w:color w:val="FFC000" w:themeColor="accent4"/>
+          <w:sz w:val="20"/>
+          <w:szCs w:val="20"/>
+          <w:highlight w:val="black"/>
+        </w:rPr>
+        <w:t xml:space="preserve">      </w:t>
+      </w:r>
+      <w:proofErr w:type="spellStart"/>
+      <w:proofErr w:type="gramStart"/>
+      <w:r>
+        <w:rPr>
+          <w:color w:val="FFC000" w:themeColor="accent4"/>
+          <w:sz w:val="20"/>
+          <w:szCs w:val="20"/>
+          <w:highlight w:val="black"/>
+        </w:rPr>
+        <w:t>recipe.ingredients</w:t>
+      </w:r>
+      <w:proofErr w:type="gramEnd"/>
+      <w:r>
+        <w:rPr>
+          <w:color w:val="FFC000" w:themeColor="accent4"/>
+          <w:sz w:val="20"/>
+          <w:szCs w:val="20"/>
+          <w:highlight w:val="black"/>
+        </w:rPr>
+        <w:t>.some</w:t>
+      </w:r>
+      <w:proofErr w:type="spellEnd"/>
+      <w:r>
+        <w:rPr>
+          <w:color w:val="FFC000" w:themeColor="accent4"/>
+          <w:sz w:val="20"/>
+          <w:szCs w:val="20"/>
+          <w:highlight w:val="black"/>
+        </w:rPr>
+        <w:t>(</w:t>
+      </w:r>
+      <w:proofErr w:type="spellStart"/>
+      <w:r>
+        <w:rPr>
+          <w:color w:val="FFC000" w:themeColor="accent4"/>
+          <w:sz w:val="20"/>
+          <w:szCs w:val="20"/>
+          <w:highlight w:val="black"/>
+        </w:rPr>
+        <w:t>ing</w:t>
+      </w:r>
+      <w:proofErr w:type="spellEnd"/>
+      <w:r>
+        <w:rPr>
+          <w:color w:val="FFC000" w:themeColor="accent4"/>
+          <w:sz w:val="20"/>
+          <w:szCs w:val="20"/>
+          <w:highlight w:val="black"/>
+        </w:rPr>
+        <w:t xml:space="preserve"> =&gt; </w:t>
+      </w:r>
+      <w:proofErr w:type="spellStart"/>
+      <w:r>
+        <w:rPr>
+          <w:color w:val="FFC000" w:themeColor="accent4"/>
+          <w:sz w:val="20"/>
+          <w:szCs w:val="20"/>
+          <w:highlight w:val="black"/>
+        </w:rPr>
+        <w:t>ing.ingredient.toLowerCase</w:t>
+      </w:r>
+      <w:proofErr w:type="spellEnd"/>
+      <w:r>
+        <w:rPr>
+          <w:color w:val="FFC000" w:themeColor="accent4"/>
+          <w:sz w:val="20"/>
+          <w:szCs w:val="20"/>
+          <w:highlight w:val="black"/>
+        </w:rPr>
+        <w:t>().</w:t>
+      </w:r>
+      <w:proofErr w:type="spellStart"/>
+      <w:r>
+        <w:rPr>
+          <w:color w:val="FFC000" w:themeColor="accent4"/>
+          <w:sz w:val="20"/>
+          <w:szCs w:val="20"/>
+          <w:highlight w:val="black"/>
+        </w:rPr>
+        <w:t>includes</w:t>
+      </w:r>
+      <w:proofErr w:type="spellEnd"/>
+      <w:r>
+        <w:rPr>
+          <w:color w:val="FFC000" w:themeColor="accent4"/>
+          <w:sz w:val="20"/>
+          <w:szCs w:val="20"/>
+          <w:highlight w:val="black"/>
+        </w:rPr>
+        <w:t>(</w:t>
+      </w:r>
+      <w:proofErr w:type="spellStart"/>
+      <w:r>
+        <w:rPr>
+          <w:color w:val="FFC000" w:themeColor="accent4"/>
+          <w:sz w:val="20"/>
+          <w:szCs w:val="20"/>
+          <w:highlight w:val="black"/>
+        </w:rPr>
+        <w:t>query.toLowerCase</w:t>
+      </w:r>
+      <w:proofErr w:type="spellEnd"/>
+      <w:r>
+        <w:rPr>
+          <w:color w:val="FFC000" w:themeColor="accent4"/>
+          <w:sz w:val="20"/>
+          <w:szCs w:val="20"/>
+          <w:highlight w:val="black"/>
+        </w:rPr>
+        <w:t>()))</w:t>
       </w:r>
     </w:p>
     <w:p>
@@ -608,7 +1064,49 @@
           <w:szCs w:val="20"/>
           <w:highlight w:val="black"/>
         </w:rPr>
-        <w:t xml:space="preserve">      results.push(recipe);</w:t>
+        <w:t xml:space="preserve">      </w:t>
+      </w:r>
+      <w:proofErr w:type="spellStart"/>
+      <w:proofErr w:type="gramStart"/>
+      <w:r>
+        <w:rPr>
+          <w:color w:val="FFC000" w:themeColor="accent4"/>
+          <w:sz w:val="20"/>
+          <w:szCs w:val="20"/>
+          <w:highlight w:val="black"/>
+        </w:rPr>
+        <w:t>results.push</w:t>
+      </w:r>
+      <w:proofErr w:type="spellEnd"/>
+      <w:proofErr w:type="gramEnd"/>
+      <w:r>
+        <w:rPr>
+          <w:color w:val="FFC000" w:themeColor="accent4"/>
+          <w:sz w:val="20"/>
+          <w:szCs w:val="20"/>
+          <w:highlight w:val="black"/>
+        </w:rPr>
+        <w:t>(</w:t>
+      </w:r>
+      <w:proofErr w:type="spellStart"/>
+      <w:r>
+        <w:rPr>
+          <w:color w:val="FFC000" w:themeColor="accent4"/>
+          <w:sz w:val="20"/>
+          <w:szCs w:val="20"/>
+          <w:highlight w:val="black"/>
+        </w:rPr>
+        <w:t>recipe</w:t>
+      </w:r>
+      <w:proofErr w:type="spellEnd"/>
+      <w:r>
+        <w:rPr>
+          <w:color w:val="FFC000" w:themeColor="accent4"/>
+          <w:sz w:val="20"/>
+          <w:szCs w:val="20"/>
+          <w:highlight w:val="black"/>
+        </w:rPr>
+        <w:t>);</w:t>
       </w:r>
     </w:p>
     <w:p>
@@ -646,7 +1144,6 @@
           <w:szCs w:val="20"/>
           <w:highlight w:val="black"/>
         </w:rPr>
-        <w:lastRenderedPageBreak/>
         <w:t xml:space="preserve">  }</w:t>
       </w:r>
     </w:p>
@@ -666,7 +1163,47 @@
           <w:szCs w:val="20"/>
           <w:highlight w:val="black"/>
         </w:rPr>
-        <w:t xml:space="preserve">  return results;</w:t>
+        <w:t xml:space="preserve">  </w:t>
+      </w:r>
+      <w:proofErr w:type="gramStart"/>
+      <w:r>
+        <w:rPr>
+          <w:color w:val="FFC000" w:themeColor="accent4"/>
+          <w:sz w:val="20"/>
+          <w:szCs w:val="20"/>
+          <w:highlight w:val="black"/>
+        </w:rPr>
+        <w:t>return</w:t>
+      </w:r>
+      <w:proofErr w:type="gramEnd"/>
+      <w:r>
+        <w:rPr>
+          <w:color w:val="FFC000" w:themeColor="accent4"/>
+          <w:sz w:val="20"/>
+          <w:szCs w:val="20"/>
+          <w:highlight w:val="black"/>
+        </w:rPr>
+        <w:t xml:space="preserve"> </w:t>
+      </w:r>
+      <w:proofErr w:type="spellStart"/>
+      <w:r>
+        <w:rPr>
+          <w:color w:val="FFC000" w:themeColor="accent4"/>
+          <w:sz w:val="20"/>
+          <w:szCs w:val="20"/>
+          <w:highlight w:val="black"/>
+        </w:rPr>
+        <w:t>results</w:t>
+      </w:r>
+      <w:proofErr w:type="spellEnd"/>
+      <w:r>
+        <w:rPr>
+          <w:color w:val="FFC000" w:themeColor="accent4"/>
+          <w:sz w:val="20"/>
+          <w:szCs w:val="20"/>
+          <w:highlight w:val="black"/>
+        </w:rPr>
+        <w:t>;</w:t>
       </w:r>
     </w:p>
     <w:p>
@@ -705,12 +1242,21 @@
           <w:b/>
           <w:bCs/>
         </w:rPr>
+        <w:lastRenderedPageBreak/>
         <w:t>Complexité algorithmique (Big O)</w:t>
       </w:r>
     </w:p>
     <w:p>
       <w:r>
-        <w:t>- Temps : O(n * m), où n est le nombre de recettes et m est le nombre moyen d'ingrédients par recette.</w:t>
+        <w:t xml:space="preserve">- Temps : </w:t>
+      </w:r>
+      <w:proofErr w:type="gramStart"/>
+      <w:r>
+        <w:t>O(</w:t>
+      </w:r>
+      <w:proofErr w:type="gramEnd"/>
+      <w:r>
+        <w:t>n * m), où n est le nombre de recettes et m est le nombre moyen d'ingrédients par recette.</w:t>
       </w:r>
     </w:p>
     <w:p>
@@ -721,15 +1267,21 @@
     <w:p/>
     <w:p>
       <w:r>
-        <w:t>Explication : Dans le pire des cas, nous devons parcourir toutes les recettes (n) et pour chaque recette, nous pourrions avoir à parcourir tous ses ingrédients (m). La méthode `includes()` a une complexité de O(p) où p est la longueur de la chaîne, mais nous pouvons la considérer comme constante pour cette analyse.</w:t>
-      </w:r>
-    </w:p>
-    <w:p>
-      <w:pPr>
-        <w:rPr>
-          <w:color w:val="44546A" w:themeColor="text2"/>
-        </w:rPr>
-      </w:pPr>
+        <w:t>Explication : Dans le pire des cas, nous devons parcourir toutes les recettes (n) et pour chaque recette, nous pourrions avoir à parcourir tous ses ingrédients (m). La méthode `</w:t>
+      </w:r>
+      <w:proofErr w:type="spellStart"/>
+      <w:proofErr w:type="gramStart"/>
+      <w:r>
+        <w:t>includes</w:t>
+      </w:r>
+      <w:proofErr w:type="spellEnd"/>
+      <w:r>
+        <w:t>(</w:t>
+      </w:r>
+      <w:proofErr w:type="gramEnd"/>
+      <w:r>
+        <w:t>)` a une complexité de O(p) où p est la longueur de la chaîne, mais nous pouvons la considérer comme constante pour cette analyse.</w:t>
+      </w:r>
     </w:p>
     <w:p>
       <w:pPr>
@@ -749,425 +1301,780 @@
           <w:sz w:val="28"/>
           <w:szCs w:val="28"/>
         </w:rPr>
-        <w:t>Option 2 : Recherche utilisant les méthodes d'array (filter)</w:t>
-      </w:r>
-    </w:p>
-    <w:p/>
-    <w:p>
-      <w:r>
-        <w:t>Cette option utilise les méthodes d'array modernes de JavaScript, notamment `filter`, pour effectuer la recherche.</w:t>
-      </w:r>
-    </w:p>
-    <w:p>
+        <w:t>Option 2 : Recherche utilisant les méthodes d'</w:t>
+      </w:r>
+      <w:proofErr w:type="spellStart"/>
       <w:r>
         <w:rPr>
           <w:b/>
           <w:bCs/>
-        </w:rPr>
-        <w:t>Avantages</w:t>
-      </w:r>
-    </w:p>
-    <w:p>
-      <w:r>
-        <w:t xml:space="preserve">- </w:t>
-      </w:r>
-      <w:r>
-        <w:rPr>
-          <w:rFonts w:ascii="Cambria Math" w:hAnsi="Cambria Math" w:cs="Cambria Math"/>
-        </w:rPr>
-        <w:t>⊕</w:t>
-      </w:r>
-      <w:r>
-        <w:t xml:space="preserve"> Code plus concis et lisible</w:t>
-      </w:r>
-    </w:p>
-    <w:p>
-      <w:r>
-        <w:t xml:space="preserve">- </w:t>
-      </w:r>
-      <w:r>
-        <w:rPr>
-          <w:rFonts w:ascii="Cambria Math" w:hAnsi="Cambria Math" w:cs="Cambria Math"/>
-        </w:rPr>
-        <w:t>⊕</w:t>
-      </w:r>
-      <w:r>
-        <w:t xml:space="preserve"> Approche fonctionnelle qui r</w:t>
-      </w:r>
-      <w:r>
-        <w:rPr>
-          <w:rFonts w:ascii="Calibri" w:hAnsi="Calibri" w:cs="Calibri"/>
-        </w:rPr>
-        <w:t>é</w:t>
-      </w:r>
-      <w:r>
-        <w:t>duit les effets de bord</w:t>
-      </w:r>
-    </w:p>
-    <w:p>
-      <w:r>
-        <w:t xml:space="preserve">- </w:t>
-      </w:r>
-      <w:r>
-        <w:rPr>
-          <w:rFonts w:ascii="Cambria Math" w:hAnsi="Cambria Math" w:cs="Cambria Math"/>
-        </w:rPr>
-        <w:t>⊕</w:t>
-      </w:r>
-      <w:r>
-        <w:t xml:space="preserve"> Potentiellement plus rapide pour de grandes quantit</w:t>
-      </w:r>
-      <w:r>
-        <w:rPr>
-          <w:rFonts w:ascii="Calibri" w:hAnsi="Calibri" w:cs="Calibri"/>
-        </w:rPr>
-        <w:t>é</w:t>
-      </w:r>
-      <w:r>
-        <w:t>s de donn</w:t>
-      </w:r>
-      <w:r>
-        <w:rPr>
-          <w:rFonts w:ascii="Calibri" w:hAnsi="Calibri" w:cs="Calibri"/>
-        </w:rPr>
-        <w:t>é</w:t>
-      </w:r>
-      <w:r>
-        <w:t>es (optimisations internes du navigateur)</w:t>
-      </w:r>
-    </w:p>
-    <w:p>
-      <w:r>
-        <w:t xml:space="preserve">- </w:t>
-      </w:r>
-      <w:r>
-        <w:rPr>
-          <w:rFonts w:ascii="Cambria Math" w:hAnsi="Cambria Math" w:cs="Cambria Math"/>
-        </w:rPr>
-        <w:t>⊕</w:t>
-      </w:r>
-      <w:r>
-        <w:t xml:space="preserve"> Facilit</w:t>
-      </w:r>
-      <w:r>
-        <w:rPr>
-          <w:rFonts w:ascii="Calibri" w:hAnsi="Calibri" w:cs="Calibri"/>
-        </w:rPr>
-        <w:t>é</w:t>
-      </w:r>
-      <w:r>
-        <w:t xml:space="preserve"> d'ajout de crit</w:t>
-      </w:r>
-      <w:r>
-        <w:rPr>
-          <w:rFonts w:ascii="Calibri" w:hAnsi="Calibri" w:cs="Calibri"/>
-        </w:rPr>
-        <w:t>è</w:t>
-      </w:r>
-      <w:r>
-        <w:t>res de recherche suppl</w:t>
-      </w:r>
-      <w:r>
-        <w:rPr>
-          <w:rFonts w:ascii="Calibri" w:hAnsi="Calibri" w:cs="Calibri"/>
-        </w:rPr>
-        <w:t>é</w:t>
-      </w:r>
-      <w:r>
-        <w:t>mentaires</w:t>
-      </w:r>
-    </w:p>
-    <w:p>
+          <w:color w:val="44546A" w:themeColor="text2"/>
+          <w:sz w:val="28"/>
+          <w:szCs w:val="28"/>
+        </w:rPr>
+        <w:t>array</w:t>
+      </w:r>
+      <w:proofErr w:type="spellEnd"/>
       <w:r>
         <w:rPr>
           <w:b/>
           <w:bCs/>
-        </w:rPr>
-        <w:t xml:space="preserve"> Inconvénients</w:t>
-      </w:r>
-    </w:p>
-    <w:p>
-      <w:r>
-        <w:t xml:space="preserve">- </w:t>
-      </w:r>
-      <w:r>
-        <w:rPr>
-          <w:rFonts w:ascii="Cambria Math" w:hAnsi="Cambria Math" w:cs="Cambria Math"/>
-        </w:rPr>
-        <w:t>⊖</w:t>
-      </w:r>
-      <w:r>
-        <w:t xml:space="preserve"> Peut </w:t>
-      </w:r>
-      <w:r>
-        <w:rPr>
-          <w:rFonts w:ascii="Calibri" w:hAnsi="Calibri" w:cs="Calibri"/>
-        </w:rPr>
-        <w:t>ê</w:t>
-      </w:r>
-      <w:r>
-        <w:t>tre moins intuitif pour les d</w:t>
-      </w:r>
-      <w:r>
-        <w:rPr>
-          <w:rFonts w:ascii="Calibri" w:hAnsi="Calibri" w:cs="Calibri"/>
-        </w:rPr>
-        <w:t>é</w:t>
-      </w:r>
-      <w:r>
-        <w:t>veloppeurs d</w:t>
-      </w:r>
-      <w:r>
-        <w:rPr>
-          <w:rFonts w:ascii="Calibri" w:hAnsi="Calibri" w:cs="Calibri"/>
-        </w:rPr>
-        <w:t>é</w:t>
-      </w:r>
-      <w:r>
-        <w:t>butants</w:t>
-      </w:r>
-    </w:p>
-    <w:p>
-      <w:r>
-        <w:t xml:space="preserve">- </w:t>
-      </w:r>
-      <w:r>
-        <w:rPr>
-          <w:rFonts w:ascii="Cambria Math" w:hAnsi="Cambria Math" w:cs="Cambria Math"/>
-        </w:rPr>
-        <w:t>⊖</w:t>
-      </w:r>
-      <w:r>
-        <w:t xml:space="preserve"> Parcourt toujours l'ensemble des donn</w:t>
-      </w:r>
-      <w:r>
-        <w:rPr>
-          <w:rFonts w:ascii="Calibri" w:hAnsi="Calibri" w:cs="Calibri"/>
-        </w:rPr>
-        <w:t>é</w:t>
-      </w:r>
-      <w:r>
-        <w:t>es (ne peut pas s'arr</w:t>
-      </w:r>
-      <w:r>
-        <w:rPr>
-          <w:rFonts w:ascii="Calibri" w:hAnsi="Calibri" w:cs="Calibri"/>
-        </w:rPr>
-        <w:t>ê</w:t>
-      </w:r>
-      <w:r>
-        <w:t>ter pr</w:t>
-      </w:r>
-      <w:r>
-        <w:rPr>
-          <w:rFonts w:ascii="Calibri" w:hAnsi="Calibri" w:cs="Calibri"/>
-        </w:rPr>
-        <w:t>é</w:t>
-      </w:r>
-      <w:r>
-        <w:t>matur</w:t>
-      </w:r>
-      <w:r>
-        <w:rPr>
-          <w:rFonts w:ascii="Calibri" w:hAnsi="Calibri" w:cs="Calibri"/>
-        </w:rPr>
-        <w:t>é</w:t>
-      </w:r>
-      <w:r>
-        <w:t>ment)</w:t>
-      </w:r>
-    </w:p>
-    <w:p>
-      <w:r>
-        <w:t xml:space="preserve">- </w:t>
-      </w:r>
-      <w:r>
-        <w:rPr>
-          <w:rFonts w:ascii="Cambria Math" w:hAnsi="Cambria Math" w:cs="Cambria Math"/>
-        </w:rPr>
-        <w:t>⊖</w:t>
-      </w:r>
-      <w:r>
-        <w:t xml:space="preserve"> Potentiellement moins performant pour de tr</w:t>
-      </w:r>
-      <w:r>
-        <w:rPr>
-          <w:rFonts w:ascii="Calibri" w:hAnsi="Calibri" w:cs="Calibri"/>
-        </w:rPr>
-        <w:t>è</w:t>
-      </w:r>
-      <w:r>
-        <w:t>s petits ensembles de donn</w:t>
-      </w:r>
-      <w:r>
-        <w:rPr>
-          <w:rFonts w:ascii="Calibri" w:hAnsi="Calibri" w:cs="Calibri"/>
-        </w:rPr>
-        <w:t>é</w:t>
-      </w:r>
-      <w:r>
-        <w:t>es</w:t>
-      </w:r>
-    </w:p>
-    <w:p>
-      <w:r>
-        <w:t xml:space="preserve"> </w:t>
-      </w:r>
+          <w:color w:val="44546A" w:themeColor="text2"/>
+          <w:sz w:val="28"/>
+          <w:szCs w:val="28"/>
+        </w:rPr>
+        <w:t xml:space="preserve"> (</w:t>
+      </w:r>
+      <w:proofErr w:type="spellStart"/>
       <w:r>
         <w:rPr>
           <w:b/>
           <w:bCs/>
-        </w:rPr>
-        <w:t>Algorithme</w:t>
-      </w:r>
-    </w:p>
-    <w:p>
-      <w:pPr>
-        <w:rPr>
-          <w:color w:val="FF0000"/>
-          <w:highlight w:val="black"/>
-        </w:rPr>
-      </w:pPr>
-      <w:r>
-        <w:rPr>
-          <w:color w:val="FF0000"/>
-          <w:highlight w:val="black"/>
-        </w:rPr>
-        <w:t>```javascript</w:t>
-      </w:r>
-    </w:p>
-    <w:p>
-      <w:pPr>
-        <w:rPr>
-          <w:color w:val="FF0000"/>
-          <w:highlight w:val="black"/>
-        </w:rPr>
-      </w:pPr>
-      <w:r>
-        <w:rPr>
-          <w:color w:val="FF0000"/>
-          <w:highlight w:val="black"/>
-        </w:rPr>
-        <w:t>function searchRecipes(query, recipes) {</w:t>
-      </w:r>
-    </w:p>
-    <w:p>
-      <w:pPr>
-        <w:rPr>
-          <w:color w:val="FF0000"/>
-          <w:highlight w:val="black"/>
-        </w:rPr>
-      </w:pPr>
-      <w:r>
-        <w:rPr>
-          <w:color w:val="FF0000"/>
-          <w:highlight w:val="black"/>
-        </w:rPr>
-        <w:t xml:space="preserve">  return recipes.filter(recipe =&gt; </w:t>
-      </w:r>
-    </w:p>
-    <w:p>
-      <w:pPr>
-        <w:rPr>
-          <w:color w:val="FF0000"/>
-          <w:highlight w:val="black"/>
-        </w:rPr>
-      </w:pPr>
-      <w:r>
-        <w:rPr>
-          <w:color w:val="FF0000"/>
-          <w:highlight w:val="black"/>
-        </w:rPr>
-        <w:t xml:space="preserve">    recipe.name.toLowerCase().includes(query.toLowerCase()) ||</w:t>
-      </w:r>
-    </w:p>
-    <w:p>
-      <w:pPr>
-        <w:rPr>
-          <w:color w:val="FF0000"/>
-          <w:highlight w:val="black"/>
-        </w:rPr>
-      </w:pPr>
-      <w:r>
-        <w:rPr>
-          <w:color w:val="FF0000"/>
-          <w:highlight w:val="black"/>
-        </w:rPr>
-        <w:t xml:space="preserve">    recipe.description.toLowerCase().includes(query.toLowerCase()) ||</w:t>
-      </w:r>
-    </w:p>
-    <w:p>
-      <w:pPr>
-        <w:rPr>
-          <w:color w:val="FF0000"/>
-          <w:highlight w:val="black"/>
-        </w:rPr>
-      </w:pPr>
-      <w:r>
-        <w:rPr>
-          <w:color w:val="FF0000"/>
-          <w:highlight w:val="black"/>
-        </w:rPr>
-        <w:t xml:space="preserve">    recipe.ingredients.some(ing =&gt; ing.ingredient.toLowerCase().includes(query.toLowerCase()))</w:t>
-      </w:r>
-    </w:p>
-    <w:p>
-      <w:pPr>
-        <w:rPr>
-          <w:color w:val="FF0000"/>
-          <w:highlight w:val="black"/>
-        </w:rPr>
-      </w:pPr>
-      <w:r>
-        <w:rPr>
-          <w:color w:val="FF0000"/>
-          <w:highlight w:val="black"/>
-        </w:rPr>
-        <w:t xml:space="preserve">  );</w:t>
-      </w:r>
-    </w:p>
-    <w:p>
-      <w:pPr>
-        <w:rPr>
-          <w:color w:val="FF0000"/>
-          <w:highlight w:val="black"/>
-        </w:rPr>
-      </w:pPr>
-      <w:r>
-        <w:rPr>
-          <w:color w:val="FF0000"/>
-          <w:highlight w:val="black"/>
-        </w:rPr>
-        <w:t>}</w:t>
-      </w:r>
-    </w:p>
-    <w:p>
-      <w:pPr>
-        <w:rPr>
-          <w:color w:val="FF0000"/>
-        </w:rPr>
-      </w:pPr>
-      <w:r>
-        <w:rPr>
-          <w:color w:val="FF0000"/>
-          <w:highlight w:val="black"/>
-        </w:rPr>
-        <w:t>```</w:t>
-      </w:r>
-    </w:p>
-    <w:p/>
-    <w:p>
+          <w:color w:val="44546A" w:themeColor="text2"/>
+          <w:sz w:val="28"/>
+          <w:szCs w:val="28"/>
+        </w:rPr>
+        <w:t>filter</w:t>
+      </w:r>
+      <w:proofErr w:type="spellEnd"/>
       <w:r>
         <w:rPr>
           <w:b/>
           <w:bCs/>
+          <w:color w:val="44546A" w:themeColor="text2"/>
+          <w:sz w:val="28"/>
+          <w:szCs w:val="28"/>
+        </w:rPr>
+        <w:t>)</w:t>
+      </w:r>
+    </w:p>
+    <w:p>
+      <w:r>
+        <w:t>Cette option utilise les méthodes d'</w:t>
+      </w:r>
+      <w:proofErr w:type="spellStart"/>
+      <w:r>
+        <w:t>array</w:t>
+      </w:r>
+      <w:proofErr w:type="spellEnd"/>
+      <w:r>
+        <w:t xml:space="preserve"> modernes de JavaScript, notamment `</w:t>
+      </w:r>
+      <w:proofErr w:type="spellStart"/>
+      <w:r>
+        <w:t>filter</w:t>
+      </w:r>
+      <w:proofErr w:type="spellEnd"/>
+      <w:r>
+        <w:t>`, pour effectuer la recherche.</w:t>
+      </w:r>
+    </w:p>
+    <w:p>
+      <w:r>
+        <w:rPr>
+          <w:b/>
+          <w:bCs/>
+        </w:rPr>
+        <w:t>Avantages</w:t>
+      </w:r>
+    </w:p>
+    <w:p>
+      <w:r>
+        <w:t xml:space="preserve">- </w:t>
+      </w:r>
+      <w:r>
+        <w:rPr>
+          <w:rFonts w:ascii="Cambria Math" w:hAnsi="Cambria Math" w:cs="Cambria Math"/>
+        </w:rPr>
+        <w:t>⊕</w:t>
+      </w:r>
+      <w:r>
+        <w:t xml:space="preserve"> Code plus concis et lisible</w:t>
+      </w:r>
+    </w:p>
+    <w:p>
+      <w:r>
+        <w:t xml:space="preserve">- </w:t>
+      </w:r>
+      <w:r>
+        <w:rPr>
+          <w:rFonts w:ascii="Cambria Math" w:hAnsi="Cambria Math" w:cs="Cambria Math"/>
+        </w:rPr>
+        <w:t>⊕</w:t>
+      </w:r>
+      <w:r>
+        <w:t xml:space="preserve"> Approche fonctionnelle qui r</w:t>
+      </w:r>
+      <w:r>
+        <w:rPr>
+          <w:rFonts w:ascii="Calibri" w:hAnsi="Calibri" w:cs="Calibri"/>
+        </w:rPr>
+        <w:t>é</w:t>
+      </w:r>
+      <w:r>
+        <w:t>duit les effets de bord</w:t>
+      </w:r>
+    </w:p>
+    <w:p>
+      <w:r>
+        <w:t xml:space="preserve">- </w:t>
+      </w:r>
+      <w:r>
+        <w:rPr>
+          <w:rFonts w:ascii="Cambria Math" w:hAnsi="Cambria Math" w:cs="Cambria Math"/>
+        </w:rPr>
+        <w:t>⊕</w:t>
+      </w:r>
+      <w:r>
+        <w:t xml:space="preserve"> Potentiellement plus rapide pour de grandes quantit</w:t>
+      </w:r>
+      <w:r>
+        <w:rPr>
+          <w:rFonts w:ascii="Calibri" w:hAnsi="Calibri" w:cs="Calibri"/>
+        </w:rPr>
+        <w:t>é</w:t>
+      </w:r>
+      <w:r>
+        <w:t>s de donn</w:t>
+      </w:r>
+      <w:r>
+        <w:rPr>
+          <w:rFonts w:ascii="Calibri" w:hAnsi="Calibri" w:cs="Calibri"/>
+        </w:rPr>
+        <w:t>é</w:t>
+      </w:r>
+      <w:r>
+        <w:t>es (optimisations internes du navigateur)</w:t>
+      </w:r>
+    </w:p>
+    <w:p>
+      <w:r>
+        <w:t xml:space="preserve">- </w:t>
+      </w:r>
+      <w:r>
+        <w:rPr>
+          <w:rFonts w:ascii="Cambria Math" w:hAnsi="Cambria Math" w:cs="Cambria Math"/>
+        </w:rPr>
+        <w:t>⊕</w:t>
+      </w:r>
+      <w:r>
+        <w:t xml:space="preserve"> Facilit</w:t>
+      </w:r>
+      <w:r>
+        <w:rPr>
+          <w:rFonts w:ascii="Calibri" w:hAnsi="Calibri" w:cs="Calibri"/>
+        </w:rPr>
+        <w:t>é</w:t>
+      </w:r>
+      <w:r>
+        <w:t xml:space="preserve"> d'ajout de crit</w:t>
+      </w:r>
+      <w:r>
+        <w:rPr>
+          <w:rFonts w:ascii="Calibri" w:hAnsi="Calibri" w:cs="Calibri"/>
+        </w:rPr>
+        <w:t>è</w:t>
+      </w:r>
+      <w:r>
+        <w:t>res de recherche suppl</w:t>
+      </w:r>
+      <w:r>
+        <w:rPr>
+          <w:rFonts w:ascii="Calibri" w:hAnsi="Calibri" w:cs="Calibri"/>
+        </w:rPr>
+        <w:t>é</w:t>
+      </w:r>
+      <w:r>
+        <w:t>mentaires</w:t>
+      </w:r>
+    </w:p>
+    <w:p>
+      <w:r>
+        <w:rPr>
+          <w:b/>
+          <w:bCs/>
+        </w:rPr>
+        <w:t xml:space="preserve"> Inconvénients</w:t>
+      </w:r>
+    </w:p>
+    <w:p>
+      <w:r>
+        <w:t xml:space="preserve">- </w:t>
+      </w:r>
+      <w:r>
+        <w:rPr>
+          <w:rFonts w:ascii="Cambria Math" w:hAnsi="Cambria Math" w:cs="Cambria Math"/>
+        </w:rPr>
+        <w:t>⊖</w:t>
+      </w:r>
+      <w:r>
+        <w:t xml:space="preserve"> Peut </w:t>
+      </w:r>
+      <w:r>
+        <w:rPr>
+          <w:rFonts w:ascii="Calibri" w:hAnsi="Calibri" w:cs="Calibri"/>
+        </w:rPr>
+        <w:t>ê</w:t>
+      </w:r>
+      <w:r>
+        <w:t>tre moins intuitif pour les d</w:t>
+      </w:r>
+      <w:r>
+        <w:rPr>
+          <w:rFonts w:ascii="Calibri" w:hAnsi="Calibri" w:cs="Calibri"/>
+        </w:rPr>
+        <w:t>é</w:t>
+      </w:r>
+      <w:r>
+        <w:t>veloppeurs d</w:t>
+      </w:r>
+      <w:r>
+        <w:rPr>
+          <w:rFonts w:ascii="Calibri" w:hAnsi="Calibri" w:cs="Calibri"/>
+        </w:rPr>
+        <w:t>é</w:t>
+      </w:r>
+      <w:r>
+        <w:t>butants</w:t>
+      </w:r>
+    </w:p>
+    <w:p>
+      <w:r>
+        <w:t xml:space="preserve">- </w:t>
+      </w:r>
+      <w:r>
+        <w:rPr>
+          <w:rFonts w:ascii="Cambria Math" w:hAnsi="Cambria Math" w:cs="Cambria Math"/>
+        </w:rPr>
+        <w:t>⊖</w:t>
+      </w:r>
+      <w:r>
+        <w:t xml:space="preserve"> Parcourt toujours l'ensemble des donn</w:t>
+      </w:r>
+      <w:r>
+        <w:rPr>
+          <w:rFonts w:ascii="Calibri" w:hAnsi="Calibri" w:cs="Calibri"/>
+        </w:rPr>
+        <w:t>é</w:t>
+      </w:r>
+      <w:r>
+        <w:t>es (ne peut pas s'arr</w:t>
+      </w:r>
+      <w:r>
+        <w:rPr>
+          <w:rFonts w:ascii="Calibri" w:hAnsi="Calibri" w:cs="Calibri"/>
+        </w:rPr>
+        <w:t>ê</w:t>
+      </w:r>
+      <w:r>
+        <w:t>ter pr</w:t>
+      </w:r>
+      <w:r>
+        <w:rPr>
+          <w:rFonts w:ascii="Calibri" w:hAnsi="Calibri" w:cs="Calibri"/>
+        </w:rPr>
+        <w:t>é</w:t>
+      </w:r>
+      <w:r>
+        <w:t>matur</w:t>
+      </w:r>
+      <w:r>
+        <w:rPr>
+          <w:rFonts w:ascii="Calibri" w:hAnsi="Calibri" w:cs="Calibri"/>
+        </w:rPr>
+        <w:t>é</w:t>
+      </w:r>
+      <w:r>
+        <w:t>ment)</w:t>
+      </w:r>
+    </w:p>
+    <w:p>
+      <w:r>
+        <w:t xml:space="preserve">- </w:t>
+      </w:r>
+      <w:r>
+        <w:rPr>
+          <w:rFonts w:ascii="Cambria Math" w:hAnsi="Cambria Math" w:cs="Cambria Math"/>
+        </w:rPr>
+        <w:t>⊖</w:t>
+      </w:r>
+      <w:r>
+        <w:t xml:space="preserve"> Potentiellement moins performant pour de tr</w:t>
+      </w:r>
+      <w:r>
+        <w:rPr>
+          <w:rFonts w:ascii="Calibri" w:hAnsi="Calibri" w:cs="Calibri"/>
+        </w:rPr>
+        <w:t>è</w:t>
+      </w:r>
+      <w:r>
+        <w:t>s petits ensembles de donn</w:t>
+      </w:r>
+      <w:r>
+        <w:rPr>
+          <w:rFonts w:ascii="Calibri" w:hAnsi="Calibri" w:cs="Calibri"/>
+        </w:rPr>
+        <w:t>é</w:t>
+      </w:r>
+      <w:r>
+        <w:t>es</w:t>
+      </w:r>
+    </w:p>
+    <w:p>
+      <w:r>
+        <w:t xml:space="preserve"> </w:t>
+      </w:r>
+      <w:r>
+        <w:rPr>
+          <w:b/>
+          <w:bCs/>
+        </w:rPr>
+        <w:t>JAVASCRIPT</w:t>
+      </w:r>
+    </w:p>
+    <w:p>
+      <w:pPr>
+        <w:rPr>
+          <w:color w:val="FFC000" w:themeColor="accent4"/>
+          <w:highlight w:val="black"/>
+        </w:rPr>
+      </w:pPr>
+      <w:proofErr w:type="spellStart"/>
+      <w:proofErr w:type="gramStart"/>
+      <w:r>
+        <w:rPr>
+          <w:color w:val="FFC000" w:themeColor="accent4"/>
+          <w:highlight w:val="black"/>
+        </w:rPr>
+        <w:t>function</w:t>
+      </w:r>
+      <w:proofErr w:type="spellEnd"/>
+      <w:proofErr w:type="gramEnd"/>
+      <w:r>
+        <w:rPr>
+          <w:color w:val="FFC000" w:themeColor="accent4"/>
+          <w:highlight w:val="black"/>
+        </w:rPr>
+        <w:t xml:space="preserve"> </w:t>
+      </w:r>
+      <w:proofErr w:type="spellStart"/>
+      <w:r>
+        <w:rPr>
+          <w:color w:val="FFC000" w:themeColor="accent4"/>
+          <w:highlight w:val="black"/>
+        </w:rPr>
+        <w:t>searchRecipes</w:t>
+      </w:r>
+      <w:proofErr w:type="spellEnd"/>
+      <w:r>
+        <w:rPr>
+          <w:color w:val="FFC000" w:themeColor="accent4"/>
+          <w:highlight w:val="black"/>
+        </w:rPr>
+        <w:t>(</w:t>
+      </w:r>
+      <w:proofErr w:type="spellStart"/>
+      <w:r>
+        <w:rPr>
+          <w:color w:val="FFC000" w:themeColor="accent4"/>
+          <w:highlight w:val="black"/>
+        </w:rPr>
+        <w:t>query</w:t>
+      </w:r>
+      <w:proofErr w:type="spellEnd"/>
+      <w:r>
+        <w:rPr>
+          <w:color w:val="FFC000" w:themeColor="accent4"/>
+          <w:highlight w:val="black"/>
+        </w:rPr>
+        <w:t xml:space="preserve">, </w:t>
+      </w:r>
+      <w:proofErr w:type="spellStart"/>
+      <w:r>
+        <w:rPr>
+          <w:color w:val="FFC000" w:themeColor="accent4"/>
+          <w:highlight w:val="black"/>
+        </w:rPr>
+        <w:t>recipes</w:t>
+      </w:r>
+      <w:proofErr w:type="spellEnd"/>
+      <w:r>
+        <w:rPr>
+          <w:color w:val="FFC000" w:themeColor="accent4"/>
+          <w:highlight w:val="black"/>
+        </w:rPr>
+        <w:t>) {</w:t>
+      </w:r>
+    </w:p>
+    <w:p>
+      <w:pPr>
+        <w:rPr>
+          <w:color w:val="FFC000" w:themeColor="accent4"/>
+          <w:highlight w:val="black"/>
+        </w:rPr>
+      </w:pPr>
+      <w:r>
+        <w:rPr>
+          <w:color w:val="FFC000" w:themeColor="accent4"/>
+          <w:highlight w:val="black"/>
+        </w:rPr>
+        <w:t xml:space="preserve">  </w:t>
+      </w:r>
+      <w:proofErr w:type="gramStart"/>
+      <w:r>
+        <w:rPr>
+          <w:color w:val="FFC000" w:themeColor="accent4"/>
+          <w:highlight w:val="black"/>
+        </w:rPr>
+        <w:t>return</w:t>
+      </w:r>
+      <w:proofErr w:type="gramEnd"/>
+      <w:r>
+        <w:rPr>
+          <w:color w:val="FFC000" w:themeColor="accent4"/>
+          <w:highlight w:val="black"/>
+        </w:rPr>
+        <w:t xml:space="preserve"> </w:t>
+      </w:r>
+      <w:proofErr w:type="spellStart"/>
+      <w:r>
+        <w:rPr>
+          <w:color w:val="FFC000" w:themeColor="accent4"/>
+          <w:highlight w:val="black"/>
+        </w:rPr>
+        <w:t>recipes.filter</w:t>
+      </w:r>
+      <w:proofErr w:type="spellEnd"/>
+      <w:r>
+        <w:rPr>
+          <w:color w:val="FFC000" w:themeColor="accent4"/>
+          <w:highlight w:val="black"/>
+        </w:rPr>
+        <w:t>(</w:t>
+      </w:r>
+      <w:proofErr w:type="spellStart"/>
+      <w:r>
+        <w:rPr>
+          <w:color w:val="FFC000" w:themeColor="accent4"/>
+          <w:highlight w:val="black"/>
+        </w:rPr>
+        <w:t>recipe</w:t>
+      </w:r>
+      <w:proofErr w:type="spellEnd"/>
+      <w:r>
+        <w:rPr>
+          <w:color w:val="FFC000" w:themeColor="accent4"/>
+          <w:highlight w:val="black"/>
+        </w:rPr>
+        <w:t xml:space="preserve"> =&gt; </w:t>
+      </w:r>
+    </w:p>
+    <w:p>
+      <w:pPr>
+        <w:rPr>
+          <w:color w:val="FFC000" w:themeColor="accent4"/>
+          <w:highlight w:val="black"/>
+        </w:rPr>
+      </w:pPr>
+      <w:r>
+        <w:rPr>
+          <w:color w:val="FFC000" w:themeColor="accent4"/>
+          <w:highlight w:val="black"/>
+        </w:rPr>
+        <w:t xml:space="preserve">    </w:t>
+      </w:r>
+      <w:proofErr w:type="spellStart"/>
+      <w:proofErr w:type="gramStart"/>
+      <w:r>
+        <w:rPr>
+          <w:color w:val="FFC000" w:themeColor="accent4"/>
+          <w:highlight w:val="black"/>
+        </w:rPr>
+        <w:t>recipe.name.toLowerCase</w:t>
+      </w:r>
+      <w:proofErr w:type="spellEnd"/>
+      <w:proofErr w:type="gramEnd"/>
+      <w:r>
+        <w:rPr>
+          <w:color w:val="FFC000" w:themeColor="accent4"/>
+          <w:highlight w:val="black"/>
+        </w:rPr>
+        <w:t>().</w:t>
+      </w:r>
+      <w:proofErr w:type="spellStart"/>
+      <w:r>
+        <w:rPr>
+          <w:color w:val="FFC000" w:themeColor="accent4"/>
+          <w:highlight w:val="black"/>
+        </w:rPr>
+        <w:t>includes</w:t>
+      </w:r>
+      <w:proofErr w:type="spellEnd"/>
+      <w:r>
+        <w:rPr>
+          <w:color w:val="FFC000" w:themeColor="accent4"/>
+          <w:highlight w:val="black"/>
+        </w:rPr>
+        <w:t>(</w:t>
+      </w:r>
+      <w:proofErr w:type="spellStart"/>
+      <w:r>
+        <w:rPr>
+          <w:color w:val="FFC000" w:themeColor="accent4"/>
+          <w:highlight w:val="black"/>
+        </w:rPr>
+        <w:t>query.toLowerCase</w:t>
+      </w:r>
+      <w:proofErr w:type="spellEnd"/>
+      <w:r>
+        <w:rPr>
+          <w:color w:val="FFC000" w:themeColor="accent4"/>
+          <w:highlight w:val="black"/>
+        </w:rPr>
+        <w:t>()) ||</w:t>
+      </w:r>
+    </w:p>
+    <w:p>
+      <w:pPr>
+        <w:rPr>
+          <w:color w:val="FFC000" w:themeColor="accent4"/>
+          <w:highlight w:val="black"/>
+        </w:rPr>
+      </w:pPr>
+      <w:r>
+        <w:rPr>
+          <w:color w:val="FFC000" w:themeColor="accent4"/>
+          <w:highlight w:val="black"/>
+        </w:rPr>
+        <w:t xml:space="preserve">    </w:t>
+      </w:r>
+      <w:proofErr w:type="spellStart"/>
+      <w:proofErr w:type="gramStart"/>
+      <w:r>
+        <w:rPr>
+          <w:color w:val="FFC000" w:themeColor="accent4"/>
+          <w:highlight w:val="black"/>
+        </w:rPr>
+        <w:t>recipe.description</w:t>
+      </w:r>
+      <w:proofErr w:type="gramEnd"/>
+      <w:r>
+        <w:rPr>
+          <w:color w:val="FFC000" w:themeColor="accent4"/>
+          <w:highlight w:val="black"/>
+        </w:rPr>
+        <w:t>.toLowerCase</w:t>
+      </w:r>
+      <w:proofErr w:type="spellEnd"/>
+      <w:r>
+        <w:rPr>
+          <w:color w:val="FFC000" w:themeColor="accent4"/>
+          <w:highlight w:val="black"/>
+        </w:rPr>
+        <w:t>().</w:t>
+      </w:r>
+      <w:proofErr w:type="spellStart"/>
+      <w:r>
+        <w:rPr>
+          <w:color w:val="FFC000" w:themeColor="accent4"/>
+          <w:highlight w:val="black"/>
+        </w:rPr>
+        <w:t>includes</w:t>
+      </w:r>
+      <w:proofErr w:type="spellEnd"/>
+      <w:r>
+        <w:rPr>
+          <w:color w:val="FFC000" w:themeColor="accent4"/>
+          <w:highlight w:val="black"/>
+        </w:rPr>
+        <w:t>(</w:t>
+      </w:r>
+      <w:proofErr w:type="spellStart"/>
+      <w:r>
+        <w:rPr>
+          <w:color w:val="FFC000" w:themeColor="accent4"/>
+          <w:highlight w:val="black"/>
+        </w:rPr>
+        <w:t>query.toLowerCase</w:t>
+      </w:r>
+      <w:proofErr w:type="spellEnd"/>
+      <w:r>
+        <w:rPr>
+          <w:color w:val="FFC000" w:themeColor="accent4"/>
+          <w:highlight w:val="black"/>
+        </w:rPr>
+        <w:t>()) ||</w:t>
+      </w:r>
+    </w:p>
+    <w:p>
+      <w:pPr>
+        <w:rPr>
+          <w:color w:val="FFC000" w:themeColor="accent4"/>
+          <w:highlight w:val="black"/>
+        </w:rPr>
+      </w:pPr>
+      <w:r>
+        <w:rPr>
+          <w:color w:val="FFC000" w:themeColor="accent4"/>
+          <w:highlight w:val="black"/>
+        </w:rPr>
+        <w:t xml:space="preserve">    </w:t>
+      </w:r>
+      <w:proofErr w:type="spellStart"/>
+      <w:proofErr w:type="gramStart"/>
+      <w:r>
+        <w:rPr>
+          <w:color w:val="FFC000" w:themeColor="accent4"/>
+          <w:highlight w:val="black"/>
+        </w:rPr>
+        <w:t>recipe.ingredients</w:t>
+      </w:r>
+      <w:proofErr w:type="gramEnd"/>
+      <w:r>
+        <w:rPr>
+          <w:color w:val="FFC000" w:themeColor="accent4"/>
+          <w:highlight w:val="black"/>
+        </w:rPr>
+        <w:t>.some</w:t>
+      </w:r>
+      <w:proofErr w:type="spellEnd"/>
+      <w:r>
+        <w:rPr>
+          <w:color w:val="FFC000" w:themeColor="accent4"/>
+          <w:highlight w:val="black"/>
+        </w:rPr>
+        <w:t>(</w:t>
+      </w:r>
+      <w:proofErr w:type="spellStart"/>
+      <w:r>
+        <w:rPr>
+          <w:color w:val="FFC000" w:themeColor="accent4"/>
+          <w:highlight w:val="black"/>
+        </w:rPr>
+        <w:t>ing</w:t>
+      </w:r>
+      <w:proofErr w:type="spellEnd"/>
+      <w:r>
+        <w:rPr>
+          <w:color w:val="FFC000" w:themeColor="accent4"/>
+          <w:highlight w:val="black"/>
+        </w:rPr>
+        <w:t xml:space="preserve"> =&gt; </w:t>
+      </w:r>
+      <w:proofErr w:type="spellStart"/>
+      <w:r>
+        <w:rPr>
+          <w:color w:val="FFC000" w:themeColor="accent4"/>
+          <w:highlight w:val="black"/>
+        </w:rPr>
+        <w:t>ing.ingredient.toLowerCase</w:t>
+      </w:r>
+      <w:proofErr w:type="spellEnd"/>
+      <w:r>
+        <w:rPr>
+          <w:color w:val="FFC000" w:themeColor="accent4"/>
+          <w:highlight w:val="black"/>
+        </w:rPr>
+        <w:t>().</w:t>
+      </w:r>
+      <w:proofErr w:type="spellStart"/>
+      <w:r>
+        <w:rPr>
+          <w:color w:val="FFC000" w:themeColor="accent4"/>
+          <w:highlight w:val="black"/>
+        </w:rPr>
+        <w:t>includes</w:t>
+      </w:r>
+      <w:proofErr w:type="spellEnd"/>
+      <w:r>
+        <w:rPr>
+          <w:color w:val="FFC000" w:themeColor="accent4"/>
+          <w:highlight w:val="black"/>
+        </w:rPr>
+        <w:t>(</w:t>
+      </w:r>
+      <w:proofErr w:type="spellStart"/>
+      <w:r>
+        <w:rPr>
+          <w:color w:val="FFC000" w:themeColor="accent4"/>
+          <w:highlight w:val="black"/>
+        </w:rPr>
+        <w:t>query.toLowerCase</w:t>
+      </w:r>
+      <w:proofErr w:type="spellEnd"/>
+      <w:r>
+        <w:rPr>
+          <w:color w:val="FFC000" w:themeColor="accent4"/>
+          <w:highlight w:val="black"/>
+        </w:rPr>
+        <w:t>()))</w:t>
+      </w:r>
+    </w:p>
+    <w:p>
+      <w:pPr>
+        <w:rPr>
+          <w:color w:val="FFC000" w:themeColor="accent4"/>
+          <w:highlight w:val="black"/>
+        </w:rPr>
+      </w:pPr>
+      <w:r>
+        <w:rPr>
+          <w:color w:val="FFC000" w:themeColor="accent4"/>
+          <w:highlight w:val="black"/>
+        </w:rPr>
+        <w:t xml:space="preserve">  );</w:t>
+      </w:r>
+    </w:p>
+    <w:p>
+      <w:pPr>
+        <w:rPr>
+          <w:color w:val="FFC000" w:themeColor="accent4"/>
+          <w:highlight w:val="black"/>
+        </w:rPr>
+      </w:pPr>
+      <w:r>
+        <w:rPr>
+          <w:color w:val="FFC000" w:themeColor="accent4"/>
+          <w:highlight w:val="black"/>
+        </w:rPr>
+        <w:t>}</w:t>
+      </w:r>
+    </w:p>
+    <w:p>
+      <w:pPr>
+        <w:rPr>
+          <w:color w:val="FFC000" w:themeColor="accent4"/>
+        </w:rPr>
+      </w:pPr>
+      <w:r>
+        <w:rPr>
+          <w:color w:val="FFC000" w:themeColor="accent4"/>
+          <w:highlight w:val="black"/>
+        </w:rPr>
+        <w:t>```</w:t>
+      </w:r>
+    </w:p>
+    <w:p/>
+    <w:p>
+      <w:r>
+        <w:rPr>
+          <w:b/>
+          <w:bCs/>
         </w:rPr>
         <w:t>Complexité algorithmique (Big O)</w:t>
       </w:r>
     </w:p>
     <w:p>
       <w:r>
-        <w:t>- Temps : O(n * m), où n est le nombre de recettes et m est le nombre moyen d'ingrédients par recette.</w:t>
+        <w:t xml:space="preserve">- Temps : </w:t>
+      </w:r>
+      <w:proofErr w:type="gramStart"/>
+      <w:r>
+        <w:t>O(</w:t>
+      </w:r>
+      <w:proofErr w:type="gramEnd"/>
+      <w:r>
+        <w:t>n * m), où n est le nombre de recettes et m est le nombre moyen d'ingrédients par recette.</w:t>
       </w:r>
     </w:p>
     <w:p>
@@ -1177,9 +2084,31 @@
     </w:p>
     <w:p>
       <w:r>
-        <w:t>Explication : Bien que nous utilisions des méthodes d'array plus modernes, la complexité temporelle reste la même que pour l'approche avec des boucles natives. Nous devons toujours parcourir toutes les recettes (n) et pour chaque recette, nous examinons potentiellement tous ses ingrédients (m). La méthode `filter()` crée un nouveau tableau, ce qui explique la complexité spatiale.</w:t>
-      </w:r>
-    </w:p>
+        <w:t>Explication : Bien que nous utilisions des méthodes d'</w:t>
+      </w:r>
+      <w:proofErr w:type="spellStart"/>
+      <w:r>
+        <w:t>array</w:t>
+      </w:r>
+      <w:proofErr w:type="spellEnd"/>
+      <w:r>
+        <w:t xml:space="preserve"> plus modernes, la complexité temporelle reste la même que pour l'approche avec des boucles natives. Nous devons toujours parcourir toutes les recettes (n) et pour chaque recette, nous examinons potentiellement tous ses ingrédients (m). La méthode `</w:t>
+      </w:r>
+      <w:proofErr w:type="spellStart"/>
+      <w:proofErr w:type="gramStart"/>
+      <w:r>
+        <w:t>filter</w:t>
+      </w:r>
+      <w:proofErr w:type="spellEnd"/>
+      <w:r>
+        <w:t>(</w:t>
+      </w:r>
+      <w:proofErr w:type="gramEnd"/>
+      <w:r>
+        <w:t>)` crée un nouveau tableau, ce qui explique la complexité spatiale.</w:t>
+      </w:r>
+    </w:p>
+    <w:p/>
     <w:p>
       <w:pPr>
         <w:rPr>
@@ -1198,12 +2127,21 @@
           <w:sz w:val="28"/>
           <w:szCs w:val="28"/>
         </w:rPr>
+        <w:lastRenderedPageBreak/>
         <w:t>Solution retenue</w:t>
       </w:r>
     </w:p>
     <w:p>
       <w:r>
-        <w:t>Nous avons retenu l'approche utilisant les méthodes d'array (Option 2) pour plusieurs raisons :</w:t>
+        <w:t>Nous avons retenu l'approche utilisant les méthodes d'</w:t>
+      </w:r>
+      <w:proofErr w:type="spellStart"/>
+      <w:r>
+        <w:t>array</w:t>
+      </w:r>
+      <w:proofErr w:type="spellEnd"/>
+      <w:r>
+        <w:t xml:space="preserve"> (Option 2) pour plusieurs raisons :</w:t>
       </w:r>
     </w:p>
     <w:p>
@@ -1218,7 +2156,31 @@
     </w:p>
     <w:p>
       <w:r>
-        <w:t>3. L'utilisation de méthodes d'array comme `filter` et `some` rend le code plus déclaratif, permettant de comprendre rapidement l'intention de la recherche.</w:t>
+        <w:t>3. L'utilisation de méthodes d'</w:t>
+      </w:r>
+      <w:proofErr w:type="spellStart"/>
+      <w:r>
+        <w:t>array</w:t>
+      </w:r>
+      <w:proofErr w:type="spellEnd"/>
+      <w:r>
+        <w:t xml:space="preserve"> comme `</w:t>
+      </w:r>
+      <w:proofErr w:type="spellStart"/>
+      <w:r>
+        <w:t>filter</w:t>
+      </w:r>
+      <w:proofErr w:type="spellEnd"/>
+      <w:r>
+        <w:t>` et `</w:t>
+      </w:r>
+      <w:proofErr w:type="spellStart"/>
+      <w:r>
+        <w:t>some</w:t>
+      </w:r>
+      <w:proofErr w:type="spellEnd"/>
+      <w:r>
+        <w:t>` rend le code plus déclaratif, permettant de comprendre rapidement l'intention de la recherche.</w:t>
       </w:r>
     </w:p>
     <w:p>
@@ -1228,12 +2190,17 @@
     </w:p>
     <w:p>
       <w:r>
-        <w:t>Bien que la complexité algorithmique soit identique pour les deux approches, les optimisations internes des navigateurs pour ces méthodes d'array peuvent offrir de meilleures performances dans la pratique, en particulier pour de grands ensembles de données.</w:t>
-      </w:r>
-    </w:p>
-    <w:p/>
-    <w:p/>
-    <w:p/>
+        <w:t>Bien que la complexité algorithmique soit identique pour les deux approches, les optimisations internes des navigateurs pour ces méthodes d'</w:t>
+      </w:r>
+      <w:proofErr w:type="spellStart"/>
+      <w:r>
+        <w:t>array</w:t>
+      </w:r>
+      <w:proofErr w:type="spellEnd"/>
+      <w:r>
+        <w:t xml:space="preserve"> peuvent offrir de meilleures performances dans la pratique, en particulier pour de grands ensembles de données.</w:t>
+      </w:r>
+    </w:p>
     <w:p>
       <w:r>
         <w:rPr>
@@ -1243,28 +2210,109 @@
         <w:t>Considérations supplémentaires sur la complexité</w:t>
       </w:r>
     </w:p>
+    <w:p>
+      <w:r>
+        <w:t>Bien que les deux approches aient la même complexité théorique, il est important de noter que :</w:t>
+      </w:r>
+    </w:p>
+    <w:p>
+      <w:r>
+        <w:t>1. Les implémentations des méthodes d'</w:t>
+      </w:r>
+      <w:proofErr w:type="spellStart"/>
+      <w:r>
+        <w:t>array</w:t>
+      </w:r>
+      <w:proofErr w:type="spellEnd"/>
+      <w:r>
+        <w:t xml:space="preserve"> comme `</w:t>
+      </w:r>
+      <w:proofErr w:type="spellStart"/>
+      <w:r>
+        <w:t>filter</w:t>
+      </w:r>
+      <w:proofErr w:type="spellEnd"/>
+      <w:r>
+        <w:t>` et `</w:t>
+      </w:r>
+      <w:proofErr w:type="spellStart"/>
+      <w:r>
+        <w:t>some</w:t>
+      </w:r>
+      <w:proofErr w:type="spellEnd"/>
+      <w:r>
+        <w:t>` sont souvent optimisées par les moteurs JavaScript des navigateurs, ce qui peut conduire à de meilleures performances dans la pratique.</w:t>
+      </w:r>
+    </w:p>
+    <w:p>
+      <w:r>
+        <w:t>2. Pour de très petits ensembles de données, la méthode utilisant des boucles natives pourrait être légèrement plus rapide en raison de la possibilité d'arrêter prématurément la recherche.</w:t>
+      </w:r>
+    </w:p>
+    <w:p>
+      <w:r>
+        <w:drawing>
+          <wp:inline distT="0" distB="0" distL="0" distR="0" wp14:anchorId="119C6085" wp14:editId="7C8F1C7A">
+            <wp:extent cx="6645910" cy="2487295"/>
+            <wp:effectExtent l="0" t="0" r="2540" b="8255"/>
+            <wp:docPr id="82583079" name="Image 2"/>
+            <wp:cNvGraphicFramePr>
+              <a:graphicFrameLocks xmlns:a="http://schemas.openxmlformats.org/drawingml/2006/main" noChangeAspect="1"/>
+            </wp:cNvGraphicFramePr>
+            <a:graphic xmlns:a="http://schemas.openxmlformats.org/drawingml/2006/main">
+              <a:graphicData uri="http://schemas.openxmlformats.org/drawingml/2006/picture">
+                <pic:pic xmlns:pic="http://schemas.openxmlformats.org/drawingml/2006/picture">
+                  <pic:nvPicPr>
+                    <pic:cNvPr id="0" name="Picture 6"/>
+                    <pic:cNvPicPr>
+                      <a:picLocks noChangeAspect="1" noChangeArrowheads="1"/>
+                    </pic:cNvPicPr>
+                  </pic:nvPicPr>
+                  <pic:blipFill>
+                    <a:blip r:embed="rId6" cstate="print">
+                      <a:extLst>
+                        <a:ext uri="{28A0092B-C50C-407E-A947-70E740481C1C}">
+                          <a14:useLocalDpi xmlns:a14="http://schemas.microsoft.com/office/drawing/2010/main" val="0"/>
+                        </a:ext>
+                      </a:extLst>
+                    </a:blip>
+                    <a:srcRect/>
+                    <a:stretch>
+                      <a:fillRect/>
+                    </a:stretch>
+                  </pic:blipFill>
+                  <pic:spPr bwMode="auto">
+                    <a:xfrm>
+                      <a:off x="0" y="0"/>
+                      <a:ext cx="6645910" cy="2487295"/>
+                    </a:xfrm>
+                    <a:prstGeom prst="rect">
+                      <a:avLst/>
+                    </a:prstGeom>
+                    <a:noFill/>
+                    <a:ln>
+                      <a:noFill/>
+                    </a:ln>
+                  </pic:spPr>
+                </pic:pic>
+              </a:graphicData>
+            </a:graphic>
+          </wp:inline>
+        </w:drawing>
+      </w:r>
+    </w:p>
     <w:p/>
     <w:p>
       <w:r>
-        <w:t>Bien que les deux approches aient la même complexité théorique, il est important de noter que :</w:t>
-      </w:r>
-    </w:p>
-    <w:p/>
-    <w:p>
-      <w:r>
-        <w:t>1. Les implémentations des méthodes d'array comme `filter` et `some` sont souvent optimisées par les moteurs JavaScript des navigateurs, ce qui peut conduire à de meilleures performances dans la pratique.</w:t>
-      </w:r>
-    </w:p>
-    <w:p/>
-    <w:p>
-      <w:r>
-        <w:t>2. Pour de très petits ensembles de données, la méthode utilisant des boucles natives pourrait être légèrement plus rapide en raison de la possibilité d'arrêter prématurément la recherche.</w:t>
-      </w:r>
-    </w:p>
-    <w:p/>
-    <w:p>
-      <w:r>
-        <w:t>3. Pour améliorer davantage les performances, surtout pour de grands ensembles de données, on pourrait envisager des structures de données plus avancées (comme des index inversés) ou des algorithmes de recherche plus sophistiqués, qui pourraient potentiellement réduire la complexité à O(log n) ou mieux.</w:t>
+        <w:t xml:space="preserve">3. Pour améliorer davantage les performances, surtout pour de grands ensembles de données, on pourrait envisager des structures de données plus avancées (comme des index inversés) ou des algorithmes de recherche plus sophistiqués, qui pourraient potentiellement réduire la complexité à </w:t>
+      </w:r>
+      <w:proofErr w:type="gramStart"/>
+      <w:r>
+        <w:t>O(</w:t>
+      </w:r>
+      <w:proofErr w:type="gramEnd"/>
+      <w:r>
+        <w:t>log n) ou mieux.</w:t>
       </w:r>
     </w:p>
     <w:p/>
@@ -1292,7 +2340,6 @@
           <w:sz w:val="36"/>
           <w:szCs w:val="36"/>
         </w:rPr>
-        <w:lastRenderedPageBreak/>
         <w:t>Annexes</w:t>
       </w:r>
     </w:p>
@@ -1326,17 +2373,41 @@
     <w:p/>
     <w:p>
       <w:r>
-        <w:t>2. Méthode par méthodes d'array :</w:t>
-      </w:r>
-    </w:p>
-    <w:p>
-      <w:r>
-        <w:t>   - Utilise la méthode `filter` pour créer un nouveau tableau de résultats.</w:t>
-      </w:r>
-    </w:p>
-    <w:p>
-      <w:r>
-        <w:t>   - Applique la méthode `some` sur le tableau d'ingrédients.</w:t>
+        <w:t>2. Méthode par méthodes d'</w:t>
+      </w:r>
+      <w:proofErr w:type="spellStart"/>
+      <w:r>
+        <w:t>array</w:t>
+      </w:r>
+      <w:proofErr w:type="spellEnd"/>
+      <w:r>
+        <w:t xml:space="preserve"> :</w:t>
+      </w:r>
+    </w:p>
+    <w:p>
+      <w:r>
+        <w:t>   - Utilise la méthode `</w:t>
+      </w:r>
+      <w:proofErr w:type="spellStart"/>
+      <w:r>
+        <w:t>filter</w:t>
+      </w:r>
+      <w:proofErr w:type="spellEnd"/>
+      <w:r>
+        <w:t>` pour créer un nouveau tableau de résultats.</w:t>
+      </w:r>
+    </w:p>
+    <w:p>
+      <w:r>
+        <w:t>   - Applique la méthode `</w:t>
+      </w:r>
+      <w:proofErr w:type="spellStart"/>
+      <w:r>
+        <w:t>some</w:t>
+      </w:r>
+      <w:proofErr w:type="spellEnd"/>
+      <w:r>
+        <w:t>` sur le tableau d'ingrédients.</w:t>
       </w:r>
     </w:p>
     <w:p>
@@ -1347,7 +2418,15 @@
     <w:p/>
     <w:p>
       <w:r>
-        <w:t>Ces organigrammes mettent en évidence que, bien que le flux général soit similaire, la méthode utilisant les fonctions d'array encapsule certaines étapes (comme la création du tableau de résultats) dans les méthodes elles-mêmes, ce qui rend le code plus concis et potentiellement plus facile à lire et à maintenir.</w:t>
+        <w:t>Ces organigrammes mettent en évidence que, bien que le flux général soit similaire, la méthode utilisant les fonctions d'</w:t>
+      </w:r>
+      <w:proofErr w:type="spellStart"/>
+      <w:r>
+        <w:t>array</w:t>
+      </w:r>
+      <w:proofErr w:type="spellEnd"/>
+      <w:r>
+        <w:t xml:space="preserve"> encapsule certaines étapes (comme la création du tableau de résultats) dans les méthodes elles-mêmes, ce qui rend le code plus concis et potentiellement plus facile à lire et à maintenir.</w:t>
       </w:r>
     </w:p>
     <w:p/>
@@ -1367,33 +2446,78 @@
       </w:r>
     </w:p>
     <w:p>
-      <w:r>
-        <w:t>graph TD</w:t>
-      </w:r>
-    </w:p>
-    <w:p>
-      <w:r>
-        <w:t>    A[Début] --&gt; B[Initialiser tableau de résultats vide]</w:t>
-      </w:r>
-    </w:p>
-    <w:p>
-      <w:r>
-        <w:t>    B --&gt; C[Parcourir chaque recette]</w:t>
-      </w:r>
-    </w:p>
-    <w:p>
-      <w:r>
-        <w:t>    C --&gt; D{Nom de la recette contient la requête?}</w:t>
-      </w:r>
-    </w:p>
-    <w:p>
-      <w:r>
-        <w:t>    D --&gt;|Oui| E[Ajouter la recette aux résultats]</w:t>
-      </w:r>
-    </w:p>
-    <w:p>
-      <w:r>
-        <w:t>    D --&gt;|Non| F{Description contient la requête?}</w:t>
+      <w:proofErr w:type="gramStart"/>
+      <w:r>
+        <w:t>graph</w:t>
+      </w:r>
+      <w:proofErr w:type="gramEnd"/>
+      <w:r>
+        <w:t xml:space="preserve"> TD</w:t>
+      </w:r>
+    </w:p>
+    <w:p>
+      <w:r>
+        <w:t xml:space="preserve">    A[Début] --&gt; </w:t>
+      </w:r>
+      <w:proofErr w:type="gramStart"/>
+      <w:r>
+        <w:t>B[</w:t>
+      </w:r>
+      <w:proofErr w:type="gramEnd"/>
+      <w:r>
+        <w:t>Initialiser tableau de résultats vide]</w:t>
+      </w:r>
+    </w:p>
+    <w:p>
+      <w:r>
+        <w:t xml:space="preserve">    B --&gt; </w:t>
+      </w:r>
+      <w:proofErr w:type="gramStart"/>
+      <w:r>
+        <w:t>C[</w:t>
+      </w:r>
+      <w:proofErr w:type="gramEnd"/>
+      <w:r>
+        <w:t>Parcourir chaque recette]</w:t>
+      </w:r>
+    </w:p>
+    <w:p>
+      <w:r>
+        <w:t xml:space="preserve">    C --&gt; </w:t>
+      </w:r>
+      <w:proofErr w:type="gramStart"/>
+      <w:r>
+        <w:t>D{</w:t>
+      </w:r>
+      <w:proofErr w:type="gramEnd"/>
+      <w:r>
+        <w:t>Nom de la recette contient la requête?}</w:t>
+      </w:r>
+    </w:p>
+    <w:p>
+      <w:r>
+        <w:t xml:space="preserve">    D --&gt;|Oui| </w:t>
+      </w:r>
+      <w:proofErr w:type="gramStart"/>
+      <w:r>
+        <w:t>E[</w:t>
+      </w:r>
+      <w:proofErr w:type="gramEnd"/>
+      <w:r>
+        <w:t>Ajouter la recette aux résultats]</w:t>
+      </w:r>
+    </w:p>
+    <w:p>
+      <w:r>
+        <w:t xml:space="preserve">    D --&gt;|Non| </w:t>
+      </w:r>
+      <w:proofErr w:type="gramStart"/>
+      <w:r>
+        <w:t>F{</w:t>
+      </w:r>
+      <w:proofErr w:type="gramEnd"/>
+      <w:r>
+        <w:t>Description contient la requête?}</w:t>
       </w:r>
     </w:p>
     <w:p>
@@ -1403,12 +2527,28 @@
     </w:p>
     <w:p>
       <w:r>
-        <w:t>    F --&gt;|Non| G[Parcourir les ingrédients de la recette]</w:t>
-      </w:r>
-    </w:p>
-    <w:p>
-      <w:r>
-        <w:t>    G --&gt; H{Ingrédient contient la requête?}</w:t>
+        <w:t xml:space="preserve">    F --&gt;|Non| </w:t>
+      </w:r>
+      <w:proofErr w:type="gramStart"/>
+      <w:r>
+        <w:t>G[</w:t>
+      </w:r>
+      <w:proofErr w:type="gramEnd"/>
+      <w:r>
+        <w:t>Parcourir les ingrédients de la recette]</w:t>
+      </w:r>
+    </w:p>
+    <w:p>
+      <w:r>
+        <w:t xml:space="preserve">    G --&gt; </w:t>
+      </w:r>
+      <w:proofErr w:type="gramStart"/>
+      <w:r>
+        <w:t>H{</w:t>
+      </w:r>
+      <w:proofErr w:type="gramEnd"/>
+      <w:r>
+        <w:t>Ingrédient contient la requête?}</w:t>
       </w:r>
     </w:p>
     <w:p>
@@ -1418,7 +2558,15 @@
     </w:p>
     <w:p>
       <w:r>
-        <w:t>    H --&gt;|Non| I{Tous les ingrédients vérifiés?}</w:t>
+        <w:t xml:space="preserve">    H --&gt;|Non| </w:t>
+      </w:r>
+      <w:proofErr w:type="gramStart"/>
+      <w:r>
+        <w:t>I{</w:t>
+      </w:r>
+      <w:proofErr w:type="gramEnd"/>
+      <w:r>
+        <w:t>Tous les ingrédients vérifiés?}</w:t>
       </w:r>
     </w:p>
     <w:p>
@@ -1428,7 +2576,15 @@
     </w:p>
     <w:p>
       <w:r>
-        <w:t>    I --&gt;|Oui| J{Toutes les recettes vérifiées?}</w:t>
+        <w:t xml:space="preserve">    I --&gt;|Oui| </w:t>
+      </w:r>
+      <w:proofErr w:type="gramStart"/>
+      <w:r>
+        <w:t>J{</w:t>
+      </w:r>
+      <w:proofErr w:type="gramEnd"/>
+      <w:r>
+        <w:t>Toutes les recettes vérifiées?}</w:t>
       </w:r>
     </w:p>
     <w:p>
@@ -1443,8 +2599,15 @@
     </w:p>
     <w:p>
       <w:r>
-        <w:lastRenderedPageBreak/>
-        <w:t>    J --&gt;|Oui| K[Retourner les résultats]</w:t>
+        <w:t xml:space="preserve">    J --&gt;|Oui| </w:t>
+      </w:r>
+      <w:proofErr w:type="gramStart"/>
+      <w:r>
+        <w:t>K[</w:t>
+      </w:r>
+      <w:proofErr w:type="gramEnd"/>
+      <w:r>
+        <w:t>Retourner les résultats]</w:t>
       </w:r>
     </w:p>
     <w:p>
@@ -1454,6 +2617,9 @@
     </w:p>
     <w:p>
       <w:r>
+        <w:rPr>
+          <w:noProof/>
+        </w:rPr>
         <w:lastRenderedPageBreak/>
         <w:drawing>
           <wp:inline distT="0" distB="0" distL="0" distR="0" wp14:anchorId="006598A7" wp14:editId="51D8135D">
@@ -1473,7 +2639,7 @@
                     </pic:cNvPicPr>
                   </pic:nvPicPr>
                   <pic:blipFill>
-                    <a:blip r:embed="rId6" cstate="print">
+                    <a:blip r:embed="rId7" cstate="print">
                       <a:extLst>
                         <a:ext uri="{28A0092B-C50C-407E-A947-70E740481C1C}">
                           <a14:useLocalDpi xmlns:a14="http://schemas.microsoft.com/office/drawing/2010/main" val="0"/>
@@ -1519,37 +2685,99 @@
           <w:bCs/>
         </w:rPr>
         <w:lastRenderedPageBreak/>
-        <w:t xml:space="preserve"> Annexe 2 : Organigramme de la méthode de recherche par méthodes d'array</w:t>
-      </w:r>
-    </w:p>
-    <w:p>
-      <w:r>
-        <w:t>graph TD</w:t>
-      </w:r>
-    </w:p>
-    <w:p>
-      <w:r>
-        <w:t>    A[Début] --&gt; B[Appliquer filter sur le tableau de recettes]</w:t>
-      </w:r>
-    </w:p>
-    <w:p>
-      <w:r>
-        <w:t>    B --&gt; C{Pour chaque recette}</w:t>
-      </w:r>
-    </w:p>
-    <w:p>
-      <w:r>
-        <w:t>    C --&gt; D{Nom de la recette contient la requête?}</w:t>
-      </w:r>
-    </w:p>
-    <w:p>
-      <w:r>
-        <w:t>    D --&gt;|Oui| E[Inclure dans les résultats]</w:t>
-      </w:r>
-    </w:p>
-    <w:p>
-      <w:r>
-        <w:t>    D --&gt;|Non| F{Description contient la requête?}</w:t>
+        <w:t xml:space="preserve"> Annexe 2 : Organigramme de la méthode de recherche par méthodes d'</w:t>
+      </w:r>
+      <w:proofErr w:type="spellStart"/>
+      <w:r>
+        <w:rPr>
+          <w:b/>
+          <w:bCs/>
+        </w:rPr>
+        <w:t>array</w:t>
+      </w:r>
+      <w:proofErr w:type="spellEnd"/>
+    </w:p>
+    <w:p>
+      <w:proofErr w:type="gramStart"/>
+      <w:r>
+        <w:t>graph</w:t>
+      </w:r>
+      <w:proofErr w:type="gramEnd"/>
+      <w:r>
+        <w:t xml:space="preserve"> TD</w:t>
+      </w:r>
+    </w:p>
+    <w:p>
+      <w:r>
+        <w:t xml:space="preserve">    A[Début] --&gt; </w:t>
+      </w:r>
+      <w:proofErr w:type="gramStart"/>
+      <w:r>
+        <w:t>B[</w:t>
+      </w:r>
+      <w:proofErr w:type="gramEnd"/>
+      <w:r>
+        <w:t xml:space="preserve">Appliquer </w:t>
+      </w:r>
+      <w:proofErr w:type="spellStart"/>
+      <w:r>
+        <w:t>filter</w:t>
+      </w:r>
+      <w:proofErr w:type="spellEnd"/>
+      <w:r>
+        <w:t xml:space="preserve"> sur le tableau de recettes]</w:t>
+      </w:r>
+    </w:p>
+    <w:p>
+      <w:r>
+        <w:t xml:space="preserve">    B --&gt; </w:t>
+      </w:r>
+      <w:proofErr w:type="gramStart"/>
+      <w:r>
+        <w:t>C{</w:t>
+      </w:r>
+      <w:proofErr w:type="gramEnd"/>
+      <w:r>
+        <w:t>Pour chaque recette}</w:t>
+      </w:r>
+    </w:p>
+    <w:p>
+      <w:r>
+        <w:t xml:space="preserve">    C --&gt; </w:t>
+      </w:r>
+      <w:proofErr w:type="gramStart"/>
+      <w:r>
+        <w:t>D{</w:t>
+      </w:r>
+      <w:proofErr w:type="gramEnd"/>
+      <w:r>
+        <w:t>Nom de la recette contient la requête?}</w:t>
+      </w:r>
+    </w:p>
+    <w:p>
+      <w:r>
+        <w:t xml:space="preserve">    D --&gt;|Oui| </w:t>
+      </w:r>
+      <w:proofErr w:type="gramStart"/>
+      <w:r>
+        <w:t>E[</w:t>
+      </w:r>
+      <w:proofErr w:type="gramEnd"/>
+      <w:r>
+        <w:t>Inclure dans les résultats]</w:t>
+      </w:r>
+    </w:p>
+    <w:p>
+      <w:r>
+        <w:t xml:space="preserve">    D --&gt;|Non| </w:t>
+      </w:r>
+      <w:proofErr w:type="gramStart"/>
+      <w:r>
+        <w:t>F{</w:t>
+      </w:r>
+      <w:proofErr w:type="gramEnd"/>
+      <w:r>
+        <w:t>Description contient la requête?}</w:t>
       </w:r>
     </w:p>
     <w:p>
@@ -1559,12 +2787,36 @@
     </w:p>
     <w:p>
       <w:r>
-        <w:t>    F --&gt;|Non| G[Appliquer some sur les ingrédients]</w:t>
-      </w:r>
-    </w:p>
-    <w:p>
-      <w:r>
-        <w:t>    G --&gt; H{Un ingrédient contient la requête?}</w:t>
+        <w:t xml:space="preserve">    F --&gt;|Non| </w:t>
+      </w:r>
+      <w:proofErr w:type="gramStart"/>
+      <w:r>
+        <w:t>G[</w:t>
+      </w:r>
+      <w:proofErr w:type="gramEnd"/>
+      <w:r>
+        <w:t xml:space="preserve">Appliquer </w:t>
+      </w:r>
+      <w:proofErr w:type="spellStart"/>
+      <w:r>
+        <w:t>some</w:t>
+      </w:r>
+      <w:proofErr w:type="spellEnd"/>
+      <w:r>
+        <w:t xml:space="preserve"> sur les ingrédients]</w:t>
+      </w:r>
+    </w:p>
+    <w:p>
+      <w:r>
+        <w:t xml:space="preserve">    G --&gt; </w:t>
+      </w:r>
+      <w:proofErr w:type="gramStart"/>
+      <w:r>
+        <w:t>H{</w:t>
+      </w:r>
+      <w:proofErr w:type="gramEnd"/>
+      <w:r>
+        <w:t>Un ingrédient contient la requête?}</w:t>
       </w:r>
     </w:p>
     <w:p>
@@ -1574,12 +2826,28 @@
     </w:p>
     <w:p>
       <w:r>
-        <w:t>    H --&gt;|Non| I[Exclure des résultats]</w:t>
-      </w:r>
-    </w:p>
-    <w:p>
-      <w:r>
-        <w:t>    I --&gt; J{Toutes les recettes vérifiées?}</w:t>
+        <w:t xml:space="preserve">    H --&gt;|Non| </w:t>
+      </w:r>
+      <w:proofErr w:type="gramStart"/>
+      <w:r>
+        <w:t>I[</w:t>
+      </w:r>
+      <w:proofErr w:type="gramEnd"/>
+      <w:r>
+        <w:t>Exclure des résultats]</w:t>
+      </w:r>
+    </w:p>
+    <w:p>
+      <w:r>
+        <w:t xml:space="preserve">    I --&gt; </w:t>
+      </w:r>
+      <w:proofErr w:type="gramStart"/>
+      <w:r>
+        <w:t>J{</w:t>
+      </w:r>
+      <w:proofErr w:type="gramEnd"/>
+      <w:r>
+        <w:t>Toutes les recettes vérifiées?}</w:t>
       </w:r>
     </w:p>
     <w:p>
@@ -1594,7 +2862,15 @@
     </w:p>
     <w:p>
       <w:r>
-        <w:t>    J --&gt;|Oui| K[Retourner le tableau filtré]</w:t>
+        <w:t xml:space="preserve">    J --&gt;|Oui| </w:t>
+      </w:r>
+      <w:proofErr w:type="gramStart"/>
+      <w:r>
+        <w:t>K[</w:t>
+      </w:r>
+      <w:proofErr w:type="gramEnd"/>
+      <w:r>
+        <w:t>Retourner le tableau filtré]</w:t>
       </w:r>
     </w:p>
     <w:p>
@@ -1612,6 +2888,9 @@
     <w:p/>
     <w:p>
       <w:r>
+        <w:rPr>
+          <w:noProof/>
+        </w:rPr>
         <w:lastRenderedPageBreak/>
         <w:drawing>
           <wp:inline distT="0" distB="0" distL="0" distR="0" wp14:anchorId="10632AFF" wp14:editId="13196F86">
@@ -1631,7 +2910,7 @@
                     </pic:cNvPicPr>
                   </pic:nvPicPr>
                   <pic:blipFill>
-                    <a:blip r:embed="rId7" cstate="print">
+                    <a:blip r:embed="rId8" cstate="print">
                       <a:extLst>
                         <a:ext uri="{28A0092B-C50C-407E-A947-70E740481C1C}">
                           <a14:useLocalDpi xmlns:a14="http://schemas.microsoft.com/office/drawing/2010/main" val="0"/>

</xml_diff>

<commit_message>
maj html + recherche
</commit_message>
<xml_diff>
--- a/Fiche d'investigation fonctionnalité.docx
+++ b/Fiche d'investigation fonctionnalité.docx
@@ -53,7 +53,6 @@
         <w:t>Afin d'offrir une expérience utilisateur optimale, nous cherchons à implémenter une fonctionnalité de recherche efficace et performante pour le site "Les Petits Plats".</w:t>
       </w:r>
     </w:p>
-    <w:p/>
     <w:p>
       <w:pPr>
         <w:rPr>
@@ -87,13 +86,19 @@
       </w:r>
       <w:bookmarkEnd w:id="0"/>
     </w:p>
-    <w:p/>
-    <w:p>
-      <w:r>
-        <w:t>Dans cette option, nous utilisons des boucles JavaScript (for, while) pour parcourir le tableau de recettes et effectuer la recherche.</w:t>
-      </w:r>
-    </w:p>
-    <w:p/>
+    <w:p>
+      <w:r>
+        <w:t xml:space="preserve">Dans cette option, nous utilisons des boucles JavaScript (for, </w:t>
+      </w:r>
+      <w:proofErr w:type="spellStart"/>
+      <w:r>
+        <w:t>while</w:t>
+      </w:r>
+      <w:proofErr w:type="spellEnd"/>
+      <w:r>
+        <w:t>) pour parcourir le tableau de recettes et effectuer la recherche.</w:t>
+      </w:r>
+    </w:p>
     <w:p>
       <w:r>
         <w:t xml:space="preserve"> </w:t>
@@ -203,7 +208,15 @@
         <w:t>é</w:t>
       </w:r>
       <w:r>
-        <w:t>e (potentiellement plus rapide pour de petits ensembles de donn</w:t>
+        <w:t xml:space="preserve">e (potentiellement plus rapide pour de petits </w:t>
+      </w:r>
+      <w:proofErr w:type="gramStart"/>
+      <w:r>
+        <w:t>ensembles</w:t>
+      </w:r>
+      <w:proofErr w:type="gramEnd"/>
+      <w:r>
+        <w:t xml:space="preserve"> de donn</w:t>
       </w:r>
       <w:r>
         <w:rPr>
@@ -373,7 +386,6 @@
         <w:t>es</w:t>
       </w:r>
     </w:p>
-    <w:p/>
     <w:p>
       <w:r>
         <w:t xml:space="preserve"> </w:t>
@@ -383,194 +395,638 @@
           <w:b/>
           <w:bCs/>
         </w:rPr>
-        <w:t>Algorithme</w:t>
-      </w:r>
-    </w:p>
-    <w:p>
-      <w:pPr>
-        <w:rPr>
-          <w:color w:val="FFC000" w:themeColor="accent4"/>
-          <w:sz w:val="20"/>
-          <w:szCs w:val="20"/>
-          <w:highlight w:val="black"/>
-        </w:rPr>
-      </w:pPr>
-      <w:r>
-        <w:rPr>
-          <w:color w:val="FFC000" w:themeColor="accent4"/>
-          <w:sz w:val="20"/>
-          <w:szCs w:val="20"/>
-          <w:highlight w:val="black"/>
-        </w:rPr>
-        <w:t>```javascript</w:t>
-      </w:r>
-    </w:p>
-    <w:p>
-      <w:pPr>
-        <w:rPr>
-          <w:color w:val="FFC000" w:themeColor="accent4"/>
-          <w:sz w:val="20"/>
-          <w:szCs w:val="20"/>
-          <w:highlight w:val="black"/>
-        </w:rPr>
-      </w:pPr>
-      <w:r>
-        <w:rPr>
-          <w:color w:val="FFC000" w:themeColor="accent4"/>
-          <w:sz w:val="20"/>
-          <w:szCs w:val="20"/>
-          <w:highlight w:val="black"/>
-        </w:rPr>
-        <w:t>function searchRecipes(query, recipes) {</w:t>
-      </w:r>
-    </w:p>
-    <w:p>
-      <w:pPr>
-        <w:rPr>
-          <w:color w:val="FFC000" w:themeColor="accent4"/>
-          <w:sz w:val="20"/>
-          <w:szCs w:val="20"/>
-          <w:highlight w:val="black"/>
-        </w:rPr>
-      </w:pPr>
-      <w:r>
-        <w:rPr>
-          <w:color w:val="FFC000" w:themeColor="accent4"/>
-          <w:sz w:val="20"/>
-          <w:szCs w:val="20"/>
-          <w:highlight w:val="black"/>
-        </w:rPr>
-        <w:t xml:space="preserve">  const results = [];</w:t>
-      </w:r>
-    </w:p>
-    <w:p>
-      <w:pPr>
-        <w:rPr>
-          <w:color w:val="FFC000" w:themeColor="accent4"/>
-          <w:sz w:val="20"/>
-          <w:szCs w:val="20"/>
-          <w:highlight w:val="black"/>
-        </w:rPr>
-      </w:pPr>
-      <w:r>
-        <w:rPr>
-          <w:color w:val="FFC000" w:themeColor="accent4"/>
-          <w:sz w:val="20"/>
-          <w:szCs w:val="20"/>
-          <w:highlight w:val="black"/>
-        </w:rPr>
-        <w:t xml:space="preserve">  for (let i = 0; i &lt; recipes.length; i++) {</w:t>
-      </w:r>
-    </w:p>
-    <w:p>
-      <w:pPr>
-        <w:rPr>
-          <w:color w:val="FFC000" w:themeColor="accent4"/>
-          <w:sz w:val="20"/>
-          <w:szCs w:val="20"/>
-          <w:highlight w:val="black"/>
-        </w:rPr>
-      </w:pPr>
-      <w:r>
-        <w:rPr>
-          <w:color w:val="FFC000" w:themeColor="accent4"/>
-          <w:sz w:val="20"/>
-          <w:szCs w:val="20"/>
-          <w:highlight w:val="black"/>
-        </w:rPr>
-        <w:t xml:space="preserve">    const recipe = recipes[i];</w:t>
-      </w:r>
-    </w:p>
-    <w:p>
-      <w:pPr>
-        <w:rPr>
-          <w:color w:val="FFC000" w:themeColor="accent4"/>
-          <w:sz w:val="20"/>
-          <w:szCs w:val="20"/>
-          <w:highlight w:val="black"/>
-        </w:rPr>
-      </w:pPr>
-      <w:r>
-        <w:rPr>
-          <w:color w:val="FFC000" w:themeColor="accent4"/>
-          <w:sz w:val="20"/>
-          <w:szCs w:val="20"/>
-          <w:highlight w:val="black"/>
-        </w:rPr>
-        <w:t xml:space="preserve">    if (</w:t>
-      </w:r>
-    </w:p>
-    <w:p>
-      <w:pPr>
-        <w:rPr>
-          <w:color w:val="FFC000" w:themeColor="accent4"/>
-          <w:sz w:val="20"/>
-          <w:szCs w:val="20"/>
-          <w:highlight w:val="black"/>
-        </w:rPr>
-      </w:pPr>
-      <w:r>
-        <w:rPr>
-          <w:color w:val="FFC000" w:themeColor="accent4"/>
-          <w:sz w:val="20"/>
-          <w:szCs w:val="20"/>
-          <w:highlight w:val="black"/>
-        </w:rPr>
-        <w:t xml:space="preserve">      recipe.name.toLowerCase().includes(query.toLowerCase()) ||</w:t>
-      </w:r>
-    </w:p>
-    <w:p>
-      <w:pPr>
-        <w:rPr>
-          <w:color w:val="FFC000" w:themeColor="accent4"/>
-          <w:sz w:val="20"/>
-          <w:szCs w:val="20"/>
-          <w:highlight w:val="black"/>
-        </w:rPr>
-      </w:pPr>
-      <w:r>
-        <w:rPr>
-          <w:color w:val="FFC000" w:themeColor="accent4"/>
-          <w:sz w:val="20"/>
-          <w:szCs w:val="20"/>
-          <w:highlight w:val="black"/>
-        </w:rPr>
-        <w:t xml:space="preserve">      recipe.description.toLowerCase().</w:t>
-      </w:r>
-      <w:r>
-        <w:rPr>
-          <w:color w:val="FFC000" w:themeColor="accent4"/>
+        <w:t>JAVASCRIPT</w:t>
+      </w:r>
+    </w:p>
+    <w:p>
+      <w:pPr>
+        <w:rPr>
+          <w:color w:val="FFC000" w:themeColor="accent4"/>
+          <w:sz w:val="20"/>
+          <w:szCs w:val="20"/>
+          <w:highlight w:val="black"/>
+        </w:rPr>
+      </w:pPr>
+      <w:proofErr w:type="spellStart"/>
+      <w:proofErr w:type="gramStart"/>
+      <w:r>
+        <w:rPr>
+          <w:color w:val="FFC000" w:themeColor="accent4"/>
+          <w:sz w:val="20"/>
+          <w:szCs w:val="20"/>
+          <w:highlight w:val="black"/>
+        </w:rPr>
+        <w:t>function</w:t>
+      </w:r>
+      <w:proofErr w:type="spellEnd"/>
+      <w:proofErr w:type="gramEnd"/>
+      <w:r>
+        <w:rPr>
+          <w:color w:val="FFC000" w:themeColor="accent4"/>
+          <w:sz w:val="20"/>
+          <w:szCs w:val="20"/>
+          <w:highlight w:val="black"/>
+        </w:rPr>
+        <w:t xml:space="preserve"> </w:t>
+      </w:r>
+      <w:proofErr w:type="spellStart"/>
+      <w:r>
+        <w:rPr>
+          <w:color w:val="FFC000" w:themeColor="accent4"/>
+          <w:sz w:val="20"/>
+          <w:szCs w:val="20"/>
+          <w:highlight w:val="black"/>
+        </w:rPr>
+        <w:t>searchRecipes</w:t>
+      </w:r>
+      <w:proofErr w:type="spellEnd"/>
+      <w:r>
+        <w:rPr>
+          <w:color w:val="FFC000" w:themeColor="accent4"/>
+          <w:sz w:val="20"/>
+          <w:szCs w:val="20"/>
+          <w:highlight w:val="black"/>
+        </w:rPr>
+        <w:t>(</w:t>
+      </w:r>
+      <w:proofErr w:type="spellStart"/>
+      <w:r>
+        <w:rPr>
+          <w:color w:val="FFC000" w:themeColor="accent4"/>
+          <w:sz w:val="20"/>
+          <w:szCs w:val="20"/>
+          <w:highlight w:val="black"/>
+        </w:rPr>
+        <w:t>query</w:t>
+      </w:r>
+      <w:proofErr w:type="spellEnd"/>
+      <w:r>
+        <w:rPr>
+          <w:color w:val="FFC000" w:themeColor="accent4"/>
+          <w:sz w:val="20"/>
+          <w:szCs w:val="20"/>
+          <w:highlight w:val="black"/>
+        </w:rPr>
+        <w:t xml:space="preserve">, </w:t>
+      </w:r>
+      <w:proofErr w:type="spellStart"/>
+      <w:r>
+        <w:rPr>
+          <w:color w:val="FFC000" w:themeColor="accent4"/>
+          <w:sz w:val="20"/>
+          <w:szCs w:val="20"/>
+          <w:highlight w:val="black"/>
+        </w:rPr>
+        <w:t>recipes</w:t>
+      </w:r>
+      <w:proofErr w:type="spellEnd"/>
+      <w:r>
+        <w:rPr>
+          <w:color w:val="FFC000" w:themeColor="accent4"/>
+          <w:sz w:val="20"/>
+          <w:szCs w:val="20"/>
+          <w:highlight w:val="black"/>
+        </w:rPr>
+        <w:t>) {</w:t>
+      </w:r>
+    </w:p>
+    <w:p>
+      <w:pPr>
+        <w:rPr>
+          <w:color w:val="FFC000" w:themeColor="accent4"/>
+          <w:sz w:val="20"/>
+          <w:szCs w:val="20"/>
+          <w:highlight w:val="black"/>
+        </w:rPr>
+      </w:pPr>
+      <w:r>
+        <w:rPr>
+          <w:color w:val="FFC000" w:themeColor="accent4"/>
+          <w:sz w:val="20"/>
+          <w:szCs w:val="20"/>
+          <w:highlight w:val="black"/>
+        </w:rPr>
+        <w:t xml:space="preserve">  </w:t>
+      </w:r>
+      <w:proofErr w:type="spellStart"/>
+      <w:proofErr w:type="gramStart"/>
+      <w:r>
+        <w:rPr>
+          <w:color w:val="FFC000" w:themeColor="accent4"/>
+          <w:sz w:val="20"/>
+          <w:szCs w:val="20"/>
+          <w:highlight w:val="black"/>
+        </w:rPr>
+        <w:t>const</w:t>
+      </w:r>
+      <w:proofErr w:type="spellEnd"/>
+      <w:proofErr w:type="gramEnd"/>
+      <w:r>
+        <w:rPr>
+          <w:color w:val="FFC000" w:themeColor="accent4"/>
+          <w:sz w:val="20"/>
+          <w:szCs w:val="20"/>
+          <w:highlight w:val="black"/>
+        </w:rPr>
+        <w:t xml:space="preserve"> </w:t>
+      </w:r>
+      <w:proofErr w:type="spellStart"/>
+      <w:r>
+        <w:rPr>
+          <w:color w:val="FFC000" w:themeColor="accent4"/>
+          <w:sz w:val="20"/>
+          <w:szCs w:val="20"/>
+          <w:highlight w:val="black"/>
+        </w:rPr>
+        <w:t>results</w:t>
+      </w:r>
+      <w:proofErr w:type="spellEnd"/>
+      <w:r>
+        <w:rPr>
+          <w:color w:val="FFC000" w:themeColor="accent4"/>
+          <w:sz w:val="20"/>
+          <w:szCs w:val="20"/>
+          <w:highlight w:val="black"/>
+        </w:rPr>
+        <w:t xml:space="preserve"> = [];</w:t>
+      </w:r>
+    </w:p>
+    <w:p>
+      <w:pPr>
+        <w:rPr>
+          <w:color w:val="FFC000" w:themeColor="accent4"/>
+          <w:sz w:val="20"/>
+          <w:szCs w:val="20"/>
+          <w:highlight w:val="black"/>
+        </w:rPr>
+      </w:pPr>
+      <w:r>
+        <w:rPr>
+          <w:color w:val="FFC000" w:themeColor="accent4"/>
+          <w:sz w:val="20"/>
+          <w:szCs w:val="20"/>
+          <w:highlight w:val="black"/>
+        </w:rPr>
+        <w:t xml:space="preserve">  </w:t>
+      </w:r>
+      <w:proofErr w:type="gramStart"/>
+      <w:r>
+        <w:rPr>
+          <w:color w:val="FFC000" w:themeColor="accent4"/>
+          <w:sz w:val="20"/>
+          <w:szCs w:val="20"/>
+          <w:highlight w:val="black"/>
+        </w:rPr>
+        <w:t>for</w:t>
+      </w:r>
+      <w:proofErr w:type="gramEnd"/>
+      <w:r>
+        <w:rPr>
+          <w:color w:val="FFC000" w:themeColor="accent4"/>
+          <w:sz w:val="20"/>
+          <w:szCs w:val="20"/>
+          <w:highlight w:val="black"/>
+        </w:rPr>
+        <w:t xml:space="preserve"> (let i = 0; i &lt; </w:t>
+      </w:r>
+      <w:proofErr w:type="spellStart"/>
+      <w:r>
+        <w:rPr>
+          <w:color w:val="FFC000" w:themeColor="accent4"/>
+          <w:sz w:val="20"/>
+          <w:szCs w:val="20"/>
+          <w:highlight w:val="black"/>
+        </w:rPr>
+        <w:t>recipes.length</w:t>
+      </w:r>
+      <w:proofErr w:type="spellEnd"/>
+      <w:r>
+        <w:rPr>
+          <w:color w:val="FFC000" w:themeColor="accent4"/>
+          <w:sz w:val="20"/>
+          <w:szCs w:val="20"/>
+          <w:highlight w:val="black"/>
+        </w:rPr>
+        <w:t>; i++) {</w:t>
+      </w:r>
+    </w:p>
+    <w:p>
+      <w:pPr>
+        <w:rPr>
+          <w:color w:val="FFC000" w:themeColor="accent4"/>
+          <w:sz w:val="20"/>
+          <w:szCs w:val="20"/>
+          <w:highlight w:val="black"/>
+        </w:rPr>
+      </w:pPr>
+      <w:r>
+        <w:rPr>
+          <w:color w:val="FFC000" w:themeColor="accent4"/>
+          <w:sz w:val="20"/>
+          <w:szCs w:val="20"/>
+          <w:highlight w:val="black"/>
+        </w:rPr>
+        <w:t xml:space="preserve">    </w:t>
+      </w:r>
+      <w:proofErr w:type="spellStart"/>
+      <w:proofErr w:type="gramStart"/>
+      <w:r>
+        <w:rPr>
+          <w:color w:val="FFC000" w:themeColor="accent4"/>
+          <w:sz w:val="20"/>
+          <w:szCs w:val="20"/>
+          <w:highlight w:val="black"/>
+        </w:rPr>
+        <w:t>const</w:t>
+      </w:r>
+      <w:proofErr w:type="spellEnd"/>
+      <w:proofErr w:type="gramEnd"/>
+      <w:r>
+        <w:rPr>
+          <w:color w:val="FFC000" w:themeColor="accent4"/>
+          <w:sz w:val="20"/>
+          <w:szCs w:val="20"/>
+          <w:highlight w:val="black"/>
+        </w:rPr>
+        <w:t xml:space="preserve"> </w:t>
+      </w:r>
+      <w:proofErr w:type="spellStart"/>
+      <w:r>
+        <w:rPr>
+          <w:color w:val="FFC000" w:themeColor="accent4"/>
+          <w:sz w:val="20"/>
+          <w:szCs w:val="20"/>
+          <w:highlight w:val="black"/>
+        </w:rPr>
+        <w:t>recipe</w:t>
+      </w:r>
+      <w:proofErr w:type="spellEnd"/>
+      <w:r>
+        <w:rPr>
+          <w:color w:val="FFC000" w:themeColor="accent4"/>
+          <w:sz w:val="20"/>
+          <w:szCs w:val="20"/>
+          <w:highlight w:val="black"/>
+        </w:rPr>
+        <w:t xml:space="preserve"> = </w:t>
+      </w:r>
+      <w:proofErr w:type="spellStart"/>
+      <w:r>
+        <w:rPr>
+          <w:color w:val="FFC000" w:themeColor="accent4"/>
+          <w:sz w:val="20"/>
+          <w:szCs w:val="20"/>
+          <w:highlight w:val="black"/>
+        </w:rPr>
+        <w:t>recipes</w:t>
+      </w:r>
+      <w:proofErr w:type="spellEnd"/>
+      <w:r>
+        <w:rPr>
+          <w:color w:val="FFC000" w:themeColor="accent4"/>
+          <w:sz w:val="20"/>
+          <w:szCs w:val="20"/>
+          <w:highlight w:val="black"/>
+        </w:rPr>
+        <w:t>[i];</w:t>
+      </w:r>
+    </w:p>
+    <w:p>
+      <w:pPr>
+        <w:rPr>
+          <w:color w:val="FFC000" w:themeColor="accent4"/>
+          <w:sz w:val="20"/>
+          <w:szCs w:val="20"/>
+          <w:highlight w:val="black"/>
+        </w:rPr>
+      </w:pPr>
+      <w:r>
+        <w:rPr>
+          <w:color w:val="FFC000" w:themeColor="accent4"/>
+          <w:sz w:val="20"/>
+          <w:szCs w:val="20"/>
+          <w:highlight w:val="black"/>
+        </w:rPr>
+        <w:t xml:space="preserve">    </w:t>
+      </w:r>
+      <w:proofErr w:type="gramStart"/>
+      <w:r>
+        <w:rPr>
+          <w:color w:val="FFC000" w:themeColor="accent4"/>
+          <w:sz w:val="20"/>
+          <w:szCs w:val="20"/>
+          <w:highlight w:val="black"/>
+        </w:rPr>
+        <w:t>if</w:t>
+      </w:r>
+      <w:proofErr w:type="gramEnd"/>
+      <w:r>
+        <w:rPr>
+          <w:color w:val="FFC000" w:themeColor="accent4"/>
+          <w:sz w:val="20"/>
+          <w:szCs w:val="20"/>
+          <w:highlight w:val="black"/>
+        </w:rPr>
+        <w:t xml:space="preserve"> (</w:t>
+      </w:r>
+    </w:p>
+    <w:p>
+      <w:pPr>
+        <w:rPr>
+          <w:color w:val="FFC000" w:themeColor="accent4"/>
+          <w:sz w:val="20"/>
+          <w:szCs w:val="20"/>
+          <w:highlight w:val="black"/>
+        </w:rPr>
+      </w:pPr>
+      <w:r>
+        <w:rPr>
+          <w:color w:val="FFC000" w:themeColor="accent4"/>
+          <w:sz w:val="20"/>
+          <w:szCs w:val="20"/>
+          <w:highlight w:val="black"/>
+        </w:rPr>
+        <w:t xml:space="preserve">      </w:t>
+      </w:r>
+      <w:proofErr w:type="spellStart"/>
+      <w:proofErr w:type="gramStart"/>
+      <w:r>
+        <w:rPr>
+          <w:color w:val="FFC000" w:themeColor="accent4"/>
+          <w:sz w:val="20"/>
+          <w:szCs w:val="20"/>
+          <w:highlight w:val="black"/>
+        </w:rPr>
+        <w:t>recipe.name.toLowerCase</w:t>
+      </w:r>
+      <w:proofErr w:type="spellEnd"/>
+      <w:proofErr w:type="gramEnd"/>
+      <w:r>
+        <w:rPr>
+          <w:color w:val="FFC000" w:themeColor="accent4"/>
+          <w:sz w:val="20"/>
+          <w:szCs w:val="20"/>
+          <w:highlight w:val="black"/>
+        </w:rPr>
+        <w:t>().</w:t>
+      </w:r>
+      <w:proofErr w:type="spellStart"/>
+      <w:r>
+        <w:rPr>
+          <w:color w:val="FFC000" w:themeColor="accent4"/>
+          <w:sz w:val="20"/>
+          <w:szCs w:val="20"/>
           <w:highlight w:val="black"/>
         </w:rPr>
         <w:t>includes</w:t>
       </w:r>
-      <w:r>
-        <w:rPr>
-          <w:color w:val="FFC000" w:themeColor="accent4"/>
-          <w:sz w:val="20"/>
-          <w:szCs w:val="20"/>
-          <w:highlight w:val="black"/>
-        </w:rPr>
-        <w:t>(query.toLowerCase()) ||</w:t>
-      </w:r>
-    </w:p>
-    <w:p>
-      <w:pPr>
-        <w:rPr>
-          <w:color w:val="FFC000" w:themeColor="accent4"/>
-          <w:sz w:val="20"/>
-          <w:szCs w:val="20"/>
-          <w:highlight w:val="black"/>
-        </w:rPr>
-      </w:pPr>
-      <w:r>
-        <w:rPr>
-          <w:color w:val="FFC000" w:themeColor="accent4"/>
-          <w:sz w:val="20"/>
-          <w:szCs w:val="20"/>
-          <w:highlight w:val="black"/>
-        </w:rPr>
-        <w:t xml:space="preserve">      recipe.ingredients.some(ing =&gt; ing.ingredient.toLowerCase().includes(query.toLowerCase()))</w:t>
+      <w:proofErr w:type="spellEnd"/>
+      <w:r>
+        <w:rPr>
+          <w:color w:val="FFC000" w:themeColor="accent4"/>
+          <w:sz w:val="20"/>
+          <w:szCs w:val="20"/>
+          <w:highlight w:val="black"/>
+        </w:rPr>
+        <w:t>(</w:t>
+      </w:r>
+      <w:proofErr w:type="spellStart"/>
+      <w:r>
+        <w:rPr>
+          <w:color w:val="FFC000" w:themeColor="accent4"/>
+          <w:sz w:val="20"/>
+          <w:szCs w:val="20"/>
+          <w:highlight w:val="black"/>
+        </w:rPr>
+        <w:t>query.toLowerCase</w:t>
+      </w:r>
+      <w:proofErr w:type="spellEnd"/>
+      <w:r>
+        <w:rPr>
+          <w:color w:val="FFC000" w:themeColor="accent4"/>
+          <w:sz w:val="20"/>
+          <w:szCs w:val="20"/>
+          <w:highlight w:val="black"/>
+        </w:rPr>
+        <w:t>()) ||</w:t>
+      </w:r>
+    </w:p>
+    <w:p>
+      <w:pPr>
+        <w:rPr>
+          <w:color w:val="FFC000" w:themeColor="accent4"/>
+          <w:sz w:val="20"/>
+          <w:szCs w:val="20"/>
+          <w:highlight w:val="black"/>
+        </w:rPr>
+      </w:pPr>
+      <w:r>
+        <w:rPr>
+          <w:color w:val="FFC000" w:themeColor="accent4"/>
+          <w:sz w:val="20"/>
+          <w:szCs w:val="20"/>
+          <w:highlight w:val="black"/>
+        </w:rPr>
+        <w:t xml:space="preserve">      </w:t>
+      </w:r>
+      <w:proofErr w:type="spellStart"/>
+      <w:proofErr w:type="gramStart"/>
+      <w:r>
+        <w:rPr>
+          <w:color w:val="FFC000" w:themeColor="accent4"/>
+          <w:sz w:val="20"/>
+          <w:szCs w:val="20"/>
+          <w:highlight w:val="black"/>
+        </w:rPr>
+        <w:t>recipe.description</w:t>
+      </w:r>
+      <w:proofErr w:type="gramEnd"/>
+      <w:r>
+        <w:rPr>
+          <w:color w:val="FFC000" w:themeColor="accent4"/>
+          <w:sz w:val="20"/>
+          <w:szCs w:val="20"/>
+          <w:highlight w:val="black"/>
+        </w:rPr>
+        <w:t>.toLowerCase</w:t>
+      </w:r>
+      <w:proofErr w:type="spellEnd"/>
+      <w:r>
+        <w:rPr>
+          <w:color w:val="FFC000" w:themeColor="accent4"/>
+          <w:sz w:val="20"/>
+          <w:szCs w:val="20"/>
+          <w:highlight w:val="black"/>
+        </w:rPr>
+        <w:t>().</w:t>
+      </w:r>
+      <w:proofErr w:type="spellStart"/>
+      <w:r>
+        <w:rPr>
+          <w:color w:val="FFC000" w:themeColor="accent4"/>
+          <w:highlight w:val="black"/>
+        </w:rPr>
+        <w:t>includes</w:t>
+      </w:r>
+      <w:proofErr w:type="spellEnd"/>
+      <w:r>
+        <w:rPr>
+          <w:color w:val="FFC000" w:themeColor="accent4"/>
+          <w:sz w:val="20"/>
+          <w:szCs w:val="20"/>
+          <w:highlight w:val="black"/>
+        </w:rPr>
+        <w:t>(</w:t>
+      </w:r>
+      <w:proofErr w:type="spellStart"/>
+      <w:r>
+        <w:rPr>
+          <w:color w:val="FFC000" w:themeColor="accent4"/>
+          <w:sz w:val="20"/>
+          <w:szCs w:val="20"/>
+          <w:highlight w:val="black"/>
+        </w:rPr>
+        <w:t>query.toLowerCase</w:t>
+      </w:r>
+      <w:proofErr w:type="spellEnd"/>
+      <w:r>
+        <w:rPr>
+          <w:color w:val="FFC000" w:themeColor="accent4"/>
+          <w:sz w:val="20"/>
+          <w:szCs w:val="20"/>
+          <w:highlight w:val="black"/>
+        </w:rPr>
+        <w:t>()) ||</w:t>
+      </w:r>
+    </w:p>
+    <w:p>
+      <w:pPr>
+        <w:rPr>
+          <w:color w:val="FFC000" w:themeColor="accent4"/>
+          <w:sz w:val="20"/>
+          <w:szCs w:val="20"/>
+          <w:highlight w:val="black"/>
+        </w:rPr>
+      </w:pPr>
+      <w:r>
+        <w:rPr>
+          <w:color w:val="FFC000" w:themeColor="accent4"/>
+          <w:sz w:val="20"/>
+          <w:szCs w:val="20"/>
+          <w:highlight w:val="black"/>
+        </w:rPr>
+        <w:t xml:space="preserve">      </w:t>
+      </w:r>
+      <w:proofErr w:type="spellStart"/>
+      <w:proofErr w:type="gramStart"/>
+      <w:r>
+        <w:rPr>
+          <w:color w:val="FFC000" w:themeColor="accent4"/>
+          <w:sz w:val="20"/>
+          <w:szCs w:val="20"/>
+          <w:highlight w:val="black"/>
+        </w:rPr>
+        <w:t>recipe.ingredients</w:t>
+      </w:r>
+      <w:proofErr w:type="gramEnd"/>
+      <w:r>
+        <w:rPr>
+          <w:color w:val="FFC000" w:themeColor="accent4"/>
+          <w:sz w:val="20"/>
+          <w:szCs w:val="20"/>
+          <w:highlight w:val="black"/>
+        </w:rPr>
+        <w:t>.some</w:t>
+      </w:r>
+      <w:proofErr w:type="spellEnd"/>
+      <w:r>
+        <w:rPr>
+          <w:color w:val="FFC000" w:themeColor="accent4"/>
+          <w:sz w:val="20"/>
+          <w:szCs w:val="20"/>
+          <w:highlight w:val="black"/>
+        </w:rPr>
+        <w:t>(</w:t>
+      </w:r>
+      <w:proofErr w:type="spellStart"/>
+      <w:r>
+        <w:rPr>
+          <w:color w:val="FFC000" w:themeColor="accent4"/>
+          <w:sz w:val="20"/>
+          <w:szCs w:val="20"/>
+          <w:highlight w:val="black"/>
+        </w:rPr>
+        <w:t>ing</w:t>
+      </w:r>
+      <w:proofErr w:type="spellEnd"/>
+      <w:r>
+        <w:rPr>
+          <w:color w:val="FFC000" w:themeColor="accent4"/>
+          <w:sz w:val="20"/>
+          <w:szCs w:val="20"/>
+          <w:highlight w:val="black"/>
+        </w:rPr>
+        <w:t xml:space="preserve"> =&gt; </w:t>
+      </w:r>
+      <w:proofErr w:type="spellStart"/>
+      <w:r>
+        <w:rPr>
+          <w:color w:val="FFC000" w:themeColor="accent4"/>
+          <w:sz w:val="20"/>
+          <w:szCs w:val="20"/>
+          <w:highlight w:val="black"/>
+        </w:rPr>
+        <w:t>ing.ingredient.toLowerCase</w:t>
+      </w:r>
+      <w:proofErr w:type="spellEnd"/>
+      <w:r>
+        <w:rPr>
+          <w:color w:val="FFC000" w:themeColor="accent4"/>
+          <w:sz w:val="20"/>
+          <w:szCs w:val="20"/>
+          <w:highlight w:val="black"/>
+        </w:rPr>
+        <w:t>().</w:t>
+      </w:r>
+      <w:proofErr w:type="spellStart"/>
+      <w:r>
+        <w:rPr>
+          <w:color w:val="FFC000" w:themeColor="accent4"/>
+          <w:sz w:val="20"/>
+          <w:szCs w:val="20"/>
+          <w:highlight w:val="black"/>
+        </w:rPr>
+        <w:t>includes</w:t>
+      </w:r>
+      <w:proofErr w:type="spellEnd"/>
+      <w:r>
+        <w:rPr>
+          <w:color w:val="FFC000" w:themeColor="accent4"/>
+          <w:sz w:val="20"/>
+          <w:szCs w:val="20"/>
+          <w:highlight w:val="black"/>
+        </w:rPr>
+        <w:t>(</w:t>
+      </w:r>
+      <w:proofErr w:type="spellStart"/>
+      <w:r>
+        <w:rPr>
+          <w:color w:val="FFC000" w:themeColor="accent4"/>
+          <w:sz w:val="20"/>
+          <w:szCs w:val="20"/>
+          <w:highlight w:val="black"/>
+        </w:rPr>
+        <w:t>query.toLowerCase</w:t>
+      </w:r>
+      <w:proofErr w:type="spellEnd"/>
+      <w:r>
+        <w:rPr>
+          <w:color w:val="FFC000" w:themeColor="accent4"/>
+          <w:sz w:val="20"/>
+          <w:szCs w:val="20"/>
+          <w:highlight w:val="black"/>
+        </w:rPr>
+        <w:t>()))</w:t>
       </w:r>
     </w:p>
     <w:p>
@@ -608,7 +1064,49 @@
           <w:szCs w:val="20"/>
           <w:highlight w:val="black"/>
         </w:rPr>
-        <w:t xml:space="preserve">      results.push(recipe);</w:t>
+        <w:t xml:space="preserve">      </w:t>
+      </w:r>
+      <w:proofErr w:type="spellStart"/>
+      <w:proofErr w:type="gramStart"/>
+      <w:r>
+        <w:rPr>
+          <w:color w:val="FFC000" w:themeColor="accent4"/>
+          <w:sz w:val="20"/>
+          <w:szCs w:val="20"/>
+          <w:highlight w:val="black"/>
+        </w:rPr>
+        <w:t>results.push</w:t>
+      </w:r>
+      <w:proofErr w:type="spellEnd"/>
+      <w:proofErr w:type="gramEnd"/>
+      <w:r>
+        <w:rPr>
+          <w:color w:val="FFC000" w:themeColor="accent4"/>
+          <w:sz w:val="20"/>
+          <w:szCs w:val="20"/>
+          <w:highlight w:val="black"/>
+        </w:rPr>
+        <w:t>(</w:t>
+      </w:r>
+      <w:proofErr w:type="spellStart"/>
+      <w:r>
+        <w:rPr>
+          <w:color w:val="FFC000" w:themeColor="accent4"/>
+          <w:sz w:val="20"/>
+          <w:szCs w:val="20"/>
+          <w:highlight w:val="black"/>
+        </w:rPr>
+        <w:t>recipe</w:t>
+      </w:r>
+      <w:proofErr w:type="spellEnd"/>
+      <w:r>
+        <w:rPr>
+          <w:color w:val="FFC000" w:themeColor="accent4"/>
+          <w:sz w:val="20"/>
+          <w:szCs w:val="20"/>
+          <w:highlight w:val="black"/>
+        </w:rPr>
+        <w:t>);</w:t>
       </w:r>
     </w:p>
     <w:p>
@@ -646,7 +1144,6 @@
           <w:szCs w:val="20"/>
           <w:highlight w:val="black"/>
         </w:rPr>
-        <w:lastRenderedPageBreak/>
         <w:t xml:space="preserve">  }</w:t>
       </w:r>
     </w:p>
@@ -666,7 +1163,47 @@
           <w:szCs w:val="20"/>
           <w:highlight w:val="black"/>
         </w:rPr>
-        <w:t xml:space="preserve">  return results;</w:t>
+        <w:t xml:space="preserve">  </w:t>
+      </w:r>
+      <w:proofErr w:type="gramStart"/>
+      <w:r>
+        <w:rPr>
+          <w:color w:val="FFC000" w:themeColor="accent4"/>
+          <w:sz w:val="20"/>
+          <w:szCs w:val="20"/>
+          <w:highlight w:val="black"/>
+        </w:rPr>
+        <w:t>return</w:t>
+      </w:r>
+      <w:proofErr w:type="gramEnd"/>
+      <w:r>
+        <w:rPr>
+          <w:color w:val="FFC000" w:themeColor="accent4"/>
+          <w:sz w:val="20"/>
+          <w:szCs w:val="20"/>
+          <w:highlight w:val="black"/>
+        </w:rPr>
+        <w:t xml:space="preserve"> </w:t>
+      </w:r>
+      <w:proofErr w:type="spellStart"/>
+      <w:r>
+        <w:rPr>
+          <w:color w:val="FFC000" w:themeColor="accent4"/>
+          <w:sz w:val="20"/>
+          <w:szCs w:val="20"/>
+          <w:highlight w:val="black"/>
+        </w:rPr>
+        <w:t>results</w:t>
+      </w:r>
+      <w:proofErr w:type="spellEnd"/>
+      <w:r>
+        <w:rPr>
+          <w:color w:val="FFC000" w:themeColor="accent4"/>
+          <w:sz w:val="20"/>
+          <w:szCs w:val="20"/>
+          <w:highlight w:val="black"/>
+        </w:rPr>
+        <w:t>;</w:t>
       </w:r>
     </w:p>
     <w:p>
@@ -705,12 +1242,21 @@
           <w:b/>
           <w:bCs/>
         </w:rPr>
+        <w:lastRenderedPageBreak/>
         <w:t>Complexité algorithmique (Big O)</w:t>
       </w:r>
     </w:p>
     <w:p>
       <w:r>
-        <w:t>- Temps : O(n * m), où n est le nombre de recettes et m est le nombre moyen d'ingrédients par recette.</w:t>
+        <w:t xml:space="preserve">- Temps : </w:t>
+      </w:r>
+      <w:proofErr w:type="gramStart"/>
+      <w:r>
+        <w:t>O(</w:t>
+      </w:r>
+      <w:proofErr w:type="gramEnd"/>
+      <w:r>
+        <w:t>n * m), où n est le nombre de recettes et m est le nombre moyen d'ingrédients par recette.</w:t>
       </w:r>
     </w:p>
     <w:p>
@@ -721,15 +1267,21 @@
     <w:p/>
     <w:p>
       <w:r>
-        <w:t>Explication : Dans le pire des cas, nous devons parcourir toutes les recettes (n) et pour chaque recette, nous pourrions avoir à parcourir tous ses ingrédients (m). La méthode `includes()` a une complexité de O(p) où p est la longueur de la chaîne, mais nous pouvons la considérer comme constante pour cette analyse.</w:t>
-      </w:r>
-    </w:p>
-    <w:p>
-      <w:pPr>
-        <w:rPr>
-          <w:color w:val="44546A" w:themeColor="text2"/>
-        </w:rPr>
-      </w:pPr>
+        <w:t>Explication : Dans le pire des cas, nous devons parcourir toutes les recettes (n) et pour chaque recette, nous pourrions avoir à parcourir tous ses ingrédients (m). La méthode `</w:t>
+      </w:r>
+      <w:proofErr w:type="spellStart"/>
+      <w:proofErr w:type="gramStart"/>
+      <w:r>
+        <w:t>includes</w:t>
+      </w:r>
+      <w:proofErr w:type="spellEnd"/>
+      <w:r>
+        <w:t>(</w:t>
+      </w:r>
+      <w:proofErr w:type="gramEnd"/>
+      <w:r>
+        <w:t>)` a une complexité de O(p) où p est la longueur de la chaîne, mais nous pouvons la considérer comme constante pour cette analyse.</w:t>
+      </w:r>
     </w:p>
     <w:p>
       <w:pPr>
@@ -749,425 +1301,780 @@
           <w:sz w:val="28"/>
           <w:szCs w:val="28"/>
         </w:rPr>
-        <w:t>Option 2 : Recherche utilisant les méthodes d'array (filter)</w:t>
-      </w:r>
-    </w:p>
-    <w:p/>
-    <w:p>
-      <w:r>
-        <w:t>Cette option utilise les méthodes d'array modernes de JavaScript, notamment `filter`, pour effectuer la recherche.</w:t>
-      </w:r>
-    </w:p>
-    <w:p>
+        <w:t>Option 2 : Recherche utilisant les méthodes d'</w:t>
+      </w:r>
+      <w:proofErr w:type="spellStart"/>
       <w:r>
         <w:rPr>
           <w:b/>
           <w:bCs/>
-        </w:rPr>
-        <w:t>Avantages</w:t>
-      </w:r>
-    </w:p>
-    <w:p>
-      <w:r>
-        <w:t xml:space="preserve">- </w:t>
-      </w:r>
-      <w:r>
-        <w:rPr>
-          <w:rFonts w:ascii="Cambria Math" w:hAnsi="Cambria Math" w:cs="Cambria Math"/>
-        </w:rPr>
-        <w:t>⊕</w:t>
-      </w:r>
-      <w:r>
-        <w:t xml:space="preserve"> Code plus concis et lisible</w:t>
-      </w:r>
-    </w:p>
-    <w:p>
-      <w:r>
-        <w:t xml:space="preserve">- </w:t>
-      </w:r>
-      <w:r>
-        <w:rPr>
-          <w:rFonts w:ascii="Cambria Math" w:hAnsi="Cambria Math" w:cs="Cambria Math"/>
-        </w:rPr>
-        <w:t>⊕</w:t>
-      </w:r>
-      <w:r>
-        <w:t xml:space="preserve"> Approche fonctionnelle qui r</w:t>
-      </w:r>
-      <w:r>
-        <w:rPr>
-          <w:rFonts w:ascii="Calibri" w:hAnsi="Calibri" w:cs="Calibri"/>
-        </w:rPr>
-        <w:t>é</w:t>
-      </w:r>
-      <w:r>
-        <w:t>duit les effets de bord</w:t>
-      </w:r>
-    </w:p>
-    <w:p>
-      <w:r>
-        <w:t xml:space="preserve">- </w:t>
-      </w:r>
-      <w:r>
-        <w:rPr>
-          <w:rFonts w:ascii="Cambria Math" w:hAnsi="Cambria Math" w:cs="Cambria Math"/>
-        </w:rPr>
-        <w:t>⊕</w:t>
-      </w:r>
-      <w:r>
-        <w:t xml:space="preserve"> Potentiellement plus rapide pour de grandes quantit</w:t>
-      </w:r>
-      <w:r>
-        <w:rPr>
-          <w:rFonts w:ascii="Calibri" w:hAnsi="Calibri" w:cs="Calibri"/>
-        </w:rPr>
-        <w:t>é</w:t>
-      </w:r>
-      <w:r>
-        <w:t>s de donn</w:t>
-      </w:r>
-      <w:r>
-        <w:rPr>
-          <w:rFonts w:ascii="Calibri" w:hAnsi="Calibri" w:cs="Calibri"/>
-        </w:rPr>
-        <w:t>é</w:t>
-      </w:r>
-      <w:r>
-        <w:t>es (optimisations internes du navigateur)</w:t>
-      </w:r>
-    </w:p>
-    <w:p>
-      <w:r>
-        <w:t xml:space="preserve">- </w:t>
-      </w:r>
-      <w:r>
-        <w:rPr>
-          <w:rFonts w:ascii="Cambria Math" w:hAnsi="Cambria Math" w:cs="Cambria Math"/>
-        </w:rPr>
-        <w:t>⊕</w:t>
-      </w:r>
-      <w:r>
-        <w:t xml:space="preserve"> Facilit</w:t>
-      </w:r>
-      <w:r>
-        <w:rPr>
-          <w:rFonts w:ascii="Calibri" w:hAnsi="Calibri" w:cs="Calibri"/>
-        </w:rPr>
-        <w:t>é</w:t>
-      </w:r>
-      <w:r>
-        <w:t xml:space="preserve"> d'ajout de crit</w:t>
-      </w:r>
-      <w:r>
-        <w:rPr>
-          <w:rFonts w:ascii="Calibri" w:hAnsi="Calibri" w:cs="Calibri"/>
-        </w:rPr>
-        <w:t>è</w:t>
-      </w:r>
-      <w:r>
-        <w:t>res de recherche suppl</w:t>
-      </w:r>
-      <w:r>
-        <w:rPr>
-          <w:rFonts w:ascii="Calibri" w:hAnsi="Calibri" w:cs="Calibri"/>
-        </w:rPr>
-        <w:t>é</w:t>
-      </w:r>
-      <w:r>
-        <w:t>mentaires</w:t>
-      </w:r>
-    </w:p>
-    <w:p>
+          <w:color w:val="44546A" w:themeColor="text2"/>
+          <w:sz w:val="28"/>
+          <w:szCs w:val="28"/>
+        </w:rPr>
+        <w:t>array</w:t>
+      </w:r>
+      <w:proofErr w:type="spellEnd"/>
       <w:r>
         <w:rPr>
           <w:b/>
           <w:bCs/>
-        </w:rPr>
-        <w:t xml:space="preserve"> Inconvénients</w:t>
-      </w:r>
-    </w:p>
-    <w:p>
-      <w:r>
-        <w:t xml:space="preserve">- </w:t>
-      </w:r>
-      <w:r>
-        <w:rPr>
-          <w:rFonts w:ascii="Cambria Math" w:hAnsi="Cambria Math" w:cs="Cambria Math"/>
-        </w:rPr>
-        <w:t>⊖</w:t>
-      </w:r>
-      <w:r>
-        <w:t xml:space="preserve"> Peut </w:t>
-      </w:r>
-      <w:r>
-        <w:rPr>
-          <w:rFonts w:ascii="Calibri" w:hAnsi="Calibri" w:cs="Calibri"/>
-        </w:rPr>
-        <w:t>ê</w:t>
-      </w:r>
-      <w:r>
-        <w:t>tre moins intuitif pour les d</w:t>
-      </w:r>
-      <w:r>
-        <w:rPr>
-          <w:rFonts w:ascii="Calibri" w:hAnsi="Calibri" w:cs="Calibri"/>
-        </w:rPr>
-        <w:t>é</w:t>
-      </w:r>
-      <w:r>
-        <w:t>veloppeurs d</w:t>
-      </w:r>
-      <w:r>
-        <w:rPr>
-          <w:rFonts w:ascii="Calibri" w:hAnsi="Calibri" w:cs="Calibri"/>
-        </w:rPr>
-        <w:t>é</w:t>
-      </w:r>
-      <w:r>
-        <w:t>butants</w:t>
-      </w:r>
-    </w:p>
-    <w:p>
-      <w:r>
-        <w:t xml:space="preserve">- </w:t>
-      </w:r>
-      <w:r>
-        <w:rPr>
-          <w:rFonts w:ascii="Cambria Math" w:hAnsi="Cambria Math" w:cs="Cambria Math"/>
-        </w:rPr>
-        <w:t>⊖</w:t>
-      </w:r>
-      <w:r>
-        <w:t xml:space="preserve"> Parcourt toujours l'ensemble des donn</w:t>
-      </w:r>
-      <w:r>
-        <w:rPr>
-          <w:rFonts w:ascii="Calibri" w:hAnsi="Calibri" w:cs="Calibri"/>
-        </w:rPr>
-        <w:t>é</w:t>
-      </w:r>
-      <w:r>
-        <w:t>es (ne peut pas s'arr</w:t>
-      </w:r>
-      <w:r>
-        <w:rPr>
-          <w:rFonts w:ascii="Calibri" w:hAnsi="Calibri" w:cs="Calibri"/>
-        </w:rPr>
-        <w:t>ê</w:t>
-      </w:r>
-      <w:r>
-        <w:t>ter pr</w:t>
-      </w:r>
-      <w:r>
-        <w:rPr>
-          <w:rFonts w:ascii="Calibri" w:hAnsi="Calibri" w:cs="Calibri"/>
-        </w:rPr>
-        <w:t>é</w:t>
-      </w:r>
-      <w:r>
-        <w:t>matur</w:t>
-      </w:r>
-      <w:r>
-        <w:rPr>
-          <w:rFonts w:ascii="Calibri" w:hAnsi="Calibri" w:cs="Calibri"/>
-        </w:rPr>
-        <w:t>é</w:t>
-      </w:r>
-      <w:r>
-        <w:t>ment)</w:t>
-      </w:r>
-    </w:p>
-    <w:p>
-      <w:r>
-        <w:t xml:space="preserve">- </w:t>
-      </w:r>
-      <w:r>
-        <w:rPr>
-          <w:rFonts w:ascii="Cambria Math" w:hAnsi="Cambria Math" w:cs="Cambria Math"/>
-        </w:rPr>
-        <w:t>⊖</w:t>
-      </w:r>
-      <w:r>
-        <w:t xml:space="preserve"> Potentiellement moins performant pour de tr</w:t>
-      </w:r>
-      <w:r>
-        <w:rPr>
-          <w:rFonts w:ascii="Calibri" w:hAnsi="Calibri" w:cs="Calibri"/>
-        </w:rPr>
-        <w:t>è</w:t>
-      </w:r>
-      <w:r>
-        <w:t>s petits ensembles de donn</w:t>
-      </w:r>
-      <w:r>
-        <w:rPr>
-          <w:rFonts w:ascii="Calibri" w:hAnsi="Calibri" w:cs="Calibri"/>
-        </w:rPr>
-        <w:t>é</w:t>
-      </w:r>
-      <w:r>
-        <w:t>es</w:t>
-      </w:r>
-    </w:p>
-    <w:p>
-      <w:r>
-        <w:t xml:space="preserve"> </w:t>
-      </w:r>
+          <w:color w:val="44546A" w:themeColor="text2"/>
+          <w:sz w:val="28"/>
+          <w:szCs w:val="28"/>
+        </w:rPr>
+        <w:t xml:space="preserve"> (</w:t>
+      </w:r>
+      <w:proofErr w:type="spellStart"/>
       <w:r>
         <w:rPr>
           <w:b/>
           <w:bCs/>
-        </w:rPr>
-        <w:t>Algorithme</w:t>
-      </w:r>
-    </w:p>
-    <w:p>
-      <w:pPr>
-        <w:rPr>
-          <w:color w:val="FF0000"/>
-          <w:highlight w:val="black"/>
-        </w:rPr>
-      </w:pPr>
-      <w:r>
-        <w:rPr>
-          <w:color w:val="FF0000"/>
-          <w:highlight w:val="black"/>
-        </w:rPr>
-        <w:t>```javascript</w:t>
-      </w:r>
-    </w:p>
-    <w:p>
-      <w:pPr>
-        <w:rPr>
-          <w:color w:val="FF0000"/>
-          <w:highlight w:val="black"/>
-        </w:rPr>
-      </w:pPr>
-      <w:r>
-        <w:rPr>
-          <w:color w:val="FF0000"/>
-          <w:highlight w:val="black"/>
-        </w:rPr>
-        <w:t>function searchRecipes(query, recipes) {</w:t>
-      </w:r>
-    </w:p>
-    <w:p>
-      <w:pPr>
-        <w:rPr>
-          <w:color w:val="FF0000"/>
-          <w:highlight w:val="black"/>
-        </w:rPr>
-      </w:pPr>
-      <w:r>
-        <w:rPr>
-          <w:color w:val="FF0000"/>
-          <w:highlight w:val="black"/>
-        </w:rPr>
-        <w:t xml:space="preserve">  return recipes.filter(recipe =&gt; </w:t>
-      </w:r>
-    </w:p>
-    <w:p>
-      <w:pPr>
-        <w:rPr>
-          <w:color w:val="FF0000"/>
-          <w:highlight w:val="black"/>
-        </w:rPr>
-      </w:pPr>
-      <w:r>
-        <w:rPr>
-          <w:color w:val="FF0000"/>
-          <w:highlight w:val="black"/>
-        </w:rPr>
-        <w:t xml:space="preserve">    recipe.name.toLowerCase().includes(query.toLowerCase()) ||</w:t>
-      </w:r>
-    </w:p>
-    <w:p>
-      <w:pPr>
-        <w:rPr>
-          <w:color w:val="FF0000"/>
-          <w:highlight w:val="black"/>
-        </w:rPr>
-      </w:pPr>
-      <w:r>
-        <w:rPr>
-          <w:color w:val="FF0000"/>
-          <w:highlight w:val="black"/>
-        </w:rPr>
-        <w:t xml:space="preserve">    recipe.description.toLowerCase().includes(query.toLowerCase()) ||</w:t>
-      </w:r>
-    </w:p>
-    <w:p>
-      <w:pPr>
-        <w:rPr>
-          <w:color w:val="FF0000"/>
-          <w:highlight w:val="black"/>
-        </w:rPr>
-      </w:pPr>
-      <w:r>
-        <w:rPr>
-          <w:color w:val="FF0000"/>
-          <w:highlight w:val="black"/>
-        </w:rPr>
-        <w:t xml:space="preserve">    recipe.ingredients.some(ing =&gt; ing.ingredient.toLowerCase().includes(query.toLowerCase()))</w:t>
-      </w:r>
-    </w:p>
-    <w:p>
-      <w:pPr>
-        <w:rPr>
-          <w:color w:val="FF0000"/>
-          <w:highlight w:val="black"/>
-        </w:rPr>
-      </w:pPr>
-      <w:r>
-        <w:rPr>
-          <w:color w:val="FF0000"/>
-          <w:highlight w:val="black"/>
-        </w:rPr>
-        <w:t xml:space="preserve">  );</w:t>
-      </w:r>
-    </w:p>
-    <w:p>
-      <w:pPr>
-        <w:rPr>
-          <w:color w:val="FF0000"/>
-          <w:highlight w:val="black"/>
-        </w:rPr>
-      </w:pPr>
-      <w:r>
-        <w:rPr>
-          <w:color w:val="FF0000"/>
-          <w:highlight w:val="black"/>
-        </w:rPr>
-        <w:t>}</w:t>
-      </w:r>
-    </w:p>
-    <w:p>
-      <w:pPr>
-        <w:rPr>
-          <w:color w:val="FF0000"/>
-        </w:rPr>
-      </w:pPr>
-      <w:r>
-        <w:rPr>
-          <w:color w:val="FF0000"/>
-          <w:highlight w:val="black"/>
-        </w:rPr>
-        <w:t>```</w:t>
-      </w:r>
-    </w:p>
-    <w:p/>
-    <w:p>
+          <w:color w:val="44546A" w:themeColor="text2"/>
+          <w:sz w:val="28"/>
+          <w:szCs w:val="28"/>
+        </w:rPr>
+        <w:t>filter</w:t>
+      </w:r>
+      <w:proofErr w:type="spellEnd"/>
       <w:r>
         <w:rPr>
           <w:b/>
           <w:bCs/>
+          <w:color w:val="44546A" w:themeColor="text2"/>
+          <w:sz w:val="28"/>
+          <w:szCs w:val="28"/>
+        </w:rPr>
+        <w:t>)</w:t>
+      </w:r>
+    </w:p>
+    <w:p>
+      <w:r>
+        <w:t>Cette option utilise les méthodes d'</w:t>
+      </w:r>
+      <w:proofErr w:type="spellStart"/>
+      <w:r>
+        <w:t>array</w:t>
+      </w:r>
+      <w:proofErr w:type="spellEnd"/>
+      <w:r>
+        <w:t xml:space="preserve"> modernes de JavaScript, notamment `</w:t>
+      </w:r>
+      <w:proofErr w:type="spellStart"/>
+      <w:r>
+        <w:t>filter</w:t>
+      </w:r>
+      <w:proofErr w:type="spellEnd"/>
+      <w:r>
+        <w:t>`, pour effectuer la recherche.</w:t>
+      </w:r>
+    </w:p>
+    <w:p>
+      <w:r>
+        <w:rPr>
+          <w:b/>
+          <w:bCs/>
+        </w:rPr>
+        <w:t>Avantages</w:t>
+      </w:r>
+    </w:p>
+    <w:p>
+      <w:r>
+        <w:t xml:space="preserve">- </w:t>
+      </w:r>
+      <w:r>
+        <w:rPr>
+          <w:rFonts w:ascii="Cambria Math" w:hAnsi="Cambria Math" w:cs="Cambria Math"/>
+        </w:rPr>
+        <w:t>⊕</w:t>
+      </w:r>
+      <w:r>
+        <w:t xml:space="preserve"> Code plus concis et lisible</w:t>
+      </w:r>
+    </w:p>
+    <w:p>
+      <w:r>
+        <w:t xml:space="preserve">- </w:t>
+      </w:r>
+      <w:r>
+        <w:rPr>
+          <w:rFonts w:ascii="Cambria Math" w:hAnsi="Cambria Math" w:cs="Cambria Math"/>
+        </w:rPr>
+        <w:t>⊕</w:t>
+      </w:r>
+      <w:r>
+        <w:t xml:space="preserve"> Approche fonctionnelle qui r</w:t>
+      </w:r>
+      <w:r>
+        <w:rPr>
+          <w:rFonts w:ascii="Calibri" w:hAnsi="Calibri" w:cs="Calibri"/>
+        </w:rPr>
+        <w:t>é</w:t>
+      </w:r>
+      <w:r>
+        <w:t>duit les effets de bord</w:t>
+      </w:r>
+    </w:p>
+    <w:p>
+      <w:r>
+        <w:t xml:space="preserve">- </w:t>
+      </w:r>
+      <w:r>
+        <w:rPr>
+          <w:rFonts w:ascii="Cambria Math" w:hAnsi="Cambria Math" w:cs="Cambria Math"/>
+        </w:rPr>
+        <w:t>⊕</w:t>
+      </w:r>
+      <w:r>
+        <w:t xml:space="preserve"> Potentiellement plus rapide pour de grandes quantit</w:t>
+      </w:r>
+      <w:r>
+        <w:rPr>
+          <w:rFonts w:ascii="Calibri" w:hAnsi="Calibri" w:cs="Calibri"/>
+        </w:rPr>
+        <w:t>é</w:t>
+      </w:r>
+      <w:r>
+        <w:t>s de donn</w:t>
+      </w:r>
+      <w:r>
+        <w:rPr>
+          <w:rFonts w:ascii="Calibri" w:hAnsi="Calibri" w:cs="Calibri"/>
+        </w:rPr>
+        <w:t>é</w:t>
+      </w:r>
+      <w:r>
+        <w:t>es (optimisations internes du navigateur)</w:t>
+      </w:r>
+    </w:p>
+    <w:p>
+      <w:r>
+        <w:t xml:space="preserve">- </w:t>
+      </w:r>
+      <w:r>
+        <w:rPr>
+          <w:rFonts w:ascii="Cambria Math" w:hAnsi="Cambria Math" w:cs="Cambria Math"/>
+        </w:rPr>
+        <w:t>⊕</w:t>
+      </w:r>
+      <w:r>
+        <w:t xml:space="preserve"> Facilit</w:t>
+      </w:r>
+      <w:r>
+        <w:rPr>
+          <w:rFonts w:ascii="Calibri" w:hAnsi="Calibri" w:cs="Calibri"/>
+        </w:rPr>
+        <w:t>é</w:t>
+      </w:r>
+      <w:r>
+        <w:t xml:space="preserve"> d'ajout de crit</w:t>
+      </w:r>
+      <w:r>
+        <w:rPr>
+          <w:rFonts w:ascii="Calibri" w:hAnsi="Calibri" w:cs="Calibri"/>
+        </w:rPr>
+        <w:t>è</w:t>
+      </w:r>
+      <w:r>
+        <w:t>res de recherche suppl</w:t>
+      </w:r>
+      <w:r>
+        <w:rPr>
+          <w:rFonts w:ascii="Calibri" w:hAnsi="Calibri" w:cs="Calibri"/>
+        </w:rPr>
+        <w:t>é</w:t>
+      </w:r>
+      <w:r>
+        <w:t>mentaires</w:t>
+      </w:r>
+    </w:p>
+    <w:p>
+      <w:r>
+        <w:rPr>
+          <w:b/>
+          <w:bCs/>
+        </w:rPr>
+        <w:t xml:space="preserve"> Inconvénients</w:t>
+      </w:r>
+    </w:p>
+    <w:p>
+      <w:r>
+        <w:t xml:space="preserve">- </w:t>
+      </w:r>
+      <w:r>
+        <w:rPr>
+          <w:rFonts w:ascii="Cambria Math" w:hAnsi="Cambria Math" w:cs="Cambria Math"/>
+        </w:rPr>
+        <w:t>⊖</w:t>
+      </w:r>
+      <w:r>
+        <w:t xml:space="preserve"> Peut </w:t>
+      </w:r>
+      <w:r>
+        <w:rPr>
+          <w:rFonts w:ascii="Calibri" w:hAnsi="Calibri" w:cs="Calibri"/>
+        </w:rPr>
+        <w:t>ê</w:t>
+      </w:r>
+      <w:r>
+        <w:t>tre moins intuitif pour les d</w:t>
+      </w:r>
+      <w:r>
+        <w:rPr>
+          <w:rFonts w:ascii="Calibri" w:hAnsi="Calibri" w:cs="Calibri"/>
+        </w:rPr>
+        <w:t>é</w:t>
+      </w:r>
+      <w:r>
+        <w:t>veloppeurs d</w:t>
+      </w:r>
+      <w:r>
+        <w:rPr>
+          <w:rFonts w:ascii="Calibri" w:hAnsi="Calibri" w:cs="Calibri"/>
+        </w:rPr>
+        <w:t>é</w:t>
+      </w:r>
+      <w:r>
+        <w:t>butants</w:t>
+      </w:r>
+    </w:p>
+    <w:p>
+      <w:r>
+        <w:t xml:space="preserve">- </w:t>
+      </w:r>
+      <w:r>
+        <w:rPr>
+          <w:rFonts w:ascii="Cambria Math" w:hAnsi="Cambria Math" w:cs="Cambria Math"/>
+        </w:rPr>
+        <w:t>⊖</w:t>
+      </w:r>
+      <w:r>
+        <w:t xml:space="preserve"> Parcourt toujours l'ensemble des donn</w:t>
+      </w:r>
+      <w:r>
+        <w:rPr>
+          <w:rFonts w:ascii="Calibri" w:hAnsi="Calibri" w:cs="Calibri"/>
+        </w:rPr>
+        <w:t>é</w:t>
+      </w:r>
+      <w:r>
+        <w:t>es (ne peut pas s'arr</w:t>
+      </w:r>
+      <w:r>
+        <w:rPr>
+          <w:rFonts w:ascii="Calibri" w:hAnsi="Calibri" w:cs="Calibri"/>
+        </w:rPr>
+        <w:t>ê</w:t>
+      </w:r>
+      <w:r>
+        <w:t>ter pr</w:t>
+      </w:r>
+      <w:r>
+        <w:rPr>
+          <w:rFonts w:ascii="Calibri" w:hAnsi="Calibri" w:cs="Calibri"/>
+        </w:rPr>
+        <w:t>é</w:t>
+      </w:r>
+      <w:r>
+        <w:t>matur</w:t>
+      </w:r>
+      <w:r>
+        <w:rPr>
+          <w:rFonts w:ascii="Calibri" w:hAnsi="Calibri" w:cs="Calibri"/>
+        </w:rPr>
+        <w:t>é</w:t>
+      </w:r>
+      <w:r>
+        <w:t>ment)</w:t>
+      </w:r>
+    </w:p>
+    <w:p>
+      <w:r>
+        <w:t xml:space="preserve">- </w:t>
+      </w:r>
+      <w:r>
+        <w:rPr>
+          <w:rFonts w:ascii="Cambria Math" w:hAnsi="Cambria Math" w:cs="Cambria Math"/>
+        </w:rPr>
+        <w:t>⊖</w:t>
+      </w:r>
+      <w:r>
+        <w:t xml:space="preserve"> Potentiellement moins performant pour de tr</w:t>
+      </w:r>
+      <w:r>
+        <w:rPr>
+          <w:rFonts w:ascii="Calibri" w:hAnsi="Calibri" w:cs="Calibri"/>
+        </w:rPr>
+        <w:t>è</w:t>
+      </w:r>
+      <w:r>
+        <w:t>s petits ensembles de donn</w:t>
+      </w:r>
+      <w:r>
+        <w:rPr>
+          <w:rFonts w:ascii="Calibri" w:hAnsi="Calibri" w:cs="Calibri"/>
+        </w:rPr>
+        <w:t>é</w:t>
+      </w:r>
+      <w:r>
+        <w:t>es</w:t>
+      </w:r>
+    </w:p>
+    <w:p>
+      <w:r>
+        <w:t xml:space="preserve"> </w:t>
+      </w:r>
+      <w:r>
+        <w:rPr>
+          <w:b/>
+          <w:bCs/>
+        </w:rPr>
+        <w:t>JAVASCRIPT</w:t>
+      </w:r>
+    </w:p>
+    <w:p>
+      <w:pPr>
+        <w:rPr>
+          <w:color w:val="FFC000" w:themeColor="accent4"/>
+          <w:highlight w:val="black"/>
+        </w:rPr>
+      </w:pPr>
+      <w:proofErr w:type="spellStart"/>
+      <w:proofErr w:type="gramStart"/>
+      <w:r>
+        <w:rPr>
+          <w:color w:val="FFC000" w:themeColor="accent4"/>
+          <w:highlight w:val="black"/>
+        </w:rPr>
+        <w:t>function</w:t>
+      </w:r>
+      <w:proofErr w:type="spellEnd"/>
+      <w:proofErr w:type="gramEnd"/>
+      <w:r>
+        <w:rPr>
+          <w:color w:val="FFC000" w:themeColor="accent4"/>
+          <w:highlight w:val="black"/>
+        </w:rPr>
+        <w:t xml:space="preserve"> </w:t>
+      </w:r>
+      <w:proofErr w:type="spellStart"/>
+      <w:r>
+        <w:rPr>
+          <w:color w:val="FFC000" w:themeColor="accent4"/>
+          <w:highlight w:val="black"/>
+        </w:rPr>
+        <w:t>searchRecipes</w:t>
+      </w:r>
+      <w:proofErr w:type="spellEnd"/>
+      <w:r>
+        <w:rPr>
+          <w:color w:val="FFC000" w:themeColor="accent4"/>
+          <w:highlight w:val="black"/>
+        </w:rPr>
+        <w:t>(</w:t>
+      </w:r>
+      <w:proofErr w:type="spellStart"/>
+      <w:r>
+        <w:rPr>
+          <w:color w:val="FFC000" w:themeColor="accent4"/>
+          <w:highlight w:val="black"/>
+        </w:rPr>
+        <w:t>query</w:t>
+      </w:r>
+      <w:proofErr w:type="spellEnd"/>
+      <w:r>
+        <w:rPr>
+          <w:color w:val="FFC000" w:themeColor="accent4"/>
+          <w:highlight w:val="black"/>
+        </w:rPr>
+        <w:t xml:space="preserve">, </w:t>
+      </w:r>
+      <w:proofErr w:type="spellStart"/>
+      <w:r>
+        <w:rPr>
+          <w:color w:val="FFC000" w:themeColor="accent4"/>
+          <w:highlight w:val="black"/>
+        </w:rPr>
+        <w:t>recipes</w:t>
+      </w:r>
+      <w:proofErr w:type="spellEnd"/>
+      <w:r>
+        <w:rPr>
+          <w:color w:val="FFC000" w:themeColor="accent4"/>
+          <w:highlight w:val="black"/>
+        </w:rPr>
+        <w:t>) {</w:t>
+      </w:r>
+    </w:p>
+    <w:p>
+      <w:pPr>
+        <w:rPr>
+          <w:color w:val="FFC000" w:themeColor="accent4"/>
+          <w:highlight w:val="black"/>
+        </w:rPr>
+      </w:pPr>
+      <w:r>
+        <w:rPr>
+          <w:color w:val="FFC000" w:themeColor="accent4"/>
+          <w:highlight w:val="black"/>
+        </w:rPr>
+        <w:t xml:space="preserve">  </w:t>
+      </w:r>
+      <w:proofErr w:type="gramStart"/>
+      <w:r>
+        <w:rPr>
+          <w:color w:val="FFC000" w:themeColor="accent4"/>
+          <w:highlight w:val="black"/>
+        </w:rPr>
+        <w:t>return</w:t>
+      </w:r>
+      <w:proofErr w:type="gramEnd"/>
+      <w:r>
+        <w:rPr>
+          <w:color w:val="FFC000" w:themeColor="accent4"/>
+          <w:highlight w:val="black"/>
+        </w:rPr>
+        <w:t xml:space="preserve"> </w:t>
+      </w:r>
+      <w:proofErr w:type="spellStart"/>
+      <w:r>
+        <w:rPr>
+          <w:color w:val="FFC000" w:themeColor="accent4"/>
+          <w:highlight w:val="black"/>
+        </w:rPr>
+        <w:t>recipes.filter</w:t>
+      </w:r>
+      <w:proofErr w:type="spellEnd"/>
+      <w:r>
+        <w:rPr>
+          <w:color w:val="FFC000" w:themeColor="accent4"/>
+          <w:highlight w:val="black"/>
+        </w:rPr>
+        <w:t>(</w:t>
+      </w:r>
+      <w:proofErr w:type="spellStart"/>
+      <w:r>
+        <w:rPr>
+          <w:color w:val="FFC000" w:themeColor="accent4"/>
+          <w:highlight w:val="black"/>
+        </w:rPr>
+        <w:t>recipe</w:t>
+      </w:r>
+      <w:proofErr w:type="spellEnd"/>
+      <w:r>
+        <w:rPr>
+          <w:color w:val="FFC000" w:themeColor="accent4"/>
+          <w:highlight w:val="black"/>
+        </w:rPr>
+        <w:t xml:space="preserve"> =&gt; </w:t>
+      </w:r>
+    </w:p>
+    <w:p>
+      <w:pPr>
+        <w:rPr>
+          <w:color w:val="FFC000" w:themeColor="accent4"/>
+          <w:highlight w:val="black"/>
+        </w:rPr>
+      </w:pPr>
+      <w:r>
+        <w:rPr>
+          <w:color w:val="FFC000" w:themeColor="accent4"/>
+          <w:highlight w:val="black"/>
+        </w:rPr>
+        <w:t xml:space="preserve">    </w:t>
+      </w:r>
+      <w:proofErr w:type="spellStart"/>
+      <w:proofErr w:type="gramStart"/>
+      <w:r>
+        <w:rPr>
+          <w:color w:val="FFC000" w:themeColor="accent4"/>
+          <w:highlight w:val="black"/>
+        </w:rPr>
+        <w:t>recipe.name.toLowerCase</w:t>
+      </w:r>
+      <w:proofErr w:type="spellEnd"/>
+      <w:proofErr w:type="gramEnd"/>
+      <w:r>
+        <w:rPr>
+          <w:color w:val="FFC000" w:themeColor="accent4"/>
+          <w:highlight w:val="black"/>
+        </w:rPr>
+        <w:t>().</w:t>
+      </w:r>
+      <w:proofErr w:type="spellStart"/>
+      <w:r>
+        <w:rPr>
+          <w:color w:val="FFC000" w:themeColor="accent4"/>
+          <w:highlight w:val="black"/>
+        </w:rPr>
+        <w:t>includes</w:t>
+      </w:r>
+      <w:proofErr w:type="spellEnd"/>
+      <w:r>
+        <w:rPr>
+          <w:color w:val="FFC000" w:themeColor="accent4"/>
+          <w:highlight w:val="black"/>
+        </w:rPr>
+        <w:t>(</w:t>
+      </w:r>
+      <w:proofErr w:type="spellStart"/>
+      <w:r>
+        <w:rPr>
+          <w:color w:val="FFC000" w:themeColor="accent4"/>
+          <w:highlight w:val="black"/>
+        </w:rPr>
+        <w:t>query.toLowerCase</w:t>
+      </w:r>
+      <w:proofErr w:type="spellEnd"/>
+      <w:r>
+        <w:rPr>
+          <w:color w:val="FFC000" w:themeColor="accent4"/>
+          <w:highlight w:val="black"/>
+        </w:rPr>
+        <w:t>()) ||</w:t>
+      </w:r>
+    </w:p>
+    <w:p>
+      <w:pPr>
+        <w:rPr>
+          <w:color w:val="FFC000" w:themeColor="accent4"/>
+          <w:highlight w:val="black"/>
+        </w:rPr>
+      </w:pPr>
+      <w:r>
+        <w:rPr>
+          <w:color w:val="FFC000" w:themeColor="accent4"/>
+          <w:highlight w:val="black"/>
+        </w:rPr>
+        <w:t xml:space="preserve">    </w:t>
+      </w:r>
+      <w:proofErr w:type="spellStart"/>
+      <w:proofErr w:type="gramStart"/>
+      <w:r>
+        <w:rPr>
+          <w:color w:val="FFC000" w:themeColor="accent4"/>
+          <w:highlight w:val="black"/>
+        </w:rPr>
+        <w:t>recipe.description</w:t>
+      </w:r>
+      <w:proofErr w:type="gramEnd"/>
+      <w:r>
+        <w:rPr>
+          <w:color w:val="FFC000" w:themeColor="accent4"/>
+          <w:highlight w:val="black"/>
+        </w:rPr>
+        <w:t>.toLowerCase</w:t>
+      </w:r>
+      <w:proofErr w:type="spellEnd"/>
+      <w:r>
+        <w:rPr>
+          <w:color w:val="FFC000" w:themeColor="accent4"/>
+          <w:highlight w:val="black"/>
+        </w:rPr>
+        <w:t>().</w:t>
+      </w:r>
+      <w:proofErr w:type="spellStart"/>
+      <w:r>
+        <w:rPr>
+          <w:color w:val="FFC000" w:themeColor="accent4"/>
+          <w:highlight w:val="black"/>
+        </w:rPr>
+        <w:t>includes</w:t>
+      </w:r>
+      <w:proofErr w:type="spellEnd"/>
+      <w:r>
+        <w:rPr>
+          <w:color w:val="FFC000" w:themeColor="accent4"/>
+          <w:highlight w:val="black"/>
+        </w:rPr>
+        <w:t>(</w:t>
+      </w:r>
+      <w:proofErr w:type="spellStart"/>
+      <w:r>
+        <w:rPr>
+          <w:color w:val="FFC000" w:themeColor="accent4"/>
+          <w:highlight w:val="black"/>
+        </w:rPr>
+        <w:t>query.toLowerCase</w:t>
+      </w:r>
+      <w:proofErr w:type="spellEnd"/>
+      <w:r>
+        <w:rPr>
+          <w:color w:val="FFC000" w:themeColor="accent4"/>
+          <w:highlight w:val="black"/>
+        </w:rPr>
+        <w:t>()) ||</w:t>
+      </w:r>
+    </w:p>
+    <w:p>
+      <w:pPr>
+        <w:rPr>
+          <w:color w:val="FFC000" w:themeColor="accent4"/>
+          <w:highlight w:val="black"/>
+        </w:rPr>
+      </w:pPr>
+      <w:r>
+        <w:rPr>
+          <w:color w:val="FFC000" w:themeColor="accent4"/>
+          <w:highlight w:val="black"/>
+        </w:rPr>
+        <w:t xml:space="preserve">    </w:t>
+      </w:r>
+      <w:proofErr w:type="spellStart"/>
+      <w:proofErr w:type="gramStart"/>
+      <w:r>
+        <w:rPr>
+          <w:color w:val="FFC000" w:themeColor="accent4"/>
+          <w:highlight w:val="black"/>
+        </w:rPr>
+        <w:t>recipe.ingredients</w:t>
+      </w:r>
+      <w:proofErr w:type="gramEnd"/>
+      <w:r>
+        <w:rPr>
+          <w:color w:val="FFC000" w:themeColor="accent4"/>
+          <w:highlight w:val="black"/>
+        </w:rPr>
+        <w:t>.some</w:t>
+      </w:r>
+      <w:proofErr w:type="spellEnd"/>
+      <w:r>
+        <w:rPr>
+          <w:color w:val="FFC000" w:themeColor="accent4"/>
+          <w:highlight w:val="black"/>
+        </w:rPr>
+        <w:t>(</w:t>
+      </w:r>
+      <w:proofErr w:type="spellStart"/>
+      <w:r>
+        <w:rPr>
+          <w:color w:val="FFC000" w:themeColor="accent4"/>
+          <w:highlight w:val="black"/>
+        </w:rPr>
+        <w:t>ing</w:t>
+      </w:r>
+      <w:proofErr w:type="spellEnd"/>
+      <w:r>
+        <w:rPr>
+          <w:color w:val="FFC000" w:themeColor="accent4"/>
+          <w:highlight w:val="black"/>
+        </w:rPr>
+        <w:t xml:space="preserve"> =&gt; </w:t>
+      </w:r>
+      <w:proofErr w:type="spellStart"/>
+      <w:r>
+        <w:rPr>
+          <w:color w:val="FFC000" w:themeColor="accent4"/>
+          <w:highlight w:val="black"/>
+        </w:rPr>
+        <w:t>ing.ingredient.toLowerCase</w:t>
+      </w:r>
+      <w:proofErr w:type="spellEnd"/>
+      <w:r>
+        <w:rPr>
+          <w:color w:val="FFC000" w:themeColor="accent4"/>
+          <w:highlight w:val="black"/>
+        </w:rPr>
+        <w:t>().</w:t>
+      </w:r>
+      <w:proofErr w:type="spellStart"/>
+      <w:r>
+        <w:rPr>
+          <w:color w:val="FFC000" w:themeColor="accent4"/>
+          <w:highlight w:val="black"/>
+        </w:rPr>
+        <w:t>includes</w:t>
+      </w:r>
+      <w:proofErr w:type="spellEnd"/>
+      <w:r>
+        <w:rPr>
+          <w:color w:val="FFC000" w:themeColor="accent4"/>
+          <w:highlight w:val="black"/>
+        </w:rPr>
+        <w:t>(</w:t>
+      </w:r>
+      <w:proofErr w:type="spellStart"/>
+      <w:r>
+        <w:rPr>
+          <w:color w:val="FFC000" w:themeColor="accent4"/>
+          <w:highlight w:val="black"/>
+        </w:rPr>
+        <w:t>query.toLowerCase</w:t>
+      </w:r>
+      <w:proofErr w:type="spellEnd"/>
+      <w:r>
+        <w:rPr>
+          <w:color w:val="FFC000" w:themeColor="accent4"/>
+          <w:highlight w:val="black"/>
+        </w:rPr>
+        <w:t>()))</w:t>
+      </w:r>
+    </w:p>
+    <w:p>
+      <w:pPr>
+        <w:rPr>
+          <w:color w:val="FFC000" w:themeColor="accent4"/>
+          <w:highlight w:val="black"/>
+        </w:rPr>
+      </w:pPr>
+      <w:r>
+        <w:rPr>
+          <w:color w:val="FFC000" w:themeColor="accent4"/>
+          <w:highlight w:val="black"/>
+        </w:rPr>
+        <w:t xml:space="preserve">  );</w:t>
+      </w:r>
+    </w:p>
+    <w:p>
+      <w:pPr>
+        <w:rPr>
+          <w:color w:val="FFC000" w:themeColor="accent4"/>
+          <w:highlight w:val="black"/>
+        </w:rPr>
+      </w:pPr>
+      <w:r>
+        <w:rPr>
+          <w:color w:val="FFC000" w:themeColor="accent4"/>
+          <w:highlight w:val="black"/>
+        </w:rPr>
+        <w:t>}</w:t>
+      </w:r>
+    </w:p>
+    <w:p>
+      <w:pPr>
+        <w:rPr>
+          <w:color w:val="FFC000" w:themeColor="accent4"/>
+        </w:rPr>
+      </w:pPr>
+      <w:r>
+        <w:rPr>
+          <w:color w:val="FFC000" w:themeColor="accent4"/>
+          <w:highlight w:val="black"/>
+        </w:rPr>
+        <w:t>```</w:t>
+      </w:r>
+    </w:p>
+    <w:p/>
+    <w:p>
+      <w:r>
+        <w:rPr>
+          <w:b/>
+          <w:bCs/>
         </w:rPr>
         <w:t>Complexité algorithmique (Big O)</w:t>
       </w:r>
     </w:p>
     <w:p>
       <w:r>
-        <w:t>- Temps : O(n * m), où n est le nombre de recettes et m est le nombre moyen d'ingrédients par recette.</w:t>
+        <w:t xml:space="preserve">- Temps : </w:t>
+      </w:r>
+      <w:proofErr w:type="gramStart"/>
+      <w:r>
+        <w:t>O(</w:t>
+      </w:r>
+      <w:proofErr w:type="gramEnd"/>
+      <w:r>
+        <w:t>n * m), où n est le nombre de recettes et m est le nombre moyen d'ingrédients par recette.</w:t>
       </w:r>
     </w:p>
     <w:p>
@@ -1177,9 +2084,31 @@
     </w:p>
     <w:p>
       <w:r>
-        <w:t>Explication : Bien que nous utilisions des méthodes d'array plus modernes, la complexité temporelle reste la même que pour l'approche avec des boucles natives. Nous devons toujours parcourir toutes les recettes (n) et pour chaque recette, nous examinons potentiellement tous ses ingrédients (m). La méthode `filter()` crée un nouveau tableau, ce qui explique la complexité spatiale.</w:t>
-      </w:r>
-    </w:p>
+        <w:t>Explication : Bien que nous utilisions des méthodes d'</w:t>
+      </w:r>
+      <w:proofErr w:type="spellStart"/>
+      <w:r>
+        <w:t>array</w:t>
+      </w:r>
+      <w:proofErr w:type="spellEnd"/>
+      <w:r>
+        <w:t xml:space="preserve"> plus modernes, la complexité temporelle reste la même que pour l'approche avec des boucles natives. Nous devons toujours parcourir toutes les recettes (n) et pour chaque recette, nous examinons potentiellement tous ses ingrédients (m). La méthode `</w:t>
+      </w:r>
+      <w:proofErr w:type="spellStart"/>
+      <w:proofErr w:type="gramStart"/>
+      <w:r>
+        <w:t>filter</w:t>
+      </w:r>
+      <w:proofErr w:type="spellEnd"/>
+      <w:r>
+        <w:t>(</w:t>
+      </w:r>
+      <w:proofErr w:type="gramEnd"/>
+      <w:r>
+        <w:t>)` crée un nouveau tableau, ce qui explique la complexité spatiale.</w:t>
+      </w:r>
+    </w:p>
+    <w:p/>
     <w:p>
       <w:pPr>
         <w:rPr>
@@ -1198,12 +2127,21 @@
           <w:sz w:val="28"/>
           <w:szCs w:val="28"/>
         </w:rPr>
+        <w:lastRenderedPageBreak/>
         <w:t>Solution retenue</w:t>
       </w:r>
     </w:p>
     <w:p>
       <w:r>
-        <w:t>Nous avons retenu l'approche utilisant les méthodes d'array (Option 2) pour plusieurs raisons :</w:t>
+        <w:t>Nous avons retenu l'approche utilisant les méthodes d'</w:t>
+      </w:r>
+      <w:proofErr w:type="spellStart"/>
+      <w:r>
+        <w:t>array</w:t>
+      </w:r>
+      <w:proofErr w:type="spellEnd"/>
+      <w:r>
+        <w:t xml:space="preserve"> (Option 2) pour plusieurs raisons :</w:t>
       </w:r>
     </w:p>
     <w:p>
@@ -1218,7 +2156,31 @@
     </w:p>
     <w:p>
       <w:r>
-        <w:t>3. L'utilisation de méthodes d'array comme `filter` et `some` rend le code plus déclaratif, permettant de comprendre rapidement l'intention de la recherche.</w:t>
+        <w:t>3. L'utilisation de méthodes d'</w:t>
+      </w:r>
+      <w:proofErr w:type="spellStart"/>
+      <w:r>
+        <w:t>array</w:t>
+      </w:r>
+      <w:proofErr w:type="spellEnd"/>
+      <w:r>
+        <w:t xml:space="preserve"> comme `</w:t>
+      </w:r>
+      <w:proofErr w:type="spellStart"/>
+      <w:r>
+        <w:t>filter</w:t>
+      </w:r>
+      <w:proofErr w:type="spellEnd"/>
+      <w:r>
+        <w:t>` et `</w:t>
+      </w:r>
+      <w:proofErr w:type="spellStart"/>
+      <w:r>
+        <w:t>some</w:t>
+      </w:r>
+      <w:proofErr w:type="spellEnd"/>
+      <w:r>
+        <w:t>` rend le code plus déclaratif, permettant de comprendre rapidement l'intention de la recherche.</w:t>
       </w:r>
     </w:p>
     <w:p>
@@ -1228,12 +2190,17 @@
     </w:p>
     <w:p>
       <w:r>
-        <w:t>Bien que la complexité algorithmique soit identique pour les deux approches, les optimisations internes des navigateurs pour ces méthodes d'array peuvent offrir de meilleures performances dans la pratique, en particulier pour de grands ensembles de données.</w:t>
-      </w:r>
-    </w:p>
-    <w:p/>
-    <w:p/>
-    <w:p/>
+        <w:t>Bien que la complexité algorithmique soit identique pour les deux approches, les optimisations internes des navigateurs pour ces méthodes d'</w:t>
+      </w:r>
+      <w:proofErr w:type="spellStart"/>
+      <w:r>
+        <w:t>array</w:t>
+      </w:r>
+      <w:proofErr w:type="spellEnd"/>
+      <w:r>
+        <w:t xml:space="preserve"> peuvent offrir de meilleures performances dans la pratique, en particulier pour de grands ensembles de données.</w:t>
+      </w:r>
+    </w:p>
     <w:p>
       <w:r>
         <w:rPr>
@@ -1243,28 +2210,109 @@
         <w:t>Considérations supplémentaires sur la complexité</w:t>
       </w:r>
     </w:p>
+    <w:p>
+      <w:r>
+        <w:t>Bien que les deux approches aient la même complexité théorique, il est important de noter que :</w:t>
+      </w:r>
+    </w:p>
+    <w:p>
+      <w:r>
+        <w:t>1. Les implémentations des méthodes d'</w:t>
+      </w:r>
+      <w:proofErr w:type="spellStart"/>
+      <w:r>
+        <w:t>array</w:t>
+      </w:r>
+      <w:proofErr w:type="spellEnd"/>
+      <w:r>
+        <w:t xml:space="preserve"> comme `</w:t>
+      </w:r>
+      <w:proofErr w:type="spellStart"/>
+      <w:r>
+        <w:t>filter</w:t>
+      </w:r>
+      <w:proofErr w:type="spellEnd"/>
+      <w:r>
+        <w:t>` et `</w:t>
+      </w:r>
+      <w:proofErr w:type="spellStart"/>
+      <w:r>
+        <w:t>some</w:t>
+      </w:r>
+      <w:proofErr w:type="spellEnd"/>
+      <w:r>
+        <w:t>` sont souvent optimisées par les moteurs JavaScript des navigateurs, ce qui peut conduire à de meilleures performances dans la pratique.</w:t>
+      </w:r>
+    </w:p>
+    <w:p>
+      <w:r>
+        <w:t>2. Pour de très petits ensembles de données, la méthode utilisant des boucles natives pourrait être légèrement plus rapide en raison de la possibilité d'arrêter prématurément la recherche.</w:t>
+      </w:r>
+    </w:p>
+    <w:p>
+      <w:r>
+        <w:drawing>
+          <wp:inline distT="0" distB="0" distL="0" distR="0" wp14:anchorId="119C6085" wp14:editId="7C8F1C7A">
+            <wp:extent cx="6645910" cy="2487295"/>
+            <wp:effectExtent l="0" t="0" r="2540" b="8255"/>
+            <wp:docPr id="82583079" name="Image 2"/>
+            <wp:cNvGraphicFramePr>
+              <a:graphicFrameLocks xmlns:a="http://schemas.openxmlformats.org/drawingml/2006/main" noChangeAspect="1"/>
+            </wp:cNvGraphicFramePr>
+            <a:graphic xmlns:a="http://schemas.openxmlformats.org/drawingml/2006/main">
+              <a:graphicData uri="http://schemas.openxmlformats.org/drawingml/2006/picture">
+                <pic:pic xmlns:pic="http://schemas.openxmlformats.org/drawingml/2006/picture">
+                  <pic:nvPicPr>
+                    <pic:cNvPr id="0" name="Picture 6"/>
+                    <pic:cNvPicPr>
+                      <a:picLocks noChangeAspect="1" noChangeArrowheads="1"/>
+                    </pic:cNvPicPr>
+                  </pic:nvPicPr>
+                  <pic:blipFill>
+                    <a:blip r:embed="rId6" cstate="print">
+                      <a:extLst>
+                        <a:ext uri="{28A0092B-C50C-407E-A947-70E740481C1C}">
+                          <a14:useLocalDpi xmlns:a14="http://schemas.microsoft.com/office/drawing/2010/main" val="0"/>
+                        </a:ext>
+                      </a:extLst>
+                    </a:blip>
+                    <a:srcRect/>
+                    <a:stretch>
+                      <a:fillRect/>
+                    </a:stretch>
+                  </pic:blipFill>
+                  <pic:spPr bwMode="auto">
+                    <a:xfrm>
+                      <a:off x="0" y="0"/>
+                      <a:ext cx="6645910" cy="2487295"/>
+                    </a:xfrm>
+                    <a:prstGeom prst="rect">
+                      <a:avLst/>
+                    </a:prstGeom>
+                    <a:noFill/>
+                    <a:ln>
+                      <a:noFill/>
+                    </a:ln>
+                  </pic:spPr>
+                </pic:pic>
+              </a:graphicData>
+            </a:graphic>
+          </wp:inline>
+        </w:drawing>
+      </w:r>
+    </w:p>
     <w:p/>
     <w:p>
       <w:r>
-        <w:t>Bien que les deux approches aient la même complexité théorique, il est important de noter que :</w:t>
-      </w:r>
-    </w:p>
-    <w:p/>
-    <w:p>
-      <w:r>
-        <w:t>1. Les implémentations des méthodes d'array comme `filter` et `some` sont souvent optimisées par les moteurs JavaScript des navigateurs, ce qui peut conduire à de meilleures performances dans la pratique.</w:t>
-      </w:r>
-    </w:p>
-    <w:p/>
-    <w:p>
-      <w:r>
-        <w:t>2. Pour de très petits ensembles de données, la méthode utilisant des boucles natives pourrait être légèrement plus rapide en raison de la possibilité d'arrêter prématurément la recherche.</w:t>
-      </w:r>
-    </w:p>
-    <w:p/>
-    <w:p>
-      <w:r>
-        <w:t>3. Pour améliorer davantage les performances, surtout pour de grands ensembles de données, on pourrait envisager des structures de données plus avancées (comme des index inversés) ou des algorithmes de recherche plus sophistiqués, qui pourraient potentiellement réduire la complexité à O(log n) ou mieux.</w:t>
+        <w:t xml:space="preserve">3. Pour améliorer davantage les performances, surtout pour de grands ensembles de données, on pourrait envisager des structures de données plus avancées (comme des index inversés) ou des algorithmes de recherche plus sophistiqués, qui pourraient potentiellement réduire la complexité à </w:t>
+      </w:r>
+      <w:proofErr w:type="gramStart"/>
+      <w:r>
+        <w:t>O(</w:t>
+      </w:r>
+      <w:proofErr w:type="gramEnd"/>
+      <w:r>
+        <w:t>log n) ou mieux.</w:t>
       </w:r>
     </w:p>
     <w:p/>
@@ -1292,7 +2340,6 @@
           <w:sz w:val="36"/>
           <w:szCs w:val="36"/>
         </w:rPr>
-        <w:lastRenderedPageBreak/>
         <w:t>Annexes</w:t>
       </w:r>
     </w:p>
@@ -1326,17 +2373,41 @@
     <w:p/>
     <w:p>
       <w:r>
-        <w:t>2. Méthode par méthodes d'array :</w:t>
-      </w:r>
-    </w:p>
-    <w:p>
-      <w:r>
-        <w:t>   - Utilise la méthode `filter` pour créer un nouveau tableau de résultats.</w:t>
-      </w:r>
-    </w:p>
-    <w:p>
-      <w:r>
-        <w:t>   - Applique la méthode `some` sur le tableau d'ingrédients.</w:t>
+        <w:t>2. Méthode par méthodes d'</w:t>
+      </w:r>
+      <w:proofErr w:type="spellStart"/>
+      <w:r>
+        <w:t>array</w:t>
+      </w:r>
+      <w:proofErr w:type="spellEnd"/>
+      <w:r>
+        <w:t xml:space="preserve"> :</w:t>
+      </w:r>
+    </w:p>
+    <w:p>
+      <w:r>
+        <w:t>   - Utilise la méthode `</w:t>
+      </w:r>
+      <w:proofErr w:type="spellStart"/>
+      <w:r>
+        <w:t>filter</w:t>
+      </w:r>
+      <w:proofErr w:type="spellEnd"/>
+      <w:r>
+        <w:t>` pour créer un nouveau tableau de résultats.</w:t>
+      </w:r>
+    </w:p>
+    <w:p>
+      <w:r>
+        <w:t>   - Applique la méthode `</w:t>
+      </w:r>
+      <w:proofErr w:type="spellStart"/>
+      <w:r>
+        <w:t>some</w:t>
+      </w:r>
+      <w:proofErr w:type="spellEnd"/>
+      <w:r>
+        <w:t>` sur le tableau d'ingrédients.</w:t>
       </w:r>
     </w:p>
     <w:p>
@@ -1347,7 +2418,15 @@
     <w:p/>
     <w:p>
       <w:r>
-        <w:t>Ces organigrammes mettent en évidence que, bien que le flux général soit similaire, la méthode utilisant les fonctions d'array encapsule certaines étapes (comme la création du tableau de résultats) dans les méthodes elles-mêmes, ce qui rend le code plus concis et potentiellement plus facile à lire et à maintenir.</w:t>
+        <w:t>Ces organigrammes mettent en évidence que, bien que le flux général soit similaire, la méthode utilisant les fonctions d'</w:t>
+      </w:r>
+      <w:proofErr w:type="spellStart"/>
+      <w:r>
+        <w:t>array</w:t>
+      </w:r>
+      <w:proofErr w:type="spellEnd"/>
+      <w:r>
+        <w:t xml:space="preserve"> encapsule certaines étapes (comme la création du tableau de résultats) dans les méthodes elles-mêmes, ce qui rend le code plus concis et potentiellement plus facile à lire et à maintenir.</w:t>
       </w:r>
     </w:p>
     <w:p/>
@@ -1367,33 +2446,78 @@
       </w:r>
     </w:p>
     <w:p>
-      <w:r>
-        <w:t>graph TD</w:t>
-      </w:r>
-    </w:p>
-    <w:p>
-      <w:r>
-        <w:t>    A[Début] --&gt; B[Initialiser tableau de résultats vide]</w:t>
-      </w:r>
-    </w:p>
-    <w:p>
-      <w:r>
-        <w:t>    B --&gt; C[Parcourir chaque recette]</w:t>
-      </w:r>
-    </w:p>
-    <w:p>
-      <w:r>
-        <w:t>    C --&gt; D{Nom de la recette contient la requête?}</w:t>
-      </w:r>
-    </w:p>
-    <w:p>
-      <w:r>
-        <w:t>    D --&gt;|Oui| E[Ajouter la recette aux résultats]</w:t>
-      </w:r>
-    </w:p>
-    <w:p>
-      <w:r>
-        <w:t>    D --&gt;|Non| F{Description contient la requête?}</w:t>
+      <w:proofErr w:type="gramStart"/>
+      <w:r>
+        <w:t>graph</w:t>
+      </w:r>
+      <w:proofErr w:type="gramEnd"/>
+      <w:r>
+        <w:t xml:space="preserve"> TD</w:t>
+      </w:r>
+    </w:p>
+    <w:p>
+      <w:r>
+        <w:t xml:space="preserve">    A[Début] --&gt; </w:t>
+      </w:r>
+      <w:proofErr w:type="gramStart"/>
+      <w:r>
+        <w:t>B[</w:t>
+      </w:r>
+      <w:proofErr w:type="gramEnd"/>
+      <w:r>
+        <w:t>Initialiser tableau de résultats vide]</w:t>
+      </w:r>
+    </w:p>
+    <w:p>
+      <w:r>
+        <w:t xml:space="preserve">    B --&gt; </w:t>
+      </w:r>
+      <w:proofErr w:type="gramStart"/>
+      <w:r>
+        <w:t>C[</w:t>
+      </w:r>
+      <w:proofErr w:type="gramEnd"/>
+      <w:r>
+        <w:t>Parcourir chaque recette]</w:t>
+      </w:r>
+    </w:p>
+    <w:p>
+      <w:r>
+        <w:t xml:space="preserve">    C --&gt; </w:t>
+      </w:r>
+      <w:proofErr w:type="gramStart"/>
+      <w:r>
+        <w:t>D{</w:t>
+      </w:r>
+      <w:proofErr w:type="gramEnd"/>
+      <w:r>
+        <w:t>Nom de la recette contient la requête?}</w:t>
+      </w:r>
+    </w:p>
+    <w:p>
+      <w:r>
+        <w:t xml:space="preserve">    D --&gt;|Oui| </w:t>
+      </w:r>
+      <w:proofErr w:type="gramStart"/>
+      <w:r>
+        <w:t>E[</w:t>
+      </w:r>
+      <w:proofErr w:type="gramEnd"/>
+      <w:r>
+        <w:t>Ajouter la recette aux résultats]</w:t>
+      </w:r>
+    </w:p>
+    <w:p>
+      <w:r>
+        <w:t xml:space="preserve">    D --&gt;|Non| </w:t>
+      </w:r>
+      <w:proofErr w:type="gramStart"/>
+      <w:r>
+        <w:t>F{</w:t>
+      </w:r>
+      <w:proofErr w:type="gramEnd"/>
+      <w:r>
+        <w:t>Description contient la requête?}</w:t>
       </w:r>
     </w:p>
     <w:p>
@@ -1403,12 +2527,28 @@
     </w:p>
     <w:p>
       <w:r>
-        <w:t>    F --&gt;|Non| G[Parcourir les ingrédients de la recette]</w:t>
-      </w:r>
-    </w:p>
-    <w:p>
-      <w:r>
-        <w:t>    G --&gt; H{Ingrédient contient la requête?}</w:t>
+        <w:t xml:space="preserve">    F --&gt;|Non| </w:t>
+      </w:r>
+      <w:proofErr w:type="gramStart"/>
+      <w:r>
+        <w:t>G[</w:t>
+      </w:r>
+      <w:proofErr w:type="gramEnd"/>
+      <w:r>
+        <w:t>Parcourir les ingrédients de la recette]</w:t>
+      </w:r>
+    </w:p>
+    <w:p>
+      <w:r>
+        <w:t xml:space="preserve">    G --&gt; </w:t>
+      </w:r>
+      <w:proofErr w:type="gramStart"/>
+      <w:r>
+        <w:t>H{</w:t>
+      </w:r>
+      <w:proofErr w:type="gramEnd"/>
+      <w:r>
+        <w:t>Ingrédient contient la requête?}</w:t>
       </w:r>
     </w:p>
     <w:p>
@@ -1418,7 +2558,15 @@
     </w:p>
     <w:p>
       <w:r>
-        <w:t>    H --&gt;|Non| I{Tous les ingrédients vérifiés?}</w:t>
+        <w:t xml:space="preserve">    H --&gt;|Non| </w:t>
+      </w:r>
+      <w:proofErr w:type="gramStart"/>
+      <w:r>
+        <w:t>I{</w:t>
+      </w:r>
+      <w:proofErr w:type="gramEnd"/>
+      <w:r>
+        <w:t>Tous les ingrédients vérifiés?}</w:t>
       </w:r>
     </w:p>
     <w:p>
@@ -1428,7 +2576,15 @@
     </w:p>
     <w:p>
       <w:r>
-        <w:t>    I --&gt;|Oui| J{Toutes les recettes vérifiées?}</w:t>
+        <w:t xml:space="preserve">    I --&gt;|Oui| </w:t>
+      </w:r>
+      <w:proofErr w:type="gramStart"/>
+      <w:r>
+        <w:t>J{</w:t>
+      </w:r>
+      <w:proofErr w:type="gramEnd"/>
+      <w:r>
+        <w:t>Toutes les recettes vérifiées?}</w:t>
       </w:r>
     </w:p>
     <w:p>
@@ -1443,8 +2599,15 @@
     </w:p>
     <w:p>
       <w:r>
-        <w:lastRenderedPageBreak/>
-        <w:t>    J --&gt;|Oui| K[Retourner les résultats]</w:t>
+        <w:t xml:space="preserve">    J --&gt;|Oui| </w:t>
+      </w:r>
+      <w:proofErr w:type="gramStart"/>
+      <w:r>
+        <w:t>K[</w:t>
+      </w:r>
+      <w:proofErr w:type="gramEnd"/>
+      <w:r>
+        <w:t>Retourner les résultats]</w:t>
       </w:r>
     </w:p>
     <w:p>
@@ -1454,6 +2617,9 @@
     </w:p>
     <w:p>
       <w:r>
+        <w:rPr>
+          <w:noProof/>
+        </w:rPr>
         <w:lastRenderedPageBreak/>
         <w:drawing>
           <wp:inline distT="0" distB="0" distL="0" distR="0" wp14:anchorId="006598A7" wp14:editId="51D8135D">
@@ -1473,7 +2639,7 @@
                     </pic:cNvPicPr>
                   </pic:nvPicPr>
                   <pic:blipFill>
-                    <a:blip r:embed="rId6" cstate="print">
+                    <a:blip r:embed="rId7" cstate="print">
                       <a:extLst>
                         <a:ext uri="{28A0092B-C50C-407E-A947-70E740481C1C}">
                           <a14:useLocalDpi xmlns:a14="http://schemas.microsoft.com/office/drawing/2010/main" val="0"/>
@@ -1519,37 +2685,99 @@
           <w:bCs/>
         </w:rPr>
         <w:lastRenderedPageBreak/>
-        <w:t xml:space="preserve"> Annexe 2 : Organigramme de la méthode de recherche par méthodes d'array</w:t>
-      </w:r>
-    </w:p>
-    <w:p>
-      <w:r>
-        <w:t>graph TD</w:t>
-      </w:r>
-    </w:p>
-    <w:p>
-      <w:r>
-        <w:t>    A[Début] --&gt; B[Appliquer filter sur le tableau de recettes]</w:t>
-      </w:r>
-    </w:p>
-    <w:p>
-      <w:r>
-        <w:t>    B --&gt; C{Pour chaque recette}</w:t>
-      </w:r>
-    </w:p>
-    <w:p>
-      <w:r>
-        <w:t>    C --&gt; D{Nom de la recette contient la requête?}</w:t>
-      </w:r>
-    </w:p>
-    <w:p>
-      <w:r>
-        <w:t>    D --&gt;|Oui| E[Inclure dans les résultats]</w:t>
-      </w:r>
-    </w:p>
-    <w:p>
-      <w:r>
-        <w:t>    D --&gt;|Non| F{Description contient la requête?}</w:t>
+        <w:t xml:space="preserve"> Annexe 2 : Organigramme de la méthode de recherche par méthodes d'</w:t>
+      </w:r>
+      <w:proofErr w:type="spellStart"/>
+      <w:r>
+        <w:rPr>
+          <w:b/>
+          <w:bCs/>
+        </w:rPr>
+        <w:t>array</w:t>
+      </w:r>
+      <w:proofErr w:type="spellEnd"/>
+    </w:p>
+    <w:p>
+      <w:proofErr w:type="gramStart"/>
+      <w:r>
+        <w:t>graph</w:t>
+      </w:r>
+      <w:proofErr w:type="gramEnd"/>
+      <w:r>
+        <w:t xml:space="preserve"> TD</w:t>
+      </w:r>
+    </w:p>
+    <w:p>
+      <w:r>
+        <w:t xml:space="preserve">    A[Début] --&gt; </w:t>
+      </w:r>
+      <w:proofErr w:type="gramStart"/>
+      <w:r>
+        <w:t>B[</w:t>
+      </w:r>
+      <w:proofErr w:type="gramEnd"/>
+      <w:r>
+        <w:t xml:space="preserve">Appliquer </w:t>
+      </w:r>
+      <w:proofErr w:type="spellStart"/>
+      <w:r>
+        <w:t>filter</w:t>
+      </w:r>
+      <w:proofErr w:type="spellEnd"/>
+      <w:r>
+        <w:t xml:space="preserve"> sur le tableau de recettes]</w:t>
+      </w:r>
+    </w:p>
+    <w:p>
+      <w:r>
+        <w:t xml:space="preserve">    B --&gt; </w:t>
+      </w:r>
+      <w:proofErr w:type="gramStart"/>
+      <w:r>
+        <w:t>C{</w:t>
+      </w:r>
+      <w:proofErr w:type="gramEnd"/>
+      <w:r>
+        <w:t>Pour chaque recette}</w:t>
+      </w:r>
+    </w:p>
+    <w:p>
+      <w:r>
+        <w:t xml:space="preserve">    C --&gt; </w:t>
+      </w:r>
+      <w:proofErr w:type="gramStart"/>
+      <w:r>
+        <w:t>D{</w:t>
+      </w:r>
+      <w:proofErr w:type="gramEnd"/>
+      <w:r>
+        <w:t>Nom de la recette contient la requête?}</w:t>
+      </w:r>
+    </w:p>
+    <w:p>
+      <w:r>
+        <w:t xml:space="preserve">    D --&gt;|Oui| </w:t>
+      </w:r>
+      <w:proofErr w:type="gramStart"/>
+      <w:r>
+        <w:t>E[</w:t>
+      </w:r>
+      <w:proofErr w:type="gramEnd"/>
+      <w:r>
+        <w:t>Inclure dans les résultats]</w:t>
+      </w:r>
+    </w:p>
+    <w:p>
+      <w:r>
+        <w:t xml:space="preserve">    D --&gt;|Non| </w:t>
+      </w:r>
+      <w:proofErr w:type="gramStart"/>
+      <w:r>
+        <w:t>F{</w:t>
+      </w:r>
+      <w:proofErr w:type="gramEnd"/>
+      <w:r>
+        <w:t>Description contient la requête?}</w:t>
       </w:r>
     </w:p>
     <w:p>
@@ -1559,12 +2787,36 @@
     </w:p>
     <w:p>
       <w:r>
-        <w:t>    F --&gt;|Non| G[Appliquer some sur les ingrédients]</w:t>
-      </w:r>
-    </w:p>
-    <w:p>
-      <w:r>
-        <w:t>    G --&gt; H{Un ingrédient contient la requête?}</w:t>
+        <w:t xml:space="preserve">    F --&gt;|Non| </w:t>
+      </w:r>
+      <w:proofErr w:type="gramStart"/>
+      <w:r>
+        <w:t>G[</w:t>
+      </w:r>
+      <w:proofErr w:type="gramEnd"/>
+      <w:r>
+        <w:t xml:space="preserve">Appliquer </w:t>
+      </w:r>
+      <w:proofErr w:type="spellStart"/>
+      <w:r>
+        <w:t>some</w:t>
+      </w:r>
+      <w:proofErr w:type="spellEnd"/>
+      <w:r>
+        <w:t xml:space="preserve"> sur les ingrédients]</w:t>
+      </w:r>
+    </w:p>
+    <w:p>
+      <w:r>
+        <w:t xml:space="preserve">    G --&gt; </w:t>
+      </w:r>
+      <w:proofErr w:type="gramStart"/>
+      <w:r>
+        <w:t>H{</w:t>
+      </w:r>
+      <w:proofErr w:type="gramEnd"/>
+      <w:r>
+        <w:t>Un ingrédient contient la requête?}</w:t>
       </w:r>
     </w:p>
     <w:p>
@@ -1574,12 +2826,28 @@
     </w:p>
     <w:p>
       <w:r>
-        <w:t>    H --&gt;|Non| I[Exclure des résultats]</w:t>
-      </w:r>
-    </w:p>
-    <w:p>
-      <w:r>
-        <w:t>    I --&gt; J{Toutes les recettes vérifiées?}</w:t>
+        <w:t xml:space="preserve">    H --&gt;|Non| </w:t>
+      </w:r>
+      <w:proofErr w:type="gramStart"/>
+      <w:r>
+        <w:t>I[</w:t>
+      </w:r>
+      <w:proofErr w:type="gramEnd"/>
+      <w:r>
+        <w:t>Exclure des résultats]</w:t>
+      </w:r>
+    </w:p>
+    <w:p>
+      <w:r>
+        <w:t xml:space="preserve">    I --&gt; </w:t>
+      </w:r>
+      <w:proofErr w:type="gramStart"/>
+      <w:r>
+        <w:t>J{</w:t>
+      </w:r>
+      <w:proofErr w:type="gramEnd"/>
+      <w:r>
+        <w:t>Toutes les recettes vérifiées?}</w:t>
       </w:r>
     </w:p>
     <w:p>
@@ -1594,7 +2862,15 @@
     </w:p>
     <w:p>
       <w:r>
-        <w:t>    J --&gt;|Oui| K[Retourner le tableau filtré]</w:t>
+        <w:t xml:space="preserve">    J --&gt;|Oui| </w:t>
+      </w:r>
+      <w:proofErr w:type="gramStart"/>
+      <w:r>
+        <w:t>K[</w:t>
+      </w:r>
+      <w:proofErr w:type="gramEnd"/>
+      <w:r>
+        <w:t>Retourner le tableau filtré]</w:t>
       </w:r>
     </w:p>
     <w:p>
@@ -1612,6 +2888,9 @@
     <w:p/>
     <w:p>
       <w:r>
+        <w:rPr>
+          <w:noProof/>
+        </w:rPr>
         <w:lastRenderedPageBreak/>
         <w:drawing>
           <wp:inline distT="0" distB="0" distL="0" distR="0" wp14:anchorId="10632AFF" wp14:editId="13196F86">
@@ -1631,7 +2910,7 @@
                     </pic:cNvPicPr>
                   </pic:nvPicPr>
                   <pic:blipFill>
-                    <a:blip r:embed="rId7" cstate="print">
+                    <a:blip r:embed="rId8" cstate="print">
                       <a:extLst>
                         <a:ext uri="{28A0092B-C50C-407E-A947-70E740481C1C}">
                           <a14:useLocalDpi xmlns:a14="http://schemas.microsoft.com/office/drawing/2010/main" val="0"/>

</xml_diff>